<commit_message>
update to the dissertation
</commit_message>
<xml_diff>
--- a/044348 Proposal.docx
+++ b/044348 Proposal.docx
@@ -56,14 +56,13 @@
           <w:r>
             <w:fldChar w:fldCharType="separate"/>
           </w:r>
-          <w:hyperlink w:anchor="_Toc125820559" w:history="1">
+          <w:hyperlink w:anchor="_Toc126270702" w:history="1">
             <w:r>
               <w:rPr>
                 <w:rStyle w:val="Hyperlink"/>
-                <w:rFonts w:ascii="Times New Roman" w:hAnsi="Times New Roman" w:cs="Times New Roman"/>
-                <w:noProof/>
-              </w:rPr>
-              <w:t>1.0 CHAPTER ONE</w:t>
+                <w:noProof/>
+              </w:rPr>
+              <w:t>1.0 CHAPTER ONE: INTRODUCTION</w:t>
             </w:r>
             <w:r>
               <w:rPr>
@@ -84,7 +83,7 @@
                 <w:noProof/>
                 <w:webHidden/>
               </w:rPr>
-              <w:instrText xml:space="preserve"> PAGEREF _Toc125820559 \h </w:instrText>
+              <w:instrText xml:space="preserve"> PAGEREF _Toc126270702 \h </w:instrText>
             </w:r>
             <w:r>
               <w:rPr>
@@ -128,7 +127,7 @@
               <w14:ligatures w14:val="none"/>
             </w:rPr>
           </w:pPr>
-          <w:hyperlink w:anchor="_Toc125820560" w:history="1">
+          <w:hyperlink w:anchor="_Toc126270703" w:history="1">
             <w:r>
               <w:rPr>
                 <w:rStyle w:val="Hyperlink"/>
@@ -155,7 +154,7 @@
                 <w:noProof/>
                 <w:webHidden/>
               </w:rPr>
-              <w:instrText xml:space="preserve"> PAGEREF _Toc125820560 \h </w:instrText>
+              <w:instrText xml:space="preserve"> PAGEREF _Toc126270703 \h </w:instrText>
             </w:r>
             <w:r>
               <w:rPr>
@@ -199,7 +198,7 @@
               <w14:ligatures w14:val="none"/>
             </w:rPr>
           </w:pPr>
-          <w:hyperlink w:anchor="_Toc125820561" w:history="1">
+          <w:hyperlink w:anchor="_Toc126270704" w:history="1">
             <w:r>
               <w:rPr>
                 <w:rStyle w:val="Hyperlink"/>
@@ -226,7 +225,7 @@
                 <w:noProof/>
                 <w:webHidden/>
               </w:rPr>
-              <w:instrText xml:space="preserve"> PAGEREF _Toc125820561 \h </w:instrText>
+              <w:instrText xml:space="preserve"> PAGEREF _Toc126270704 \h </w:instrText>
             </w:r>
             <w:r>
               <w:rPr>
@@ -270,7 +269,7 @@
               <w14:ligatures w14:val="none"/>
             </w:rPr>
           </w:pPr>
-          <w:hyperlink w:anchor="_Toc125820562" w:history="1">
+          <w:hyperlink w:anchor="_Toc126270705" w:history="1">
             <w:r>
               <w:rPr>
                 <w:rStyle w:val="Hyperlink"/>
@@ -297,7 +296,7 @@
                 <w:noProof/>
                 <w:webHidden/>
               </w:rPr>
-              <w:instrText xml:space="preserve"> PAGEREF _Toc125820562 \h </w:instrText>
+              <w:instrText xml:space="preserve"> PAGEREF _Toc126270705 \h </w:instrText>
             </w:r>
             <w:r>
               <w:rPr>
@@ -341,7 +340,7 @@
               <w14:ligatures w14:val="none"/>
             </w:rPr>
           </w:pPr>
-          <w:hyperlink w:anchor="_Toc125820563" w:history="1">
+          <w:hyperlink w:anchor="_Toc126270706" w:history="1">
             <w:r>
               <w:rPr>
                 <w:rStyle w:val="Hyperlink"/>
@@ -368,7 +367,7 @@
                 <w:noProof/>
                 <w:webHidden/>
               </w:rPr>
-              <w:instrText xml:space="preserve"> PAGEREF _Toc125820563 \h </w:instrText>
+              <w:instrText xml:space="preserve"> PAGEREF _Toc126270706 \h </w:instrText>
             </w:r>
             <w:r>
               <w:rPr>
@@ -412,7 +411,7 @@
               <w14:ligatures w14:val="none"/>
             </w:rPr>
           </w:pPr>
-          <w:hyperlink w:anchor="_Toc125820564" w:history="1">
+          <w:hyperlink w:anchor="_Toc126270707" w:history="1">
             <w:r>
               <w:rPr>
                 <w:rStyle w:val="Hyperlink"/>
@@ -439,7 +438,7 @@
                 <w:noProof/>
                 <w:webHidden/>
               </w:rPr>
-              <w:instrText xml:space="preserve"> PAGEREF _Toc125820564 \h </w:instrText>
+              <w:instrText xml:space="preserve"> PAGEREF _Toc126270707 \h </w:instrText>
             </w:r>
             <w:r>
               <w:rPr>
@@ -483,7 +482,7 @@
               <w14:ligatures w14:val="none"/>
             </w:rPr>
           </w:pPr>
-          <w:hyperlink w:anchor="_Toc125820565" w:history="1">
+          <w:hyperlink w:anchor="_Toc126270708" w:history="1">
             <w:r>
               <w:rPr>
                 <w:rStyle w:val="Hyperlink"/>
@@ -510,7 +509,7 @@
                 <w:noProof/>
                 <w:webHidden/>
               </w:rPr>
-              <w:instrText xml:space="preserve"> PAGEREF _Toc125820565 \h </w:instrText>
+              <w:instrText xml:space="preserve"> PAGEREF _Toc126270708 \h </w:instrText>
             </w:r>
             <w:r>
               <w:rPr>
@@ -554,7 +553,7 @@
               <w14:ligatures w14:val="none"/>
             </w:rPr>
           </w:pPr>
-          <w:hyperlink w:anchor="_Toc125820566" w:history="1">
+          <w:hyperlink w:anchor="_Toc126270709" w:history="1">
             <w:r>
               <w:rPr>
                 <w:rStyle w:val="Hyperlink"/>
@@ -582,7 +581,7 @@
                 <w:noProof/>
                 <w:webHidden/>
               </w:rPr>
-              <w:instrText xml:space="preserve"> PAGEREF _Toc125820566 \h </w:instrText>
+              <w:instrText xml:space="preserve"> PAGEREF _Toc126270709 \h </w:instrText>
             </w:r>
             <w:r>
               <w:rPr>
@@ -626,7 +625,7 @@
               <w14:ligatures w14:val="none"/>
             </w:rPr>
           </w:pPr>
-          <w:hyperlink w:anchor="_Toc125820567" w:history="1">
+          <w:hyperlink w:anchor="_Toc126270710" w:history="1">
             <w:r>
               <w:rPr>
                 <w:rStyle w:val="Hyperlink"/>
@@ -654,7 +653,7 @@
                 <w:noProof/>
                 <w:webHidden/>
               </w:rPr>
-              <w:instrText xml:space="preserve"> PAGEREF _Toc125820567 \h </w:instrText>
+              <w:instrText xml:space="preserve"> PAGEREF _Toc126270710 \h </w:instrText>
             </w:r>
             <w:r>
               <w:rPr>
@@ -698,7 +697,7 @@
               <w14:ligatures w14:val="none"/>
             </w:rPr>
           </w:pPr>
-          <w:hyperlink w:anchor="_Toc125820568" w:history="1">
+          <w:hyperlink w:anchor="_Toc126270711" w:history="1">
             <w:r>
               <w:rPr>
                 <w:rStyle w:val="Hyperlink"/>
@@ -726,7 +725,7 @@
                 <w:noProof/>
                 <w:webHidden/>
               </w:rPr>
-              <w:instrText xml:space="preserve"> PAGEREF _Toc125820568 \h </w:instrText>
+              <w:instrText xml:space="preserve"> PAGEREF _Toc126270711 \h </w:instrText>
             </w:r>
             <w:r>
               <w:rPr>
@@ -770,7 +769,7 @@
               <w14:ligatures w14:val="none"/>
             </w:rPr>
           </w:pPr>
-          <w:hyperlink w:anchor="_Toc125820569" w:history="1">
+          <w:hyperlink w:anchor="_Toc126270712" w:history="1">
             <w:r>
               <w:rPr>
                 <w:rStyle w:val="Hyperlink"/>
@@ -798,7 +797,7 @@
                 <w:noProof/>
                 <w:webHidden/>
               </w:rPr>
-              <w:instrText xml:space="preserve"> PAGEREF _Toc125820569 \h </w:instrText>
+              <w:instrText xml:space="preserve"> PAGEREF _Toc126270712 \h </w:instrText>
             </w:r>
             <w:r>
               <w:rPr>
@@ -842,7 +841,7 @@
               <w14:ligatures w14:val="none"/>
             </w:rPr>
           </w:pPr>
-          <w:hyperlink w:anchor="_Toc125820570" w:history="1">
+          <w:hyperlink w:anchor="_Toc126270713" w:history="1">
             <w:r>
               <w:rPr>
                 <w:rStyle w:val="Hyperlink"/>
@@ -871,7 +870,7 @@
                 <w:noProof/>
                 <w:webHidden/>
               </w:rPr>
-              <w:instrText xml:space="preserve"> PAGEREF _Toc125820570 \h </w:instrText>
+              <w:instrText xml:space="preserve"> PAGEREF _Toc126270713 \h </w:instrText>
             </w:r>
             <w:r>
               <w:rPr>
@@ -915,7 +914,7 @@
               <w14:ligatures w14:val="none"/>
             </w:rPr>
           </w:pPr>
-          <w:hyperlink w:anchor="_Toc125820571" w:history="1">
+          <w:hyperlink w:anchor="_Toc126270714" w:history="1">
             <w:r>
               <w:rPr>
                 <w:rStyle w:val="Hyperlink"/>
@@ -943,7 +942,7 @@
                 <w:noProof/>
                 <w:webHidden/>
               </w:rPr>
-              <w:instrText xml:space="preserve"> PAGEREF _Toc125820571 \h </w:instrText>
+              <w:instrText xml:space="preserve"> PAGEREF _Toc126270714 \h </w:instrText>
             </w:r>
             <w:r>
               <w:rPr>
@@ -987,7 +986,78 @@
               <w14:ligatures w14:val="none"/>
             </w:rPr>
           </w:pPr>
-          <w:hyperlink w:anchor="_Toc125820572" w:history="1">
+          <w:hyperlink w:anchor="_Toc126270715" w:history="1">
+            <w:r>
+              <w:rPr>
+                <w:rStyle w:val="Hyperlink"/>
+                <w:noProof/>
+              </w:rPr>
+              <w:t>2.0 CHAPTER TWO: LITERATURE REVIEW</w:t>
+            </w:r>
+            <w:r>
+              <w:rPr>
+                <w:noProof/>
+                <w:webHidden/>
+              </w:rPr>
+              <w:tab/>
+            </w:r>
+            <w:r>
+              <w:rPr>
+                <w:noProof/>
+                <w:webHidden/>
+              </w:rPr>
+              <w:fldChar w:fldCharType="begin"/>
+            </w:r>
+            <w:r>
+              <w:rPr>
+                <w:noProof/>
+                <w:webHidden/>
+              </w:rPr>
+              <w:instrText xml:space="preserve"> PAGEREF _Toc126270715 \h </w:instrText>
+            </w:r>
+            <w:r>
+              <w:rPr>
+                <w:noProof/>
+                <w:webHidden/>
+              </w:rPr>
+            </w:r>
+            <w:r>
+              <w:rPr>
+                <w:noProof/>
+                <w:webHidden/>
+              </w:rPr>
+              <w:fldChar w:fldCharType="separate"/>
+            </w:r>
+            <w:r>
+              <w:rPr>
+                <w:noProof/>
+                <w:webHidden/>
+              </w:rPr>
+              <w:t>6</w:t>
+            </w:r>
+            <w:r>
+              <w:rPr>
+                <w:noProof/>
+                <w:webHidden/>
+              </w:rPr>
+              <w:fldChar w:fldCharType="end"/>
+            </w:r>
+          </w:hyperlink>
+        </w:p>
+        <w:p>
+          <w:pPr>
+            <w:pStyle w:val="TOC1"/>
+            <w:tabs>
+              <w:tab w:val="right" w:leader="dot" w:pos="9350"/>
+            </w:tabs>
+            <w:rPr>
+              <w:rFonts w:eastAsiaTheme="minorEastAsia"/>
+              <w:noProof/>
+              <w:kern w:val="0"/>
+              <w14:ligatures w14:val="none"/>
+            </w:rPr>
+          </w:pPr>
+          <w:hyperlink w:anchor="_Toc126270716" w:history="1">
             <w:r>
               <w:rPr>
                 <w:rStyle w:val="Hyperlink"/>
@@ -1015,7 +1085,7 @@
                 <w:noProof/>
                 <w:webHidden/>
               </w:rPr>
-              <w:instrText xml:space="preserve"> PAGEREF _Toc125820572 \h </w:instrText>
+              <w:instrText xml:space="preserve"> PAGEREF _Toc126270716 \h </w:instrText>
             </w:r>
             <w:r>
               <w:rPr>
@@ -1070,27 +1140,14 @@
     <w:p/>
     <w:p/>
     <w:p/>
-    <w:p/>
     <w:p>
       <w:pPr>
         <w:pStyle w:val="Heading1"/>
-        <w:rPr>
-          <w:rFonts w:ascii="Times New Roman" w:hAnsi="Times New Roman" w:cs="Times New Roman"/>
-        </w:rPr>
-      </w:pPr>
-      <w:bookmarkStart w:id="0" w:name="_Toc125820559"/>
-      <w:r>
-        <w:rPr>
-          <w:rFonts w:ascii="Times New Roman" w:hAnsi="Times New Roman" w:cs="Times New Roman"/>
-        </w:rPr>
+      </w:pPr>
+      <w:bookmarkStart w:id="0" w:name="_Toc126270702"/>
+      <w:r>
         <w:lastRenderedPageBreak/>
-        <w:t xml:space="preserve">1.0 </w:t>
-      </w:r>
-      <w:r>
-        <w:rPr>
-          <w:rFonts w:ascii="Times New Roman" w:hAnsi="Times New Roman" w:cs="Times New Roman"/>
-        </w:rPr>
-        <w:t>CHAPTER ONE</w:t>
+        <w:t>1.0 CHAPTER ONE: INTRODUCTION</w:t>
       </w:r>
       <w:bookmarkEnd w:id="0"/>
     </w:p>
@@ -1098,7 +1155,7 @@
       <w:pPr>
         <w:pStyle w:val="Heading2"/>
       </w:pPr>
-      <w:bookmarkStart w:id="1" w:name="_Toc125820560"/>
+      <w:bookmarkStart w:id="1" w:name="_Toc126270703"/>
       <w:r>
         <w:t>Introduction</w:t>
       </w:r>
@@ -1166,7 +1223,7 @@
       <w:pPr>
         <w:pStyle w:val="Heading2"/>
       </w:pPr>
-      <w:bookmarkStart w:id="2" w:name="_Toc125820561"/>
+      <w:bookmarkStart w:id="2" w:name="_Toc126270704"/>
       <w:r>
         <w:t xml:space="preserve">1.1 </w:t>
       </w:r>
@@ -1322,7 +1379,7 @@
       <w:pPr>
         <w:pStyle w:val="Heading2"/>
       </w:pPr>
-      <w:bookmarkStart w:id="3" w:name="_Toc125820562"/>
+      <w:bookmarkStart w:id="3" w:name="_Toc126270705"/>
       <w:r>
         <w:t xml:space="preserve">1.2 </w:t>
       </w:r>
@@ -1352,7 +1409,7 @@
       <w:pPr>
         <w:pStyle w:val="Heading2"/>
       </w:pPr>
-      <w:bookmarkStart w:id="4" w:name="_Toc125820563"/>
+      <w:bookmarkStart w:id="4" w:name="_Toc126270706"/>
       <w:r>
         <w:t>1.3 Purpose of the study</w:t>
       </w:r>
@@ -1381,7 +1438,7 @@
       <w:pPr>
         <w:pStyle w:val="Heading2"/>
       </w:pPr>
-      <w:bookmarkStart w:id="5" w:name="_Toc125820564"/>
+      <w:bookmarkStart w:id="5" w:name="_Toc126270707"/>
       <w:r>
         <w:lastRenderedPageBreak/>
         <w:t>1.4 Objectives of study</w:t>
@@ -1395,7 +1452,7 @@
       <w:pPr>
         <w:pStyle w:val="Heading3"/>
       </w:pPr>
-      <w:bookmarkStart w:id="6" w:name="_Toc125820565"/>
+      <w:bookmarkStart w:id="6" w:name="_Toc126270708"/>
       <w:r>
         <w:t>1.4.1 General objective of study</w:t>
       </w:r>
@@ -1503,7 +1560,7 @@
           <w:lang w:val="en-GB"/>
         </w:rPr>
       </w:pPr>
-      <w:bookmarkStart w:id="7" w:name="_Toc125820566"/>
+      <w:bookmarkStart w:id="7" w:name="_Toc126270709"/>
       <w:r>
         <w:rPr>
           <w:lang w:val="en-GB"/>
@@ -1636,18 +1693,12 @@
           <w:rFonts w:ascii="Times New Roman" w:hAnsi="Times New Roman" w:cs="Times New Roman"/>
         </w:rPr>
       </w:pPr>
-      <w:bookmarkStart w:id="8" w:name="_Toc125820567"/>
-      <w:r>
-        <w:rPr>
-          <w:rFonts w:ascii="Times New Roman" w:hAnsi="Times New Roman" w:cs="Times New Roman"/>
-        </w:rPr>
-        <w:t xml:space="preserve">1.5 Research hypothesis </w:t>
-      </w:r>
-      <w:r>
-        <w:rPr>
-          <w:rFonts w:ascii="Times New Roman" w:hAnsi="Times New Roman" w:cs="Times New Roman"/>
-        </w:rPr>
-        <w:t>/ Research Questions</w:t>
+      <w:bookmarkStart w:id="8" w:name="_Toc126270710"/>
+      <w:r>
+        <w:rPr>
+          <w:rFonts w:ascii="Times New Roman" w:hAnsi="Times New Roman" w:cs="Times New Roman"/>
+        </w:rPr>
+        <w:t>1.5 Research hypothesis / Research Questions</w:t>
       </w:r>
       <w:bookmarkEnd w:id="8"/>
     </w:p>
@@ -1660,7 +1711,7 @@
           <w:rFonts w:ascii="Times New Roman" w:hAnsi="Times New Roman" w:cs="Times New Roman"/>
         </w:rPr>
       </w:pPr>
-      <w:bookmarkStart w:id="9" w:name="_Toc125820568"/>
+      <w:bookmarkStart w:id="9" w:name="_Toc126270711"/>
       <w:r>
         <w:rPr>
           <w:rFonts w:ascii="Times New Roman" w:hAnsi="Times New Roman" w:cs="Times New Roman"/>
@@ -1698,7 +1749,7 @@
           <w:rFonts w:ascii="Times New Roman" w:hAnsi="Times New Roman" w:cs="Times New Roman"/>
         </w:rPr>
       </w:pPr>
-      <w:bookmarkStart w:id="10" w:name="_Toc125820569"/>
+      <w:bookmarkStart w:id="10" w:name="_Toc126270712"/>
       <w:r>
         <w:rPr>
           <w:rFonts w:ascii="Times New Roman" w:hAnsi="Times New Roman" w:cs="Times New Roman"/>
@@ -1739,7 +1790,7 @@
           <w:lang w:val="en-GB"/>
         </w:rPr>
       </w:pPr>
-      <w:bookmarkStart w:id="11" w:name="_Toc125820570"/>
+      <w:bookmarkStart w:id="11" w:name="_Toc126270713"/>
       <w:r>
         <w:rPr>
           <w:rFonts w:ascii="Times New Roman" w:hAnsi="Times New Roman" w:cs="Times New Roman"/>
@@ -1785,7 +1836,7 @@
           <w:lang w:val="en-GB"/>
         </w:rPr>
       </w:pPr>
-      <w:bookmarkStart w:id="12" w:name="_Toc125820571"/>
+      <w:bookmarkStart w:id="12" w:name="_Toc126270714"/>
       <w:r>
         <w:rPr>
           <w:lang w:val="en-GB"/>
@@ -1926,6 +1977,44 @@
     </w:p>
     <w:p>
       <w:pPr>
+        <w:pStyle w:val="Heading1"/>
+      </w:pPr>
+      <w:bookmarkStart w:id="13" w:name="_Toc126270715"/>
+      <w:r>
+        <w:lastRenderedPageBreak/>
+        <w:t>2.0 CHAPTER TWO: LITERATURE REVIEW</w:t>
+      </w:r>
+      <w:bookmarkEnd w:id="13"/>
+    </w:p>
+    <w:p>
+      <w:pPr>
+        <w:pStyle w:val="Heading2"/>
+      </w:pPr>
+      <w:r>
+        <w:t>2.1 Introduction</w:t>
+      </w:r>
+    </w:p>
+    <w:p>
+      <w:pPr>
+        <w:spacing w:line="360" w:lineRule="auto"/>
+        <w:jc w:val="both"/>
+        <w:rPr>
+          <w:rFonts w:ascii="Times New Roman" w:hAnsi="Times New Roman" w:cs="Times New Roman"/>
+          <w:sz w:val="24"/>
+          <w:szCs w:val="24"/>
+        </w:rPr>
+      </w:pPr>
+      <w:r>
+        <w:rPr>
+          <w:rFonts w:ascii="Times New Roman" w:hAnsi="Times New Roman" w:cs="Times New Roman"/>
+          <w:sz w:val="24"/>
+          <w:szCs w:val="24"/>
+        </w:rPr>
+        <w:t>The literature review is a critical component of any research project, including this dissertation. It provides an overview of existing research in the field, identifies gaps in current knowledge, and sets the stage for the original research being proposed. The literature review is used to synthesize previous studies, examine the relationships between variables, and determine the need for further research. This section of the dissertation will explore relevant literature, theories, and models related to the topic of the study. The purpose of the literature review is to establish a foundation of knowledge and understanding that will inform the design and implementation of the proposed research.</w:t>
+      </w:r>
+    </w:p>
+    <w:p>
+      <w:pPr>
         <w:rPr>
           <w:vanish/>
         </w:rPr>
@@ -1953,15 +2042,14 @@
           <w:rFonts w:ascii="Times New Roman" w:hAnsi="Times New Roman" w:cs="Times New Roman"/>
         </w:rPr>
       </w:pPr>
-      <w:bookmarkStart w:id="13" w:name="_Toc125820572"/>
-      <w:r>
-        <w:rPr>
-          <w:rFonts w:ascii="Times New Roman" w:hAnsi="Times New Roman" w:cs="Times New Roman"/>
-        </w:rPr>
-        <w:lastRenderedPageBreak/>
+      <w:bookmarkStart w:id="14" w:name="_Toc126270716"/>
+      <w:r>
+        <w:rPr>
+          <w:rFonts w:ascii="Times New Roman" w:hAnsi="Times New Roman" w:cs="Times New Roman"/>
+        </w:rPr>
         <w:t>REFEENCE</w:t>
       </w:r>
-      <w:bookmarkEnd w:id="13"/>
+      <w:bookmarkEnd w:id="14"/>
     </w:p>
     <w:p/>
     <w:sectPr>

</xml_diff>

<commit_message>
created images for vode
</commit_message>
<xml_diff>
--- a/044348 Proposal.docx
+++ b/044348 Proposal.docx
@@ -71,7 +71,7 @@
             </w:rPr>
             <w:fldChar w:fldCharType="separate"/>
           </w:r>
-          <w:hyperlink w:anchor="_Toc126843819" w:history="1">
+          <w:hyperlink w:anchor="_Toc126885857" w:history="1">
             <w:r>
               <w:rPr>
                 <w:rStyle w:val="Hyperlink"/>
@@ -101,7 +101,7 @@
                 <w:noProof/>
                 <w:webHidden/>
               </w:rPr>
-              <w:instrText xml:space="preserve"> PAGEREF _Toc126843819 \h </w:instrText>
+              <w:instrText xml:space="preserve"> PAGEREF _Toc126885857 \h </w:instrText>
             </w:r>
             <w:r>
               <w:rPr>
@@ -145,7 +145,7 @@
               <w14:ligatures w14:val="none"/>
             </w:rPr>
           </w:pPr>
-          <w:hyperlink w:anchor="_Toc126843820" w:history="1">
+          <w:hyperlink w:anchor="_Toc126885858" w:history="1">
             <w:r>
               <w:rPr>
                 <w:rStyle w:val="Hyperlink"/>
@@ -173,7 +173,7 @@
                 <w:noProof/>
                 <w:webHidden/>
               </w:rPr>
-              <w:instrText xml:space="preserve"> PAGEREF _Toc126843820 \h </w:instrText>
+              <w:instrText xml:space="preserve"> PAGEREF _Toc126885858 \h </w:instrText>
             </w:r>
             <w:r>
               <w:rPr>
@@ -217,7 +217,7 @@
               <w14:ligatures w14:val="none"/>
             </w:rPr>
           </w:pPr>
-          <w:hyperlink w:anchor="_Toc126843821" w:history="1">
+          <w:hyperlink w:anchor="_Toc126885859" w:history="1">
             <w:r>
               <w:rPr>
                 <w:rStyle w:val="Hyperlink"/>
@@ -245,7 +245,7 @@
                 <w:noProof/>
                 <w:webHidden/>
               </w:rPr>
-              <w:instrText xml:space="preserve"> PAGEREF _Toc126843821 \h </w:instrText>
+              <w:instrText xml:space="preserve"> PAGEREF _Toc126885859 \h </w:instrText>
             </w:r>
             <w:r>
               <w:rPr>
@@ -289,7 +289,7 @@
               <w14:ligatures w14:val="none"/>
             </w:rPr>
           </w:pPr>
-          <w:hyperlink w:anchor="_Toc126843822" w:history="1">
+          <w:hyperlink w:anchor="_Toc126885860" w:history="1">
             <w:r>
               <w:rPr>
                 <w:rStyle w:val="Hyperlink"/>
@@ -317,7 +317,7 @@
                 <w:noProof/>
                 <w:webHidden/>
               </w:rPr>
-              <w:instrText xml:space="preserve"> PAGEREF _Toc126843822 \h </w:instrText>
+              <w:instrText xml:space="preserve"> PAGEREF _Toc126885860 \h </w:instrText>
             </w:r>
             <w:r>
               <w:rPr>
@@ -361,7 +361,7 @@
               <w14:ligatures w14:val="none"/>
             </w:rPr>
           </w:pPr>
-          <w:hyperlink w:anchor="_Toc126843823" w:history="1">
+          <w:hyperlink w:anchor="_Toc126885861" w:history="1">
             <w:r>
               <w:rPr>
                 <w:rStyle w:val="Hyperlink"/>
@@ -389,7 +389,7 @@
                 <w:noProof/>
                 <w:webHidden/>
               </w:rPr>
-              <w:instrText xml:space="preserve"> PAGEREF _Toc126843823 \h </w:instrText>
+              <w:instrText xml:space="preserve"> PAGEREF _Toc126885861 \h </w:instrText>
             </w:r>
             <w:r>
               <w:rPr>
@@ -433,7 +433,7 @@
               <w14:ligatures w14:val="none"/>
             </w:rPr>
           </w:pPr>
-          <w:hyperlink w:anchor="_Toc126843824" w:history="1">
+          <w:hyperlink w:anchor="_Toc126885862" w:history="1">
             <w:r>
               <w:rPr>
                 <w:rStyle w:val="Hyperlink"/>
@@ -461,7 +461,7 @@
                 <w:noProof/>
                 <w:webHidden/>
               </w:rPr>
-              <w:instrText xml:space="preserve"> PAGEREF _Toc126843824 \h </w:instrText>
+              <w:instrText xml:space="preserve"> PAGEREF _Toc126885862 \h </w:instrText>
             </w:r>
             <w:r>
               <w:rPr>
@@ -481,7 +481,7 @@
                 <w:noProof/>
                 <w:webHidden/>
               </w:rPr>
-              <w:t>3</w:t>
+              <w:t>4</w:t>
             </w:r>
             <w:r>
               <w:rPr>
@@ -505,7 +505,7 @@
               <w14:ligatures w14:val="none"/>
             </w:rPr>
           </w:pPr>
-          <w:hyperlink w:anchor="_Toc126843825" w:history="1">
+          <w:hyperlink w:anchor="_Toc126885863" w:history="1">
             <w:r>
               <w:rPr>
                 <w:rStyle w:val="Hyperlink"/>
@@ -533,7 +533,7 @@
                 <w:noProof/>
                 <w:webHidden/>
               </w:rPr>
-              <w:instrText xml:space="preserve"> PAGEREF _Toc126843825 \h </w:instrText>
+              <w:instrText xml:space="preserve"> PAGEREF _Toc126885863 \h </w:instrText>
             </w:r>
             <w:r>
               <w:rPr>
@@ -553,7 +553,7 @@
                 <w:noProof/>
                 <w:webHidden/>
               </w:rPr>
-              <w:t>3</w:t>
+              <w:t>4</w:t>
             </w:r>
             <w:r>
               <w:rPr>
@@ -577,7 +577,7 @@
               <w14:ligatures w14:val="none"/>
             </w:rPr>
           </w:pPr>
-          <w:hyperlink w:anchor="_Toc126843826" w:history="1">
+          <w:hyperlink w:anchor="_Toc126885864" w:history="1">
             <w:r>
               <w:rPr>
                 <w:rStyle w:val="Hyperlink"/>
@@ -606,7 +606,7 @@
                 <w:noProof/>
                 <w:webHidden/>
               </w:rPr>
-              <w:instrText xml:space="preserve"> PAGEREF _Toc126843826 \h </w:instrText>
+              <w:instrText xml:space="preserve"> PAGEREF _Toc126885864 \h </w:instrText>
             </w:r>
             <w:r>
               <w:rPr>
@@ -650,7 +650,7 @@
               <w14:ligatures w14:val="none"/>
             </w:rPr>
           </w:pPr>
-          <w:hyperlink w:anchor="_Toc126843827" w:history="1">
+          <w:hyperlink w:anchor="_Toc126885865" w:history="1">
             <w:r>
               <w:rPr>
                 <w:rStyle w:val="Hyperlink"/>
@@ -678,7 +678,7 @@
                 <w:noProof/>
                 <w:webHidden/>
               </w:rPr>
-              <w:instrText xml:space="preserve"> PAGEREF _Toc126843827 \h </w:instrText>
+              <w:instrText xml:space="preserve"> PAGEREF _Toc126885865 \h </w:instrText>
             </w:r>
             <w:r>
               <w:rPr>
@@ -722,7 +722,7 @@
               <w14:ligatures w14:val="none"/>
             </w:rPr>
           </w:pPr>
-          <w:hyperlink w:anchor="_Toc126843828" w:history="1">
+          <w:hyperlink w:anchor="_Toc126885866" w:history="1">
             <w:r>
               <w:rPr>
                 <w:rStyle w:val="Hyperlink"/>
@@ -750,7 +750,7 @@
                 <w:noProof/>
                 <w:webHidden/>
               </w:rPr>
-              <w:instrText xml:space="preserve"> PAGEREF _Toc126843828 \h </w:instrText>
+              <w:instrText xml:space="preserve"> PAGEREF _Toc126885866 \h </w:instrText>
             </w:r>
             <w:r>
               <w:rPr>
@@ -794,7 +794,7 @@
               <w14:ligatures w14:val="none"/>
             </w:rPr>
           </w:pPr>
-          <w:hyperlink w:anchor="_Toc126843829" w:history="1">
+          <w:hyperlink w:anchor="_Toc126885867" w:history="1">
             <w:r>
               <w:rPr>
                 <w:rStyle w:val="Hyperlink"/>
@@ -822,7 +822,7 @@
                 <w:noProof/>
                 <w:webHidden/>
               </w:rPr>
-              <w:instrText xml:space="preserve"> PAGEREF _Toc126843829 \h </w:instrText>
+              <w:instrText xml:space="preserve"> PAGEREF _Toc126885867 \h </w:instrText>
             </w:r>
             <w:r>
               <w:rPr>
@@ -866,7 +866,7 @@
               <w14:ligatures w14:val="none"/>
             </w:rPr>
           </w:pPr>
-          <w:hyperlink w:anchor="_Toc126843830" w:history="1">
+          <w:hyperlink w:anchor="_Toc126885868" w:history="1">
             <w:r>
               <w:rPr>
                 <w:rStyle w:val="Hyperlink"/>
@@ -895,7 +895,7 @@
                 <w:noProof/>
                 <w:webHidden/>
               </w:rPr>
-              <w:instrText xml:space="preserve"> PAGEREF _Toc126843830 \h </w:instrText>
+              <w:instrText xml:space="preserve"> PAGEREF _Toc126885868 \h </w:instrText>
             </w:r>
             <w:r>
               <w:rPr>
@@ -915,7 +915,7 @@
                 <w:noProof/>
                 <w:webHidden/>
               </w:rPr>
-              <w:t>4</w:t>
+              <w:t>5</w:t>
             </w:r>
             <w:r>
               <w:rPr>
@@ -939,7 +939,7 @@
               <w14:ligatures w14:val="none"/>
             </w:rPr>
           </w:pPr>
-          <w:hyperlink w:anchor="_Toc126843831" w:history="1">
+          <w:hyperlink w:anchor="_Toc126885869" w:history="1">
             <w:r>
               <w:rPr>
                 <w:rStyle w:val="Hyperlink"/>
@@ -968,7 +968,7 @@
                 <w:noProof/>
                 <w:webHidden/>
               </w:rPr>
-              <w:instrText xml:space="preserve"> PAGEREF _Toc126843831 \h </w:instrText>
+              <w:instrText xml:space="preserve"> PAGEREF _Toc126885869 \h </w:instrText>
             </w:r>
             <w:r>
               <w:rPr>
@@ -1012,7 +1012,7 @@
               <w14:ligatures w14:val="none"/>
             </w:rPr>
           </w:pPr>
-          <w:hyperlink w:anchor="_Toc126843832" w:history="1">
+          <w:hyperlink w:anchor="_Toc126885870" w:history="1">
             <w:r>
               <w:rPr>
                 <w:rStyle w:val="Hyperlink"/>
@@ -1042,7 +1042,7 @@
                 <w:noProof/>
                 <w:webHidden/>
               </w:rPr>
-              <w:instrText xml:space="preserve"> PAGEREF _Toc126843832 \h </w:instrText>
+              <w:instrText xml:space="preserve"> PAGEREF _Toc126885870 \h </w:instrText>
             </w:r>
             <w:r>
               <w:rPr>
@@ -1062,7 +1062,7 @@
                 <w:noProof/>
                 <w:webHidden/>
               </w:rPr>
-              <w:t>5</w:t>
+              <w:t>6</w:t>
             </w:r>
             <w:r>
               <w:rPr>
@@ -1086,7 +1086,7 @@
               <w14:ligatures w14:val="none"/>
             </w:rPr>
           </w:pPr>
-          <w:hyperlink w:anchor="_Toc126843833" w:history="1">
+          <w:hyperlink w:anchor="_Toc126885871" w:history="1">
             <w:r>
               <w:rPr>
                 <w:rStyle w:val="Hyperlink"/>
@@ -1114,7 +1114,7 @@
                 <w:noProof/>
                 <w:webHidden/>
               </w:rPr>
-              <w:instrText xml:space="preserve"> PAGEREF _Toc126843833 \h </w:instrText>
+              <w:instrText xml:space="preserve"> PAGEREF _Toc126885871 \h </w:instrText>
             </w:r>
             <w:r>
               <w:rPr>
@@ -1134,7 +1134,7 @@
                 <w:noProof/>
                 <w:webHidden/>
               </w:rPr>
-              <w:t>5</w:t>
+              <w:t>6</w:t>
             </w:r>
             <w:r>
               <w:rPr>
@@ -1158,7 +1158,7 @@
               <w14:ligatures w14:val="none"/>
             </w:rPr>
           </w:pPr>
-          <w:hyperlink w:anchor="_Toc126843834" w:history="1">
+          <w:hyperlink w:anchor="_Toc126885872" w:history="1">
             <w:r>
               <w:rPr>
                 <w:rStyle w:val="Hyperlink"/>
@@ -1187,7 +1187,7 @@
                 <w:noProof/>
                 <w:webHidden/>
               </w:rPr>
-              <w:instrText xml:space="preserve"> PAGEREF _Toc126843834 \h </w:instrText>
+              <w:instrText xml:space="preserve"> PAGEREF _Toc126885872 \h </w:instrText>
             </w:r>
             <w:r>
               <w:rPr>
@@ -1231,7 +1231,7 @@
               <w14:ligatures w14:val="none"/>
             </w:rPr>
           </w:pPr>
-          <w:hyperlink w:anchor="_Toc126843835" w:history="1">
+          <w:hyperlink w:anchor="_Toc126885873" w:history="1">
             <w:r>
               <w:rPr>
                 <w:rStyle w:val="Hyperlink"/>
@@ -1260,7 +1260,7 @@
                 <w:noProof/>
                 <w:webHidden/>
               </w:rPr>
-              <w:instrText xml:space="preserve"> PAGEREF _Toc126843835 \h </w:instrText>
+              <w:instrText xml:space="preserve"> PAGEREF _Toc126885873 \h </w:instrText>
             </w:r>
             <w:r>
               <w:rPr>
@@ -1280,7 +1280,153 @@
                 <w:noProof/>
                 <w:webHidden/>
               </w:rPr>
-              <w:t>6</w:t>
+              <w:t>7</w:t>
+            </w:r>
+            <w:r>
+              <w:rPr>
+                <w:noProof/>
+                <w:webHidden/>
+              </w:rPr>
+              <w:fldChar w:fldCharType="end"/>
+            </w:r>
+          </w:hyperlink>
+        </w:p>
+        <w:p>
+          <w:pPr>
+            <w:pStyle w:val="TOC3"/>
+            <w:tabs>
+              <w:tab w:val="right" w:leader="dot" w:pos="9350"/>
+            </w:tabs>
+            <w:rPr>
+              <w:rFonts w:eastAsiaTheme="minorEastAsia"/>
+              <w:noProof/>
+              <w:kern w:val="0"/>
+              <w14:ligatures w14:val="none"/>
+            </w:rPr>
+          </w:pPr>
+          <w:hyperlink w:anchor="_Toc126885874" w:history="1">
+            <w:r>
+              <w:rPr>
+                <w:rStyle w:val="Hyperlink"/>
+                <w:rFonts w:ascii="Times New Roman" w:hAnsi="Times New Roman" w:cs="Times New Roman"/>
+                <w:noProof/>
+                <w:lang w:val="en-GB"/>
+              </w:rPr>
+              <w:t>2.3.1 FAO promoting health diet</w:t>
+            </w:r>
+            <w:r>
+              <w:rPr>
+                <w:noProof/>
+                <w:webHidden/>
+              </w:rPr>
+              <w:tab/>
+            </w:r>
+            <w:r>
+              <w:rPr>
+                <w:noProof/>
+                <w:webHidden/>
+              </w:rPr>
+              <w:fldChar w:fldCharType="begin"/>
+            </w:r>
+            <w:r>
+              <w:rPr>
+                <w:noProof/>
+                <w:webHidden/>
+              </w:rPr>
+              <w:instrText xml:space="preserve"> PAGEREF _Toc126885874 \h </w:instrText>
+            </w:r>
+            <w:r>
+              <w:rPr>
+                <w:noProof/>
+                <w:webHidden/>
+              </w:rPr>
+            </w:r>
+            <w:r>
+              <w:rPr>
+                <w:noProof/>
+                <w:webHidden/>
+              </w:rPr>
+              <w:fldChar w:fldCharType="separate"/>
+            </w:r>
+            <w:r>
+              <w:rPr>
+                <w:noProof/>
+                <w:webHidden/>
+              </w:rPr>
+              <w:t>7</w:t>
+            </w:r>
+            <w:r>
+              <w:rPr>
+                <w:noProof/>
+                <w:webHidden/>
+              </w:rPr>
+              <w:fldChar w:fldCharType="end"/>
+            </w:r>
+          </w:hyperlink>
+        </w:p>
+        <w:p>
+          <w:pPr>
+            <w:pStyle w:val="TOC3"/>
+            <w:tabs>
+              <w:tab w:val="right" w:leader="dot" w:pos="9350"/>
+            </w:tabs>
+            <w:rPr>
+              <w:rFonts w:eastAsiaTheme="minorEastAsia"/>
+              <w:noProof/>
+              <w:kern w:val="0"/>
+              <w14:ligatures w14:val="none"/>
+            </w:rPr>
+          </w:pPr>
+          <w:hyperlink w:anchor="_Toc126885875" w:history="1">
+            <w:r>
+              <w:rPr>
+                <w:rStyle w:val="Hyperlink"/>
+                <w:rFonts w:ascii="Times New Roman" w:hAnsi="Times New Roman" w:cs="Times New Roman"/>
+                <w:noProof/>
+                <w:lang w:val="en-GB"/>
+              </w:rPr>
+              <w:t>2.3.2 impact of a new web-based app (e-balance) in promoting healthy lifestyle</w:t>
+            </w:r>
+            <w:r>
+              <w:rPr>
+                <w:noProof/>
+                <w:webHidden/>
+              </w:rPr>
+              <w:tab/>
+            </w:r>
+            <w:r>
+              <w:rPr>
+                <w:noProof/>
+                <w:webHidden/>
+              </w:rPr>
+              <w:fldChar w:fldCharType="begin"/>
+            </w:r>
+            <w:r>
+              <w:rPr>
+                <w:noProof/>
+                <w:webHidden/>
+              </w:rPr>
+              <w:instrText xml:space="preserve"> PAGEREF _Toc126885875 \h </w:instrText>
+            </w:r>
+            <w:r>
+              <w:rPr>
+                <w:noProof/>
+                <w:webHidden/>
+              </w:rPr>
+            </w:r>
+            <w:r>
+              <w:rPr>
+                <w:noProof/>
+                <w:webHidden/>
+              </w:rPr>
+              <w:fldChar w:fldCharType="separate"/>
+            </w:r>
+            <w:r>
+              <w:rPr>
+                <w:noProof/>
+                <w:webHidden/>
+              </w:rPr>
+              <w:t>8</w:t>
             </w:r>
             <w:r>
               <w:rPr>
@@ -1304,7 +1450,7 @@
               <w14:ligatures w14:val="none"/>
             </w:rPr>
           </w:pPr>
-          <w:hyperlink w:anchor="_Toc126843836" w:history="1">
+          <w:hyperlink w:anchor="_Toc126885876" w:history="1">
             <w:r>
               <w:rPr>
                 <w:rStyle w:val="Hyperlink"/>
@@ -1334,7 +1480,7 @@
                 <w:noProof/>
                 <w:webHidden/>
               </w:rPr>
-              <w:instrText xml:space="preserve"> PAGEREF _Toc126843836 \h </w:instrText>
+              <w:instrText xml:space="preserve"> PAGEREF _Toc126885876 \h </w:instrText>
             </w:r>
             <w:r>
               <w:rPr>
@@ -1354,7 +1500,7 @@
                 <w:noProof/>
                 <w:webHidden/>
               </w:rPr>
-              <w:t>6</w:t>
+              <w:t>8</w:t>
             </w:r>
             <w:r>
               <w:rPr>
@@ -1448,27 +1594,6 @@
     </w:p>
     <w:p>
       <w:pPr>
-        <w:rPr>
-          <w:rFonts w:ascii="Times New Roman" w:hAnsi="Times New Roman" w:cs="Times New Roman"/>
-        </w:rPr>
-      </w:pPr>
-    </w:p>
-    <w:p>
-      <w:pPr>
-        <w:rPr>
-          <w:rFonts w:ascii="Times New Roman" w:hAnsi="Times New Roman" w:cs="Times New Roman"/>
-        </w:rPr>
-      </w:pPr>
-    </w:p>
-    <w:p>
-      <w:pPr>
-        <w:rPr>
-          <w:rFonts w:ascii="Times New Roman" w:hAnsi="Times New Roman" w:cs="Times New Roman"/>
-        </w:rPr>
-      </w:pPr>
-    </w:p>
-    <w:p>
-      <w:pPr>
         <w:pStyle w:val="Heading1"/>
         <w:rPr>
           <w:rFonts w:ascii="Times New Roman" w:hAnsi="Times New Roman" w:cs="Times New Roman"/>
@@ -1476,13 +1601,14 @@
           <w:bCs/>
         </w:rPr>
       </w:pPr>
-      <w:bookmarkStart w:id="0" w:name="_Toc126843819"/>
+      <w:bookmarkStart w:id="0" w:name="_Toc126885857"/>
       <w:r>
         <w:rPr>
           <w:rFonts w:ascii="Times New Roman" w:hAnsi="Times New Roman" w:cs="Times New Roman"/>
           <w:b/>
           <w:bCs/>
         </w:rPr>
+        <w:lastRenderedPageBreak/>
         <w:t>1.0 CHAPTER ONE: INTRODUCTION</w:t>
       </w:r>
       <w:bookmarkEnd w:id="0"/>
@@ -1494,7 +1620,7 @@
           <w:rFonts w:ascii="Times New Roman" w:hAnsi="Times New Roman" w:cs="Times New Roman"/>
         </w:rPr>
       </w:pPr>
-      <w:bookmarkStart w:id="1" w:name="_Toc126843820"/>
+      <w:bookmarkStart w:id="1" w:name="_Toc126885858"/>
       <w:r>
         <w:rPr>
           <w:rFonts w:ascii="Times New Roman" w:hAnsi="Times New Roman" w:cs="Times New Roman"/>
@@ -1575,7 +1701,7 @@
           <w:rFonts w:ascii="Times New Roman" w:hAnsi="Times New Roman" w:cs="Times New Roman"/>
         </w:rPr>
       </w:pPr>
-      <w:bookmarkStart w:id="2" w:name="_Toc126843821"/>
+      <w:bookmarkStart w:id="2" w:name="_Toc126885859"/>
       <w:r>
         <w:rPr>
           <w:rFonts w:ascii="Times New Roman" w:hAnsi="Times New Roman" w:cs="Times New Roman"/>
@@ -1652,16 +1778,7 @@
           <w:sz w:val="24"/>
           <w:szCs w:val="24"/>
         </w:rPr>
-        <w:t xml:space="preserve">The Multi-Sectoral Nutrition Action Plan (MSNP) focuses on improving nutrition outcomes for pregnant and lactating women, infants, and young children, with a </w:t>
-      </w:r>
-      <w:r>
-        <w:rPr>
-          <w:rFonts w:ascii="Times New Roman" w:hAnsi="Times New Roman" w:cs="Times New Roman"/>
-          <w:sz w:val="24"/>
-          <w:szCs w:val="24"/>
-        </w:rPr>
-        <w:lastRenderedPageBreak/>
-        <w:t>particular emphasis on addressing micronutrient deficiencies and promoting healthy eating habits.</w:t>
+        <w:t>The Multi-Sectoral Nutrition Action Plan (MSNP) focuses on improving nutrition outcomes for pregnant and lactating women, infants, and young children, with a particular emphasis on addressing micronutrient deficiencies and promoting healthy eating habits.</w:t>
       </w:r>
     </w:p>
     <w:p>
@@ -1684,6 +1801,7 @@
           <w:sz w:val="24"/>
           <w:szCs w:val="24"/>
         </w:rPr>
+        <w:lastRenderedPageBreak/>
         <w:t>The Scaling Up Nutrition (SUN) Movement is a global effort to improve nutrition outcomes, and Zambia is a member of this movement. Through its membership, Zambia has access to resources and technical assistance to support its nutrition programs and address specific issues such as diabetes and childhood obesity.</w:t>
       </w:r>
     </w:p>
@@ -1740,7 +1858,7 @@
           <w:rFonts w:ascii="Times New Roman" w:hAnsi="Times New Roman" w:cs="Times New Roman"/>
         </w:rPr>
       </w:pPr>
-      <w:bookmarkStart w:id="3" w:name="_Toc126843822"/>
+      <w:bookmarkStart w:id="3" w:name="_Toc126885860"/>
       <w:r>
         <w:rPr>
           <w:rFonts w:ascii="Times New Roman" w:hAnsi="Times New Roman" w:cs="Times New Roman"/>
@@ -1781,7 +1899,7 @@
           <w:rFonts w:ascii="Times New Roman" w:hAnsi="Times New Roman" w:cs="Times New Roman"/>
         </w:rPr>
       </w:pPr>
-      <w:bookmarkStart w:id="4" w:name="_Toc126843823"/>
+      <w:bookmarkStart w:id="4" w:name="_Toc126885861"/>
       <w:r>
         <w:rPr>
           <w:rFonts w:ascii="Times New Roman" w:hAnsi="Times New Roman" w:cs="Times New Roman"/>
@@ -1816,12 +1934,11 @@
           <w:rFonts w:ascii="Times New Roman" w:hAnsi="Times New Roman" w:cs="Times New Roman"/>
         </w:rPr>
       </w:pPr>
-      <w:bookmarkStart w:id="5" w:name="_Toc126843824"/>
-      <w:r>
-        <w:rPr>
-          <w:rFonts w:ascii="Times New Roman" w:hAnsi="Times New Roman" w:cs="Times New Roman"/>
-        </w:rPr>
-        <w:lastRenderedPageBreak/>
+      <w:bookmarkStart w:id="5" w:name="_Toc126885862"/>
+      <w:r>
+        <w:rPr>
+          <w:rFonts w:ascii="Times New Roman" w:hAnsi="Times New Roman" w:cs="Times New Roman"/>
+        </w:rPr>
         <w:t>1.4 Objectives of study</w:t>
       </w:r>
       <w:bookmarkEnd w:id="5"/>
@@ -1839,7 +1956,7 @@
           <w:rFonts w:ascii="Times New Roman" w:hAnsi="Times New Roman" w:cs="Times New Roman"/>
         </w:rPr>
       </w:pPr>
-      <w:bookmarkStart w:id="6" w:name="_Toc126843825"/>
+      <w:bookmarkStart w:id="6" w:name="_Toc126885863"/>
       <w:r>
         <w:rPr>
           <w:rFonts w:ascii="Times New Roman" w:hAnsi="Times New Roman" w:cs="Times New Roman"/>
@@ -1891,6 +2008,7 @@
         <w:t xml:space="preserve"> "</w:t>
       </w:r>
       <w:proofErr w:type="spellStart"/>
+      <w:proofErr w:type="gramStart"/>
       <w:r>
         <w:rPr>
           <w:rFonts w:ascii="Times New Roman" w:hAnsi="Times New Roman" w:cs="Times New Roman"/>
@@ -1914,7 +2032,25 @@
           <w:sz w:val="24"/>
           <w:szCs w:val="24"/>
         </w:rPr>
-        <w:t>," that helps users in Zambia generate a balanced diet for a week using a random generation algorithm, in order to address the problem of poor nutrition in the country, particularly among high-risk groups such as diabetics and children.</w:t>
+        <w:t>,</w:t>
+      </w:r>
+      <w:proofErr w:type="gramEnd"/>
+      <w:r>
+        <w:rPr>
+          <w:rFonts w:ascii="Times New Roman" w:hAnsi="Times New Roman" w:cs="Times New Roman"/>
+          <w:sz w:val="24"/>
+          <w:szCs w:val="24"/>
+        </w:rPr>
+        <w:t xml:space="preserve">" that helps users in Zambia generate a balanced diet for a week using a random generation algorithm, in order to address the problem </w:t>
+      </w:r>
+      <w:r>
+        <w:rPr>
+          <w:rFonts w:ascii="Times New Roman" w:hAnsi="Times New Roman" w:cs="Times New Roman"/>
+          <w:sz w:val="24"/>
+          <w:szCs w:val="24"/>
+        </w:rPr>
+        <w:lastRenderedPageBreak/>
+        <w:t>of poor nutrition in the country, particularly among high-risk groups such as diabetics and children.</w:t>
       </w:r>
     </w:p>
     <w:p>
@@ -1925,7 +2061,7 @@
           <w:lang w:val="en-GB"/>
         </w:rPr>
       </w:pPr>
-      <w:bookmarkStart w:id="7" w:name="_Toc126843826"/>
+      <w:bookmarkStart w:id="7" w:name="_Toc126885864"/>
       <w:r>
         <w:rPr>
           <w:rFonts w:ascii="Times New Roman" w:hAnsi="Times New Roman" w:cs="Times New Roman"/>
@@ -2059,7 +2195,7 @@
           <w:rFonts w:ascii="Times New Roman" w:hAnsi="Times New Roman" w:cs="Times New Roman"/>
         </w:rPr>
       </w:pPr>
-      <w:bookmarkStart w:id="8" w:name="_Toc126843827"/>
+      <w:bookmarkStart w:id="8" w:name="_Toc126885865"/>
       <w:r>
         <w:rPr>
           <w:rFonts w:ascii="Times New Roman" w:hAnsi="Times New Roman" w:cs="Times New Roman"/>
@@ -2077,7 +2213,7 @@
           <w:rFonts w:ascii="Times New Roman" w:hAnsi="Times New Roman" w:cs="Times New Roman"/>
         </w:rPr>
       </w:pPr>
-      <w:bookmarkStart w:id="9" w:name="_Toc126843828"/>
+      <w:bookmarkStart w:id="9" w:name="_Toc126885866"/>
       <w:r>
         <w:rPr>
           <w:rFonts w:ascii="Times New Roman" w:hAnsi="Times New Roman" w:cs="Times New Roman"/>
@@ -2115,7 +2251,7 @@
           <w:rFonts w:ascii="Times New Roman" w:hAnsi="Times New Roman" w:cs="Times New Roman"/>
         </w:rPr>
       </w:pPr>
-      <w:bookmarkStart w:id="10" w:name="_Toc126843829"/>
+      <w:bookmarkStart w:id="10" w:name="_Toc126885867"/>
       <w:r>
         <w:rPr>
           <w:rFonts w:ascii="Times New Roman" w:hAnsi="Times New Roman" w:cs="Times New Roman"/>
@@ -2156,13 +2292,12 @@
           <w:lang w:val="en-GB"/>
         </w:rPr>
       </w:pPr>
-      <w:bookmarkStart w:id="11" w:name="_Toc126843830"/>
+      <w:bookmarkStart w:id="11" w:name="_Toc126885868"/>
       <w:r>
         <w:rPr>
           <w:rFonts w:ascii="Times New Roman" w:hAnsi="Times New Roman" w:cs="Times New Roman"/>
           <w:lang w:val="en-GB"/>
         </w:rPr>
-        <w:lastRenderedPageBreak/>
         <w:t>1.6 Significance</w:t>
       </w:r>
       <w:r>
@@ -2192,7 +2327,17 @@
           <w:szCs w:val="24"/>
           <w:lang w:val="en-GB"/>
         </w:rPr>
-        <w:t>The significance of this study lies in the potential impact it can have on improving the nutritional status of individuals in Zambia, particularly among high-risk groups such as diabetics and children. With the increasing prevalence of diet-related health issues and the lack of accessible and user-friendly meal planning resources, there is a pressing need for a web-based meal planning application that utilizes advanced web technologies to make healthy eating more convenient and achievable. By researching and developing such a system, we aim to address this need and contribute to the overall health and well-being of the population. The justification for this study is rooted in the potential benefits it can bring to individuals and the community as a whole, as well as the potential for future research and advancements in the field of web-based health interventions</w:t>
+        <w:t xml:space="preserve">The significance of this study lies in the potential impact it can have on improving the nutritional status of individuals in Zambia, particularly among high-risk groups such as diabetics and children. With the increasing prevalence of diet-related health issues and the lack of accessible and user-friendly meal planning resources, there is a pressing need for a web-based meal planning application that utilizes advanced web technologies to make healthy eating more </w:t>
+      </w:r>
+      <w:r>
+        <w:rPr>
+          <w:rFonts w:ascii="Times New Roman" w:hAnsi="Times New Roman" w:cs="Times New Roman"/>
+          <w:sz w:val="24"/>
+          <w:szCs w:val="24"/>
+          <w:lang w:val="en-GB"/>
+        </w:rPr>
+        <w:lastRenderedPageBreak/>
+        <w:t>convenient and achievable. By researching and developing such a system, we aim to address this need and contribute to the overall health and well-being of the population. The justification for this study is rooted in the potential benefits it can bring to individuals and the community as a whole, as well as the potential for future research and advancements in the field of web-based health interventions</w:t>
       </w:r>
     </w:p>
     <w:p>
@@ -2203,7 +2348,7 @@
           <w:lang w:val="en-GB"/>
         </w:rPr>
       </w:pPr>
-      <w:bookmarkStart w:id="12" w:name="_Toc126843831"/>
+      <w:bookmarkStart w:id="12" w:name="_Toc126885869"/>
       <w:r>
         <w:rPr>
           <w:rFonts w:ascii="Times New Roman" w:hAnsi="Times New Roman" w:cs="Times New Roman"/>
@@ -2352,14 +2497,13 @@
           <w:bCs/>
         </w:rPr>
       </w:pPr>
-      <w:bookmarkStart w:id="13" w:name="_Toc126843832"/>
+      <w:bookmarkStart w:id="13" w:name="_Toc126885870"/>
       <w:r>
         <w:rPr>
           <w:rFonts w:ascii="Times New Roman" w:hAnsi="Times New Roman" w:cs="Times New Roman"/>
           <w:b/>
           <w:bCs/>
         </w:rPr>
-        <w:lastRenderedPageBreak/>
         <w:t>2.0 CHAPTER TWO: LITERATURE REVIEW</w:t>
       </w:r>
       <w:bookmarkEnd w:id="13"/>
@@ -2371,7 +2515,7 @@
           <w:rFonts w:ascii="Times New Roman" w:hAnsi="Times New Roman" w:cs="Times New Roman"/>
         </w:rPr>
       </w:pPr>
-      <w:bookmarkStart w:id="14" w:name="_Toc126843833"/>
+      <w:bookmarkStart w:id="14" w:name="_Toc126885871"/>
       <w:r>
         <w:rPr>
           <w:rFonts w:ascii="Times New Roman" w:hAnsi="Times New Roman" w:cs="Times New Roman"/>
@@ -2396,7 +2540,16 @@
           <w:sz w:val="24"/>
           <w:szCs w:val="24"/>
         </w:rPr>
-        <w:t>The literature review is a critical component of any research project, including this dissertation. It provides an overview of existing research in the field, identifies gaps in current knowledge, and sets the stage for the original research being proposed. The literature review is used to synthesize previous studies, examine the relationships between variables, and determine the need for further research. This section of the dissertation will explore relevant literature, theories, and models related to the topic of the study. The purpose of the literature review is to establish a foundation of knowledge and understanding that will inform the design and implementation of the proposed research.</w:t>
+        <w:t xml:space="preserve">The literature review is a critical component of any research project, including this dissertation. It provides an overview of existing research in the field, identifies gaps in current knowledge, and sets the stage for the original research being proposed. The literature review is used to synthesize previous studies, examine the relationships between variables, and determine the need for further research. This section of the dissertation will explore relevant literature, theories, and models related to the topic of the study. The purpose of the literature review is to establish a </w:t>
+      </w:r>
+      <w:r>
+        <w:rPr>
+          <w:rFonts w:ascii="Times New Roman" w:hAnsi="Times New Roman" w:cs="Times New Roman"/>
+          <w:sz w:val="24"/>
+          <w:szCs w:val="24"/>
+        </w:rPr>
+        <w:lastRenderedPageBreak/>
+        <w:t>foundation of knowledge and understanding that will inform the design and implementation of the proposed research.</w:t>
       </w:r>
     </w:p>
     <w:p>
@@ -2407,7 +2560,7 @@
           <w:lang w:val="en-GB"/>
         </w:rPr>
       </w:pPr>
-      <w:bookmarkStart w:id="15" w:name="_Toc126843834"/>
+      <w:bookmarkStart w:id="15" w:name="_Toc126885872"/>
       <w:r>
         <w:rPr>
           <w:rFonts w:ascii="Times New Roman" w:hAnsi="Times New Roman" w:cs="Times New Roman"/>
@@ -2530,6 +2683,7 @@
       </w:pPr>
       <w:r>
         <w:rPr>
+          <w:rFonts w:ascii="Times New Roman" w:hAnsi="Times New Roman" w:cs="Times New Roman"/>
           <w:noProof/>
         </w:rPr>
         <w:lastRenderedPageBreak/>
@@ -2591,7 +2745,7 @@
           <w:lang w:val="en-GB"/>
         </w:rPr>
       </w:pPr>
-      <w:bookmarkStart w:id="16" w:name="_Toc126843835"/>
+      <w:bookmarkStart w:id="16" w:name="_Toc126885873"/>
       <w:r>
         <w:rPr>
           <w:rFonts w:ascii="Times New Roman" w:hAnsi="Times New Roman" w:cs="Times New Roman"/>
@@ -2605,33 +2759,41 @@
       <w:pPr>
         <w:pStyle w:val="Heading3"/>
         <w:rPr>
+          <w:rFonts w:ascii="Times New Roman" w:hAnsi="Times New Roman" w:cs="Times New Roman"/>
           <w:lang w:val="en-GB"/>
         </w:rPr>
       </w:pPr>
-      <w:r>
-        <w:rPr>
+      <w:bookmarkStart w:id="17" w:name="_Toc126885874"/>
+      <w:r>
+        <w:rPr>
+          <w:rFonts w:ascii="Times New Roman" w:hAnsi="Times New Roman" w:cs="Times New Roman"/>
           <w:lang w:val="en-GB"/>
         </w:rPr>
-        <w:t xml:space="preserve">2.3.1 impact of a new </w:t>
-      </w:r>
-      <w:r>
-        <w:rPr>
+        <w:t>2.3.</w:t>
+      </w:r>
+      <w:r>
+        <w:rPr>
+          <w:rFonts w:ascii="Times New Roman" w:hAnsi="Times New Roman" w:cs="Times New Roman"/>
           <w:lang w:val="en-GB"/>
         </w:rPr>
-        <w:t>web-based</w:t>
-      </w:r>
-      <w:r>
-        <w:rPr>
+        <w:t>1</w:t>
+      </w:r>
+      <w:r>
+        <w:rPr>
+          <w:rFonts w:ascii="Times New Roman" w:hAnsi="Times New Roman" w:cs="Times New Roman"/>
           <w:lang w:val="en-GB"/>
         </w:rPr>
-        <w:t xml:space="preserve"> app (e-balance</w:t>
-      </w:r>
-      <w:r>
-        <w:rPr>
+        <w:t xml:space="preserve"> FAO promoting health diet</w:t>
+      </w:r>
+      <w:bookmarkEnd w:id="17"/>
+    </w:p>
+    <w:p>
+      <w:pPr>
+        <w:rPr>
+          <w:rFonts w:ascii="Times New Roman" w:hAnsi="Times New Roman" w:cs="Times New Roman"/>
           <w:lang w:val="en-GB"/>
         </w:rPr>
-        <w:t>) in promoting healthy lifestyle</w:t>
-      </w:r>
+      </w:pPr>
     </w:p>
     <w:p>
       <w:pPr>
@@ -2641,37 +2803,15 @@
           <w:rFonts w:ascii="Times New Roman" w:hAnsi="Times New Roman" w:cs="Times New Roman"/>
           <w:sz w:val="24"/>
           <w:szCs w:val="24"/>
-          <w:lang w:val="en-GB"/>
-        </w:rPr>
-      </w:pPr>
-      <w:r>
-        <w:rPr>
-          <w:rFonts w:ascii="Times New Roman" w:hAnsi="Times New Roman" w:cs="Times New Roman"/>
-          <w:sz w:val="24"/>
-          <w:szCs w:val="24"/>
-          <w:lang w:val="en-GB"/>
-        </w:rPr>
-        <w:t>The study by Naimark et al. evaluated the impact of a new web-based app (</w:t>
-      </w:r>
-      <w:proofErr w:type="spellStart"/>
-      <w:r>
-        <w:rPr>
-          <w:rFonts w:ascii="Times New Roman" w:hAnsi="Times New Roman" w:cs="Times New Roman"/>
-          <w:sz w:val="24"/>
-          <w:szCs w:val="24"/>
-          <w:lang w:val="en-GB"/>
-        </w:rPr>
-        <w:t>eBalance</w:t>
-      </w:r>
-      <w:proofErr w:type="spellEnd"/>
-      <w:r>
-        <w:rPr>
-          <w:rFonts w:ascii="Times New Roman" w:hAnsi="Times New Roman" w:cs="Times New Roman"/>
-          <w:sz w:val="24"/>
-          <w:szCs w:val="24"/>
-          <w:lang w:val="en-GB"/>
-        </w:rPr>
-        <w:t>) in promoting healthy lifestyles. The study was a randomized controlled trial that recruited participants from the community and compared them to a control group who received only an introductory lecture on healthy lifestyles. The app was developed based on current USDA and Israeli Ministry of Health recommendations and provided tools for monitoring diet and physical activity while encouraging healthy choices. Results showed a positive impact of the app on weight, physical activity, nutritional knowledge, and diet quality compared to the control group. Additionally, the frequency of app use was related to a higher success score in maintaining a healthy lifestyle. The study highlights the potential of the app in promoting healthy lifestyles, but larger and longer duration studies are needed for more definitive conclusions.</w:t>
+        </w:rPr>
+      </w:pPr>
+      <w:r>
+        <w:rPr>
+          <w:rFonts w:ascii="Times New Roman" w:hAnsi="Times New Roman" w:cs="Times New Roman"/>
+          <w:sz w:val="24"/>
+          <w:szCs w:val="24"/>
+        </w:rPr>
+        <w:t>According to the Food and Agriculture Organization of the United Nations (FAO) website (2021), the organization has implemented various solutions to promote good healthy eating in Zambia. The FAO has worked to make dietary guidelines accessible by providing information on healthy eating habits and balanced diets through nutrition education and awareness-raising activities. The organization has also collaborated with the Zambian government to integrate the dietary guidelines into national policies and programs, as well as supporting the development of food-based dietary guidelines and food composition databases.</w:t>
       </w:r>
     </w:p>
     <w:p>
@@ -2682,6 +2822,202 @@
           <w:rFonts w:ascii="Times New Roman" w:hAnsi="Times New Roman" w:cs="Times New Roman"/>
           <w:sz w:val="24"/>
           <w:szCs w:val="24"/>
+        </w:rPr>
+      </w:pPr>
+      <w:r>
+        <w:rPr>
+          <w:rFonts w:ascii="Times New Roman" w:hAnsi="Times New Roman" w:cs="Times New Roman"/>
+          <w:sz w:val="24"/>
+          <w:szCs w:val="24"/>
+        </w:rPr>
+        <w:t>In addition, the FAO has worked with partners to strengthen the food systems in Zambia, including the promotion of locally produced and diversified foods, as well as improving the availability and affordability of nutritious foods. The organization has also supported the development of food fortification programs to improve the micronutrient content of staple foods, and has provided technical assistance to improve the quality and safety of the food supply.</w:t>
+      </w:r>
+    </w:p>
+    <w:p>
+      <w:pPr>
+        <w:spacing w:line="360" w:lineRule="auto"/>
+        <w:jc w:val="both"/>
+        <w:rPr>
+          <w:rFonts w:ascii="Times New Roman" w:hAnsi="Times New Roman" w:cs="Times New Roman"/>
+          <w:sz w:val="24"/>
+          <w:szCs w:val="24"/>
+        </w:rPr>
+      </w:pPr>
+      <w:r>
+        <w:rPr>
+          <w:rFonts w:ascii="Times New Roman" w:hAnsi="Times New Roman" w:cs="Times New Roman"/>
+          <w:sz w:val="24"/>
+          <w:szCs w:val="24"/>
+        </w:rPr>
+        <w:lastRenderedPageBreak/>
+        <w:t>Overall, the FAO's efforts aim to ensure that the people of Zambia have access to safe and nutritious food and are equipped with the knowledge and skills to make healthy food choices.</w:t>
+      </w:r>
+    </w:p>
+    <w:p>
+      <w:pPr>
+        <w:pStyle w:val="Heading3"/>
+        <w:rPr>
+          <w:rFonts w:ascii="Times New Roman" w:hAnsi="Times New Roman" w:cs="Times New Roman"/>
+          <w:lang w:val="en-GB"/>
+        </w:rPr>
+      </w:pPr>
+      <w:bookmarkStart w:id="18" w:name="_Toc126885875"/>
+      <w:r>
+        <w:rPr>
+          <w:rFonts w:ascii="Times New Roman" w:hAnsi="Times New Roman" w:cs="Times New Roman"/>
+          <w:lang w:val="en-GB"/>
+        </w:rPr>
+        <w:t xml:space="preserve">2.3.2 </w:t>
+      </w:r>
+      <w:r>
+        <w:rPr>
+          <w:rFonts w:ascii="Times New Roman" w:hAnsi="Times New Roman" w:cs="Times New Roman"/>
+          <w:lang w:val="en-GB"/>
+        </w:rPr>
+        <w:t>I</w:t>
+      </w:r>
+      <w:r>
+        <w:rPr>
+          <w:rFonts w:ascii="Times New Roman" w:hAnsi="Times New Roman" w:cs="Times New Roman"/>
+          <w:lang w:val="en-GB"/>
+        </w:rPr>
+        <w:t>mpact of a new web-based app (e-balance) in promoting healthy lifestyle</w:t>
+      </w:r>
+      <w:bookmarkEnd w:id="18"/>
+    </w:p>
+    <w:p>
+      <w:pPr>
+        <w:rPr>
+          <w:lang w:val="en-GB"/>
+        </w:rPr>
+      </w:pPr>
+    </w:p>
+    <w:p>
+      <w:pPr>
+        <w:spacing w:line="360" w:lineRule="auto"/>
+        <w:jc w:val="both"/>
+        <w:rPr>
+          <w:rFonts w:ascii="Times New Roman" w:hAnsi="Times New Roman" w:cs="Times New Roman"/>
+          <w:sz w:val="24"/>
+          <w:szCs w:val="24"/>
+          <w:lang w:val="en-GB"/>
+        </w:rPr>
+      </w:pPr>
+      <w:r>
+        <w:rPr>
+          <w:rFonts w:ascii="Times New Roman" w:hAnsi="Times New Roman" w:cs="Times New Roman"/>
+          <w:sz w:val="24"/>
+          <w:szCs w:val="24"/>
+          <w:lang w:val="en-GB"/>
+        </w:rPr>
+        <w:t>The study by Naimark et al. evaluated the impact of a new web-based app (</w:t>
+      </w:r>
+      <w:proofErr w:type="spellStart"/>
+      <w:r>
+        <w:rPr>
+          <w:rFonts w:ascii="Times New Roman" w:hAnsi="Times New Roman" w:cs="Times New Roman"/>
+          <w:sz w:val="24"/>
+          <w:szCs w:val="24"/>
+          <w:lang w:val="en-GB"/>
+        </w:rPr>
+        <w:t>eBalance</w:t>
+      </w:r>
+      <w:proofErr w:type="spellEnd"/>
+      <w:r>
+        <w:rPr>
+          <w:rFonts w:ascii="Times New Roman" w:hAnsi="Times New Roman" w:cs="Times New Roman"/>
+          <w:sz w:val="24"/>
+          <w:szCs w:val="24"/>
+          <w:lang w:val="en-GB"/>
+        </w:rPr>
+        <w:t>) in promoting healthy lifestyles. The study was a randomized controlled trial that recruited participants from the community and compared them to a control group who received only an introductory lecture on healthy lifestyles. The app was developed based on current USDA and Israeli Ministry of Health recommendations and provided tools for monitoring diet and physical activity while encouraging healthy choices. Results showed a positive impact of the app on weight, physical activity, nutritional knowledge, and diet quality compared to the control group. Additionally, the frequency of app use was related to a higher success score in maintaining a healthy lifestyle. The study highlights the potential of the app in promoting healthy lifestyles, but larger and longer duration studies are needed for more definitive conclusions.</w:t>
+      </w:r>
+    </w:p>
+    <w:p>
+      <w:pPr>
+        <w:rPr>
+          <w:rFonts w:ascii="Times New Roman" w:hAnsi="Times New Roman" w:cs="Times New Roman"/>
+          <w:lang w:val="en-GB"/>
+        </w:rPr>
+      </w:pPr>
+    </w:p>
+    <w:p>
+      <w:pPr>
+        <w:rPr>
+          <w:rFonts w:ascii="Times New Roman" w:hAnsi="Times New Roman" w:cs="Times New Roman"/>
+          <w:lang w:val="en-GB"/>
+        </w:rPr>
+      </w:pPr>
+    </w:p>
+    <w:p>
+      <w:pPr>
+        <w:rPr>
+          <w:rFonts w:ascii="Times New Roman" w:hAnsi="Times New Roman" w:cs="Times New Roman"/>
+          <w:lang w:val="en-GB"/>
+        </w:rPr>
+      </w:pPr>
+    </w:p>
+    <w:p>
+      <w:pPr>
+        <w:rPr>
+          <w:rFonts w:ascii="Times New Roman" w:hAnsi="Times New Roman" w:cs="Times New Roman"/>
+          <w:lang w:val="en-GB"/>
+        </w:rPr>
+      </w:pPr>
+    </w:p>
+    <w:p>
+      <w:pPr>
+        <w:rPr>
+          <w:rFonts w:ascii="Times New Roman" w:hAnsi="Times New Roman" w:cs="Times New Roman"/>
+          <w:lang w:val="en-GB"/>
+        </w:rPr>
+      </w:pPr>
+    </w:p>
+    <w:p>
+      <w:pPr>
+        <w:rPr>
+          <w:rFonts w:ascii="Times New Roman" w:hAnsi="Times New Roman" w:cs="Times New Roman"/>
+          <w:lang w:val="en-GB"/>
+        </w:rPr>
+      </w:pPr>
+    </w:p>
+    <w:p>
+      <w:pPr>
+        <w:rPr>
+          <w:rFonts w:ascii="Times New Roman" w:hAnsi="Times New Roman" w:cs="Times New Roman"/>
+          <w:lang w:val="en-GB"/>
+        </w:rPr>
+      </w:pPr>
+    </w:p>
+    <w:p>
+      <w:pPr>
+        <w:rPr>
+          <w:rFonts w:ascii="Times New Roman" w:hAnsi="Times New Roman" w:cs="Times New Roman"/>
+          <w:lang w:val="en-GB"/>
+        </w:rPr>
+      </w:pPr>
+    </w:p>
+    <w:p>
+      <w:pPr>
+        <w:rPr>
+          <w:rFonts w:ascii="Times New Roman" w:hAnsi="Times New Roman" w:cs="Times New Roman"/>
+          <w:lang w:val="en-GB"/>
+        </w:rPr>
+      </w:pPr>
+    </w:p>
+    <w:p>
+      <w:pPr>
+        <w:rPr>
+          <w:rFonts w:ascii="Times New Roman" w:hAnsi="Times New Roman" w:cs="Times New Roman"/>
+          <w:lang w:val="en-GB"/>
+        </w:rPr>
+      </w:pPr>
+    </w:p>
+    <w:p>
+      <w:pPr>
+        <w:rPr>
+          <w:rFonts w:ascii="Times New Roman" w:hAnsi="Times New Roman" w:cs="Times New Roman"/>
+          <w:lang w:val="en-GB"/>
         </w:rPr>
       </w:pPr>
     </w:p>
@@ -2712,7 +3048,7 @@
           <w:bCs/>
         </w:rPr>
       </w:pPr>
-      <w:bookmarkStart w:id="17" w:name="_Toc126843836"/>
+      <w:bookmarkStart w:id="19" w:name="_Toc126885876"/>
       <w:r>
         <w:rPr>
           <w:rFonts w:ascii="Times New Roman" w:hAnsi="Times New Roman" w:cs="Times New Roman"/>
@@ -2722,7 +3058,7 @@
         <w:lastRenderedPageBreak/>
         <w:t>REFEENCE</w:t>
       </w:r>
-      <w:bookmarkEnd w:id="17"/>
+      <w:bookmarkEnd w:id="19"/>
     </w:p>
     <w:p>
       <w:pPr>
@@ -2745,19 +3081,8 @@
           <w:sz w:val="24"/>
           <w:szCs w:val="24"/>
         </w:rPr>
-        <w:t xml:space="preserve">FAO. (n.d.). Food and Dietary Guidelines for Zambia. Retrieved from </w:t>
-      </w:r>
-      <w:hyperlink r:id="rId7" w:tgtFrame="_new" w:history="1">
-        <w:r>
-          <w:rPr>
-            <w:rStyle w:val="Hyperlink"/>
-            <w:rFonts w:ascii="Times New Roman" w:hAnsi="Times New Roman" w:cs="Times New Roman"/>
-            <w:sz w:val="24"/>
-            <w:szCs w:val="24"/>
-          </w:rPr>
-          <w:t>https://www.fao.org/nutrition/education/food-dietary-guidelines/regions/countries/zambia/en/</w:t>
-        </w:r>
-      </w:hyperlink>
+        <w:t>Food and Agriculture Organization of the United Nations (FAO). (2021). Food and Dietary Guidelines - Zambia. Retrieved from https://www.fao.org/nutrition/education/food-dietary-guidelines/regions/countries/zambia/en/</w:t>
+      </w:r>
     </w:p>
     <w:p>
       <w:pPr>
@@ -2818,7 +3143,7 @@
         </w:rPr>
         <w:t xml:space="preserve">) in Promoting Healthy Lifestyles: Randomized Controlled Trial. Journal of Medical Internet Research, [Article]. </w:t>
       </w:r>
-      <w:hyperlink r:id="rId8" w:tgtFrame="_new" w:history="1">
+      <w:hyperlink r:id="rId7" w:tgtFrame="_new" w:history="1">
         <w:r>
           <w:rPr>
             <w:rStyle w:val="Hyperlink"/>
@@ -3853,6 +4178,7 @@
   <w:style w:type="character" w:default="1" w:styleId="DefaultParagraphFont">
     <w:name w:val="Default Paragraph Font"/>
     <w:uiPriority w:val="1"/>
+    <w:semiHidden/>
     <w:unhideWhenUsed/>
   </w:style>
   <w:style w:type="table" w:default="1" w:styleId="TableNormal">

</xml_diff>

<commit_message>
all food  objects listed
</commit_message>
<xml_diff>
--- a/044348 Proposal.docx
+++ b/044348 Proposal.docx
@@ -29,6 +29,7 @@
         <w:p>
           <w:pPr>
             <w:pStyle w:val="TOCHeading"/>
+            <w:spacing w:line="360" w:lineRule="auto"/>
             <w:rPr>
               <w:rFonts w:ascii="Times New Roman" w:hAnsi="Times New Roman" w:cs="Times New Roman"/>
             </w:rPr>
@@ -71,7 +72,7 @@
             </w:rPr>
             <w:fldChar w:fldCharType="separate"/>
           </w:r>
-          <w:hyperlink w:anchor="_Toc126885857" w:history="1">
+          <w:hyperlink w:anchor="_Toc127234786" w:history="1">
             <w:r>
               <w:rPr>
                 <w:rStyle w:val="Hyperlink"/>
@@ -101,7 +102,7 @@
                 <w:noProof/>
                 <w:webHidden/>
               </w:rPr>
-              <w:instrText xml:space="preserve"> PAGEREF _Toc126885857 \h </w:instrText>
+              <w:instrText xml:space="preserve"> PAGEREF _Toc127234786 \h </w:instrText>
             </w:r>
             <w:r>
               <w:rPr>
@@ -145,14 +146,14 @@
               <w14:ligatures w14:val="none"/>
             </w:rPr>
           </w:pPr>
-          <w:hyperlink w:anchor="_Toc126885858" w:history="1">
+          <w:hyperlink w:anchor="_Toc127234787" w:history="1">
             <w:r>
               <w:rPr>
                 <w:rStyle w:val="Hyperlink"/>
                 <w:rFonts w:ascii="Times New Roman" w:hAnsi="Times New Roman" w:cs="Times New Roman"/>
                 <w:noProof/>
               </w:rPr>
-              <w:t>Introduction</w:t>
+              <w:t>1.0.0 Introduction</w:t>
             </w:r>
             <w:r>
               <w:rPr>
@@ -173,7 +174,7 @@
                 <w:noProof/>
                 <w:webHidden/>
               </w:rPr>
-              <w:instrText xml:space="preserve"> PAGEREF _Toc126885858 \h </w:instrText>
+              <w:instrText xml:space="preserve"> PAGEREF _Toc127234787 \h </w:instrText>
             </w:r>
             <w:r>
               <w:rPr>
@@ -217,7 +218,7 @@
               <w14:ligatures w14:val="none"/>
             </w:rPr>
           </w:pPr>
-          <w:hyperlink w:anchor="_Toc126885859" w:history="1">
+          <w:hyperlink w:anchor="_Toc127234788" w:history="1">
             <w:r>
               <w:rPr>
                 <w:rStyle w:val="Hyperlink"/>
@@ -245,7 +246,7 @@
                 <w:noProof/>
                 <w:webHidden/>
               </w:rPr>
-              <w:instrText xml:space="preserve"> PAGEREF _Toc126885859 \h </w:instrText>
+              <w:instrText xml:space="preserve"> PAGEREF _Toc127234788 \h </w:instrText>
             </w:r>
             <w:r>
               <w:rPr>
@@ -289,7 +290,7 @@
               <w14:ligatures w14:val="none"/>
             </w:rPr>
           </w:pPr>
-          <w:hyperlink w:anchor="_Toc126885860" w:history="1">
+          <w:hyperlink w:anchor="_Toc127234789" w:history="1">
             <w:r>
               <w:rPr>
                 <w:rStyle w:val="Hyperlink"/>
@@ -317,7 +318,7 @@
                 <w:noProof/>
                 <w:webHidden/>
               </w:rPr>
-              <w:instrText xml:space="preserve"> PAGEREF _Toc126885860 \h </w:instrText>
+              <w:instrText xml:space="preserve"> PAGEREF _Toc127234789 \h </w:instrText>
             </w:r>
             <w:r>
               <w:rPr>
@@ -361,7 +362,7 @@
               <w14:ligatures w14:val="none"/>
             </w:rPr>
           </w:pPr>
-          <w:hyperlink w:anchor="_Toc126885861" w:history="1">
+          <w:hyperlink w:anchor="_Toc127234790" w:history="1">
             <w:r>
               <w:rPr>
                 <w:rStyle w:val="Hyperlink"/>
@@ -389,7 +390,7 @@
                 <w:noProof/>
                 <w:webHidden/>
               </w:rPr>
-              <w:instrText xml:space="preserve"> PAGEREF _Toc126885861 \h </w:instrText>
+              <w:instrText xml:space="preserve"> PAGEREF _Toc127234790 \h </w:instrText>
             </w:r>
             <w:r>
               <w:rPr>
@@ -433,7 +434,7 @@
               <w14:ligatures w14:val="none"/>
             </w:rPr>
           </w:pPr>
-          <w:hyperlink w:anchor="_Toc126885862" w:history="1">
+          <w:hyperlink w:anchor="_Toc127234791" w:history="1">
             <w:r>
               <w:rPr>
                 <w:rStyle w:val="Hyperlink"/>
@@ -461,7 +462,7 @@
                 <w:noProof/>
                 <w:webHidden/>
               </w:rPr>
-              <w:instrText xml:space="preserve"> PAGEREF _Toc126885862 \h </w:instrText>
+              <w:instrText xml:space="preserve"> PAGEREF _Toc127234791 \h </w:instrText>
             </w:r>
             <w:r>
               <w:rPr>
@@ -505,7 +506,7 @@
               <w14:ligatures w14:val="none"/>
             </w:rPr>
           </w:pPr>
-          <w:hyperlink w:anchor="_Toc126885863" w:history="1">
+          <w:hyperlink w:anchor="_Toc127234792" w:history="1">
             <w:r>
               <w:rPr>
                 <w:rStyle w:val="Hyperlink"/>
@@ -533,7 +534,7 @@
                 <w:noProof/>
                 <w:webHidden/>
               </w:rPr>
-              <w:instrText xml:space="preserve"> PAGEREF _Toc126885863 \h </w:instrText>
+              <w:instrText xml:space="preserve"> PAGEREF _Toc127234792 \h </w:instrText>
             </w:r>
             <w:r>
               <w:rPr>
@@ -577,7 +578,7 @@
               <w14:ligatures w14:val="none"/>
             </w:rPr>
           </w:pPr>
-          <w:hyperlink w:anchor="_Toc126885864" w:history="1">
+          <w:hyperlink w:anchor="_Toc127234793" w:history="1">
             <w:r>
               <w:rPr>
                 <w:rStyle w:val="Hyperlink"/>
@@ -606,7 +607,7 @@
                 <w:noProof/>
                 <w:webHidden/>
               </w:rPr>
-              <w:instrText xml:space="preserve"> PAGEREF _Toc126885864 \h </w:instrText>
+              <w:instrText xml:space="preserve"> PAGEREF _Toc127234793 \h </w:instrText>
             </w:r>
             <w:r>
               <w:rPr>
@@ -650,14 +651,14 @@
               <w14:ligatures w14:val="none"/>
             </w:rPr>
           </w:pPr>
-          <w:hyperlink w:anchor="_Toc126885865" w:history="1">
+          <w:hyperlink w:anchor="_Toc127234794" w:history="1">
             <w:r>
               <w:rPr>
                 <w:rStyle w:val="Hyperlink"/>
                 <w:rFonts w:ascii="Times New Roman" w:hAnsi="Times New Roman" w:cs="Times New Roman"/>
                 <w:noProof/>
               </w:rPr>
-              <w:t>1.5 Research hypothesis / Research Questions</w:t>
+              <w:t>1.5 Research Questions</w:t>
             </w:r>
             <w:r>
               <w:rPr>
@@ -678,7 +679,7 @@
                 <w:noProof/>
                 <w:webHidden/>
               </w:rPr>
-              <w:instrText xml:space="preserve"> PAGEREF _Toc126885865 \h </w:instrText>
+              <w:instrText xml:space="preserve"> PAGEREF _Toc127234794 \h </w:instrText>
             </w:r>
             <w:r>
               <w:rPr>
@@ -699,6 +700,517 @@
                 <w:webHidden/>
               </w:rPr>
               <w:t>4</w:t>
+            </w:r>
+            <w:r>
+              <w:rPr>
+                <w:noProof/>
+                <w:webHidden/>
+              </w:rPr>
+              <w:fldChar w:fldCharType="end"/>
+            </w:r>
+          </w:hyperlink>
+        </w:p>
+        <w:p>
+          <w:pPr>
+            <w:pStyle w:val="TOC2"/>
+            <w:tabs>
+              <w:tab w:val="right" w:leader="dot" w:pos="9350"/>
+            </w:tabs>
+            <w:rPr>
+              <w:rFonts w:eastAsiaTheme="minorEastAsia"/>
+              <w:noProof/>
+              <w:kern w:val="0"/>
+              <w14:ligatures w14:val="none"/>
+            </w:rPr>
+          </w:pPr>
+          <w:hyperlink w:anchor="_Toc127234795" w:history="1">
+            <w:r>
+              <w:rPr>
+                <w:rStyle w:val="Hyperlink"/>
+                <w:rFonts w:ascii="Times New Roman" w:hAnsi="Times New Roman" w:cs="Times New Roman"/>
+                <w:noProof/>
+                <w:lang w:val="en-GB"/>
+              </w:rPr>
+              <w:t>1.6 Significance and justification of the study</w:t>
+            </w:r>
+            <w:r>
+              <w:rPr>
+                <w:noProof/>
+                <w:webHidden/>
+              </w:rPr>
+              <w:tab/>
+            </w:r>
+            <w:r>
+              <w:rPr>
+                <w:noProof/>
+                <w:webHidden/>
+              </w:rPr>
+              <w:fldChar w:fldCharType="begin"/>
+            </w:r>
+            <w:r>
+              <w:rPr>
+                <w:noProof/>
+                <w:webHidden/>
+              </w:rPr>
+              <w:instrText xml:space="preserve"> PAGEREF _Toc127234795 \h </w:instrText>
+            </w:r>
+            <w:r>
+              <w:rPr>
+                <w:noProof/>
+                <w:webHidden/>
+              </w:rPr>
+            </w:r>
+            <w:r>
+              <w:rPr>
+                <w:noProof/>
+                <w:webHidden/>
+              </w:rPr>
+              <w:fldChar w:fldCharType="separate"/>
+            </w:r>
+            <w:r>
+              <w:rPr>
+                <w:noProof/>
+                <w:webHidden/>
+              </w:rPr>
+              <w:t>5</w:t>
+            </w:r>
+            <w:r>
+              <w:rPr>
+                <w:noProof/>
+                <w:webHidden/>
+              </w:rPr>
+              <w:fldChar w:fldCharType="end"/>
+            </w:r>
+          </w:hyperlink>
+        </w:p>
+        <w:p>
+          <w:pPr>
+            <w:pStyle w:val="TOC2"/>
+            <w:tabs>
+              <w:tab w:val="right" w:leader="dot" w:pos="9350"/>
+            </w:tabs>
+            <w:rPr>
+              <w:rFonts w:eastAsiaTheme="minorEastAsia"/>
+              <w:noProof/>
+              <w:kern w:val="0"/>
+              <w14:ligatures w14:val="none"/>
+            </w:rPr>
+          </w:pPr>
+          <w:hyperlink w:anchor="_Toc127234796" w:history="1">
+            <w:r>
+              <w:rPr>
+                <w:rStyle w:val="Hyperlink"/>
+                <w:rFonts w:ascii="Times New Roman" w:hAnsi="Times New Roman" w:cs="Times New Roman"/>
+                <w:noProof/>
+                <w:lang w:val="en-GB"/>
+              </w:rPr>
+              <w:t>1.7 Limitation of Study</w:t>
+            </w:r>
+            <w:r>
+              <w:rPr>
+                <w:noProof/>
+                <w:webHidden/>
+              </w:rPr>
+              <w:tab/>
+            </w:r>
+            <w:r>
+              <w:rPr>
+                <w:noProof/>
+                <w:webHidden/>
+              </w:rPr>
+              <w:fldChar w:fldCharType="begin"/>
+            </w:r>
+            <w:r>
+              <w:rPr>
+                <w:noProof/>
+                <w:webHidden/>
+              </w:rPr>
+              <w:instrText xml:space="preserve"> PAGEREF _Toc127234796 \h </w:instrText>
+            </w:r>
+            <w:r>
+              <w:rPr>
+                <w:noProof/>
+                <w:webHidden/>
+              </w:rPr>
+            </w:r>
+            <w:r>
+              <w:rPr>
+                <w:noProof/>
+                <w:webHidden/>
+              </w:rPr>
+              <w:fldChar w:fldCharType="separate"/>
+            </w:r>
+            <w:r>
+              <w:rPr>
+                <w:noProof/>
+                <w:webHidden/>
+              </w:rPr>
+              <w:t>5</w:t>
+            </w:r>
+            <w:r>
+              <w:rPr>
+                <w:noProof/>
+                <w:webHidden/>
+              </w:rPr>
+              <w:fldChar w:fldCharType="end"/>
+            </w:r>
+          </w:hyperlink>
+        </w:p>
+        <w:p>
+          <w:pPr>
+            <w:pStyle w:val="TOC2"/>
+            <w:tabs>
+              <w:tab w:val="right" w:leader="dot" w:pos="9350"/>
+            </w:tabs>
+            <w:rPr>
+              <w:rFonts w:eastAsiaTheme="minorEastAsia"/>
+              <w:noProof/>
+              <w:kern w:val="0"/>
+              <w14:ligatures w14:val="none"/>
+            </w:rPr>
+          </w:pPr>
+          <w:hyperlink w:anchor="_Toc127234797" w:history="1">
+            <w:r>
+              <w:rPr>
+                <w:rStyle w:val="Hyperlink"/>
+                <w:rFonts w:ascii="Times New Roman" w:hAnsi="Times New Roman" w:cs="Times New Roman"/>
+                <w:noProof/>
+                <w:lang w:val="en-GB"/>
+              </w:rPr>
+              <w:t>1.8 Methodology</w:t>
+            </w:r>
+            <w:r>
+              <w:rPr>
+                <w:noProof/>
+                <w:webHidden/>
+              </w:rPr>
+              <w:tab/>
+            </w:r>
+            <w:r>
+              <w:rPr>
+                <w:noProof/>
+                <w:webHidden/>
+              </w:rPr>
+              <w:fldChar w:fldCharType="begin"/>
+            </w:r>
+            <w:r>
+              <w:rPr>
+                <w:noProof/>
+                <w:webHidden/>
+              </w:rPr>
+              <w:instrText xml:space="preserve"> PAGEREF _Toc127234797 \h </w:instrText>
+            </w:r>
+            <w:r>
+              <w:rPr>
+                <w:noProof/>
+                <w:webHidden/>
+              </w:rPr>
+            </w:r>
+            <w:r>
+              <w:rPr>
+                <w:noProof/>
+                <w:webHidden/>
+              </w:rPr>
+              <w:fldChar w:fldCharType="separate"/>
+            </w:r>
+            <w:r>
+              <w:rPr>
+                <w:noProof/>
+                <w:webHidden/>
+              </w:rPr>
+              <w:t>6</w:t>
+            </w:r>
+            <w:r>
+              <w:rPr>
+                <w:noProof/>
+                <w:webHidden/>
+              </w:rPr>
+              <w:fldChar w:fldCharType="end"/>
+            </w:r>
+          </w:hyperlink>
+        </w:p>
+        <w:p>
+          <w:pPr>
+            <w:pStyle w:val="TOC1"/>
+            <w:tabs>
+              <w:tab w:val="right" w:leader="dot" w:pos="9350"/>
+            </w:tabs>
+            <w:rPr>
+              <w:rFonts w:eastAsiaTheme="minorEastAsia"/>
+              <w:noProof/>
+              <w:kern w:val="0"/>
+              <w14:ligatures w14:val="none"/>
+            </w:rPr>
+          </w:pPr>
+          <w:hyperlink w:anchor="_Toc127234798" w:history="1">
+            <w:r>
+              <w:rPr>
+                <w:rStyle w:val="Hyperlink"/>
+                <w:rFonts w:ascii="Times New Roman" w:hAnsi="Times New Roman" w:cs="Times New Roman"/>
+                <w:b/>
+                <w:bCs/>
+                <w:noProof/>
+              </w:rPr>
+              <w:t>2.0 CHAPTER TWO: LITERATURE REVIEW</w:t>
+            </w:r>
+            <w:r>
+              <w:rPr>
+                <w:noProof/>
+                <w:webHidden/>
+              </w:rPr>
+              <w:tab/>
+            </w:r>
+            <w:r>
+              <w:rPr>
+                <w:noProof/>
+                <w:webHidden/>
+              </w:rPr>
+              <w:fldChar w:fldCharType="begin"/>
+            </w:r>
+            <w:r>
+              <w:rPr>
+                <w:noProof/>
+                <w:webHidden/>
+              </w:rPr>
+              <w:instrText xml:space="preserve"> PAGEREF _Toc127234798 \h </w:instrText>
+            </w:r>
+            <w:r>
+              <w:rPr>
+                <w:noProof/>
+                <w:webHidden/>
+              </w:rPr>
+            </w:r>
+            <w:r>
+              <w:rPr>
+                <w:noProof/>
+                <w:webHidden/>
+              </w:rPr>
+              <w:fldChar w:fldCharType="separate"/>
+            </w:r>
+            <w:r>
+              <w:rPr>
+                <w:noProof/>
+                <w:webHidden/>
+              </w:rPr>
+              <w:t>7</w:t>
+            </w:r>
+            <w:r>
+              <w:rPr>
+                <w:noProof/>
+                <w:webHidden/>
+              </w:rPr>
+              <w:fldChar w:fldCharType="end"/>
+            </w:r>
+          </w:hyperlink>
+        </w:p>
+        <w:p>
+          <w:pPr>
+            <w:pStyle w:val="TOC2"/>
+            <w:tabs>
+              <w:tab w:val="right" w:leader="dot" w:pos="9350"/>
+            </w:tabs>
+            <w:rPr>
+              <w:rFonts w:eastAsiaTheme="minorEastAsia"/>
+              <w:noProof/>
+              <w:kern w:val="0"/>
+              <w14:ligatures w14:val="none"/>
+            </w:rPr>
+          </w:pPr>
+          <w:hyperlink w:anchor="_Toc127234799" w:history="1">
+            <w:r>
+              <w:rPr>
+                <w:rStyle w:val="Hyperlink"/>
+                <w:rFonts w:ascii="Times New Roman" w:hAnsi="Times New Roman" w:cs="Times New Roman"/>
+                <w:noProof/>
+              </w:rPr>
+              <w:t>2.1 Introduction</w:t>
+            </w:r>
+            <w:r>
+              <w:rPr>
+                <w:noProof/>
+                <w:webHidden/>
+              </w:rPr>
+              <w:tab/>
+            </w:r>
+            <w:r>
+              <w:rPr>
+                <w:noProof/>
+                <w:webHidden/>
+              </w:rPr>
+              <w:fldChar w:fldCharType="begin"/>
+            </w:r>
+            <w:r>
+              <w:rPr>
+                <w:noProof/>
+                <w:webHidden/>
+              </w:rPr>
+              <w:instrText xml:space="preserve"> PAGEREF _Toc127234799 \h </w:instrText>
+            </w:r>
+            <w:r>
+              <w:rPr>
+                <w:noProof/>
+                <w:webHidden/>
+              </w:rPr>
+            </w:r>
+            <w:r>
+              <w:rPr>
+                <w:noProof/>
+                <w:webHidden/>
+              </w:rPr>
+              <w:fldChar w:fldCharType="separate"/>
+            </w:r>
+            <w:r>
+              <w:rPr>
+                <w:noProof/>
+                <w:webHidden/>
+              </w:rPr>
+              <w:t>7</w:t>
+            </w:r>
+            <w:r>
+              <w:rPr>
+                <w:noProof/>
+                <w:webHidden/>
+              </w:rPr>
+              <w:fldChar w:fldCharType="end"/>
+            </w:r>
+          </w:hyperlink>
+        </w:p>
+        <w:p>
+          <w:pPr>
+            <w:pStyle w:val="TOC2"/>
+            <w:tabs>
+              <w:tab w:val="right" w:leader="dot" w:pos="9350"/>
+            </w:tabs>
+            <w:rPr>
+              <w:rFonts w:eastAsiaTheme="minorEastAsia"/>
+              <w:noProof/>
+              <w:kern w:val="0"/>
+              <w14:ligatures w14:val="none"/>
+            </w:rPr>
+          </w:pPr>
+          <w:hyperlink w:anchor="_Toc127234800" w:history="1">
+            <w:r>
+              <w:rPr>
+                <w:rStyle w:val="Hyperlink"/>
+                <w:rFonts w:ascii="Times New Roman" w:hAnsi="Times New Roman" w:cs="Times New Roman"/>
+                <w:noProof/>
+                <w:lang w:val="en-GB"/>
+              </w:rPr>
+              <w:t>2.2 Theoretical framework</w:t>
+            </w:r>
+            <w:r>
+              <w:rPr>
+                <w:noProof/>
+                <w:webHidden/>
+              </w:rPr>
+              <w:tab/>
+            </w:r>
+            <w:r>
+              <w:rPr>
+                <w:noProof/>
+                <w:webHidden/>
+              </w:rPr>
+              <w:fldChar w:fldCharType="begin"/>
+            </w:r>
+            <w:r>
+              <w:rPr>
+                <w:noProof/>
+                <w:webHidden/>
+              </w:rPr>
+              <w:instrText xml:space="preserve"> PAGEREF _Toc127234800 \h </w:instrText>
+            </w:r>
+            <w:r>
+              <w:rPr>
+                <w:noProof/>
+                <w:webHidden/>
+              </w:rPr>
+            </w:r>
+            <w:r>
+              <w:rPr>
+                <w:noProof/>
+                <w:webHidden/>
+              </w:rPr>
+              <w:fldChar w:fldCharType="separate"/>
+            </w:r>
+            <w:r>
+              <w:rPr>
+                <w:noProof/>
+                <w:webHidden/>
+              </w:rPr>
+              <w:t>7</w:t>
+            </w:r>
+            <w:r>
+              <w:rPr>
+                <w:noProof/>
+                <w:webHidden/>
+              </w:rPr>
+              <w:fldChar w:fldCharType="end"/>
+            </w:r>
+          </w:hyperlink>
+        </w:p>
+        <w:p>
+          <w:pPr>
+            <w:pStyle w:val="TOC2"/>
+            <w:tabs>
+              <w:tab w:val="right" w:leader="dot" w:pos="9350"/>
+            </w:tabs>
+            <w:rPr>
+              <w:rFonts w:eastAsiaTheme="minorEastAsia"/>
+              <w:noProof/>
+              <w:kern w:val="0"/>
+              <w14:ligatures w14:val="none"/>
+            </w:rPr>
+          </w:pPr>
+          <w:hyperlink w:anchor="_Toc127234801" w:history="1">
+            <w:r>
+              <w:rPr>
+                <w:rStyle w:val="Hyperlink"/>
+                <w:rFonts w:ascii="Times New Roman" w:hAnsi="Times New Roman" w:cs="Times New Roman"/>
+                <w:noProof/>
+                <w:lang w:val="en-GB"/>
+              </w:rPr>
+              <w:t>2.3 Previous studies</w:t>
+            </w:r>
+            <w:r>
+              <w:rPr>
+                <w:noProof/>
+                <w:webHidden/>
+              </w:rPr>
+              <w:tab/>
+            </w:r>
+            <w:r>
+              <w:rPr>
+                <w:noProof/>
+                <w:webHidden/>
+              </w:rPr>
+              <w:fldChar w:fldCharType="begin"/>
+            </w:r>
+            <w:r>
+              <w:rPr>
+                <w:noProof/>
+                <w:webHidden/>
+              </w:rPr>
+              <w:instrText xml:space="preserve"> PAGEREF _Toc127234801 \h </w:instrText>
+            </w:r>
+            <w:r>
+              <w:rPr>
+                <w:noProof/>
+                <w:webHidden/>
+              </w:rPr>
+            </w:r>
+            <w:r>
+              <w:rPr>
+                <w:noProof/>
+                <w:webHidden/>
+              </w:rPr>
+              <w:fldChar w:fldCharType="separate"/>
+            </w:r>
+            <w:r>
+              <w:rPr>
+                <w:noProof/>
+                <w:webHidden/>
+              </w:rPr>
+              <w:t>8</w:t>
             </w:r>
             <w:r>
               <w:rPr>
@@ -722,14 +1234,15 @@
               <w14:ligatures w14:val="none"/>
             </w:rPr>
           </w:pPr>
-          <w:hyperlink w:anchor="_Toc126885866" w:history="1">
+          <w:hyperlink w:anchor="_Toc127234802" w:history="1">
             <w:r>
               <w:rPr>
                 <w:rStyle w:val="Hyperlink"/>
                 <w:rFonts w:ascii="Times New Roman" w:hAnsi="Times New Roman" w:cs="Times New Roman"/>
                 <w:noProof/>
-              </w:rPr>
-              <w:t>1.5.1 research hypothesis</w:t>
+                <w:lang w:val="en-GB"/>
+              </w:rPr>
+              <w:t>2.3.1 FAO promoting health diet</w:t>
             </w:r>
             <w:r>
               <w:rPr>
@@ -750,7 +1263,7 @@
                 <w:noProof/>
                 <w:webHidden/>
               </w:rPr>
-              <w:instrText xml:space="preserve"> PAGEREF _Toc126885866 \h </w:instrText>
+              <w:instrText xml:space="preserve"> PAGEREF _Toc127234802 \h </w:instrText>
             </w:r>
             <w:r>
               <w:rPr>
@@ -770,7 +1283,7 @@
                 <w:noProof/>
                 <w:webHidden/>
               </w:rPr>
-              <w:t>4</w:t>
+              <w:t>8</w:t>
             </w:r>
             <w:r>
               <w:rPr>
@@ -794,14 +1307,15 @@
               <w14:ligatures w14:val="none"/>
             </w:rPr>
           </w:pPr>
-          <w:hyperlink w:anchor="_Toc126885867" w:history="1">
+          <w:hyperlink w:anchor="_Toc127234803" w:history="1">
             <w:r>
               <w:rPr>
                 <w:rStyle w:val="Hyperlink"/>
                 <w:rFonts w:ascii="Times New Roman" w:hAnsi="Times New Roman" w:cs="Times New Roman"/>
                 <w:noProof/>
-              </w:rPr>
-              <w:t>1.5.2 Hypothesis as a Question</w:t>
+                <w:lang w:val="en-GB"/>
+              </w:rPr>
+              <w:t>2.3.2 Impact of a new web-based app (e-balance) in promoting healthy lifestyle</w:t>
             </w:r>
             <w:r>
               <w:rPr>
@@ -822,7 +1336,7 @@
                 <w:noProof/>
                 <w:webHidden/>
               </w:rPr>
-              <w:instrText xml:space="preserve"> PAGEREF _Toc126885867 \h </w:instrText>
+              <w:instrText xml:space="preserve"> PAGEREF _Toc127234803 \h </w:instrText>
             </w:r>
             <w:r>
               <w:rPr>
@@ -842,153 +1356,7 @@
                 <w:noProof/>
                 <w:webHidden/>
               </w:rPr>
-              <w:t>4</w:t>
-            </w:r>
-            <w:r>
-              <w:rPr>
-                <w:noProof/>
-                <w:webHidden/>
-              </w:rPr>
-              <w:fldChar w:fldCharType="end"/>
-            </w:r>
-          </w:hyperlink>
-        </w:p>
-        <w:p>
-          <w:pPr>
-            <w:pStyle w:val="TOC2"/>
-            <w:tabs>
-              <w:tab w:val="right" w:leader="dot" w:pos="9350"/>
-            </w:tabs>
-            <w:rPr>
-              <w:rFonts w:eastAsiaTheme="minorEastAsia"/>
-              <w:noProof/>
-              <w:kern w:val="0"/>
-              <w14:ligatures w14:val="none"/>
-            </w:rPr>
-          </w:pPr>
-          <w:hyperlink w:anchor="_Toc126885868" w:history="1">
-            <w:r>
-              <w:rPr>
-                <w:rStyle w:val="Hyperlink"/>
-                <w:rFonts w:ascii="Times New Roman" w:hAnsi="Times New Roman" w:cs="Times New Roman"/>
-                <w:noProof/>
-                <w:lang w:val="en-GB"/>
-              </w:rPr>
-              <w:t>1.6 Significance and justification of the study</w:t>
-            </w:r>
-            <w:r>
-              <w:rPr>
-                <w:noProof/>
-                <w:webHidden/>
-              </w:rPr>
-              <w:tab/>
-            </w:r>
-            <w:r>
-              <w:rPr>
-                <w:noProof/>
-                <w:webHidden/>
-              </w:rPr>
-              <w:fldChar w:fldCharType="begin"/>
-            </w:r>
-            <w:r>
-              <w:rPr>
-                <w:noProof/>
-                <w:webHidden/>
-              </w:rPr>
-              <w:instrText xml:space="preserve"> PAGEREF _Toc126885868 \h </w:instrText>
-            </w:r>
-            <w:r>
-              <w:rPr>
-                <w:noProof/>
-                <w:webHidden/>
-              </w:rPr>
-            </w:r>
-            <w:r>
-              <w:rPr>
-                <w:noProof/>
-                <w:webHidden/>
-              </w:rPr>
-              <w:fldChar w:fldCharType="separate"/>
-            </w:r>
-            <w:r>
-              <w:rPr>
-                <w:noProof/>
-                <w:webHidden/>
-              </w:rPr>
-              <w:t>5</w:t>
-            </w:r>
-            <w:r>
-              <w:rPr>
-                <w:noProof/>
-                <w:webHidden/>
-              </w:rPr>
-              <w:fldChar w:fldCharType="end"/>
-            </w:r>
-          </w:hyperlink>
-        </w:p>
-        <w:p>
-          <w:pPr>
-            <w:pStyle w:val="TOC2"/>
-            <w:tabs>
-              <w:tab w:val="right" w:leader="dot" w:pos="9350"/>
-            </w:tabs>
-            <w:rPr>
-              <w:rFonts w:eastAsiaTheme="minorEastAsia"/>
-              <w:noProof/>
-              <w:kern w:val="0"/>
-              <w14:ligatures w14:val="none"/>
-            </w:rPr>
-          </w:pPr>
-          <w:hyperlink w:anchor="_Toc126885869" w:history="1">
-            <w:r>
-              <w:rPr>
-                <w:rStyle w:val="Hyperlink"/>
-                <w:rFonts w:ascii="Times New Roman" w:hAnsi="Times New Roman" w:cs="Times New Roman"/>
-                <w:noProof/>
-                <w:lang w:val="en-GB"/>
-              </w:rPr>
-              <w:t>1.7 Methodology</w:t>
-            </w:r>
-            <w:r>
-              <w:rPr>
-                <w:noProof/>
-                <w:webHidden/>
-              </w:rPr>
-              <w:tab/>
-            </w:r>
-            <w:r>
-              <w:rPr>
-                <w:noProof/>
-                <w:webHidden/>
-              </w:rPr>
-              <w:fldChar w:fldCharType="begin"/>
-            </w:r>
-            <w:r>
-              <w:rPr>
-                <w:noProof/>
-                <w:webHidden/>
-              </w:rPr>
-              <w:instrText xml:space="preserve"> PAGEREF _Toc126885869 \h </w:instrText>
-            </w:r>
-            <w:r>
-              <w:rPr>
-                <w:noProof/>
-                <w:webHidden/>
-              </w:rPr>
-            </w:r>
-            <w:r>
-              <w:rPr>
-                <w:noProof/>
-                <w:webHidden/>
-              </w:rPr>
-              <w:fldChar w:fldCharType="separate"/>
-            </w:r>
-            <w:r>
-              <w:rPr>
-                <w:noProof/>
-                <w:webHidden/>
-              </w:rPr>
-              <w:t>5</w:t>
+              <w:t>9</w:t>
             </w:r>
             <w:r>
               <w:rPr>
@@ -1012,7 +1380,7 @@
               <w14:ligatures w14:val="none"/>
             </w:rPr>
           </w:pPr>
-          <w:hyperlink w:anchor="_Toc126885870" w:history="1">
+          <w:hyperlink w:anchor="_Toc127234804" w:history="1">
             <w:r>
               <w:rPr>
                 <w:rStyle w:val="Hyperlink"/>
@@ -1021,7 +1389,7 @@
                 <w:bCs/>
                 <w:noProof/>
               </w:rPr>
-              <w:t>2.0 CHAPTER TWO: LITERATURE REVIEW</w:t>
+              <w:t>REFEENCE</w:t>
             </w:r>
             <w:r>
               <w:rPr>
@@ -1042,7 +1410,7 @@
                 <w:noProof/>
                 <w:webHidden/>
               </w:rPr>
-              <w:instrText xml:space="preserve"> PAGEREF _Toc126885870 \h </w:instrText>
+              <w:instrText xml:space="preserve"> PAGEREF _Toc127234804 \h </w:instrText>
             </w:r>
             <w:r>
               <w:rPr>
@@ -1062,7 +1430,7 @@
                 <w:noProof/>
                 <w:webHidden/>
               </w:rPr>
-              <w:t>6</w:t>
+              <w:t>10</w:t>
             </w:r>
             <w:r>
               <w:rPr>
@@ -1075,444 +1443,7 @@
         </w:p>
         <w:p>
           <w:pPr>
-            <w:pStyle w:val="TOC2"/>
-            <w:tabs>
-              <w:tab w:val="right" w:leader="dot" w:pos="9350"/>
-            </w:tabs>
-            <w:rPr>
-              <w:rFonts w:eastAsiaTheme="minorEastAsia"/>
-              <w:noProof/>
-              <w:kern w:val="0"/>
-              <w14:ligatures w14:val="none"/>
-            </w:rPr>
-          </w:pPr>
-          <w:hyperlink w:anchor="_Toc126885871" w:history="1">
-            <w:r>
-              <w:rPr>
-                <w:rStyle w:val="Hyperlink"/>
-                <w:rFonts w:ascii="Times New Roman" w:hAnsi="Times New Roman" w:cs="Times New Roman"/>
-                <w:noProof/>
-              </w:rPr>
-              <w:t>2.1 Introduction</w:t>
-            </w:r>
-            <w:r>
-              <w:rPr>
-                <w:noProof/>
-                <w:webHidden/>
-              </w:rPr>
-              <w:tab/>
-            </w:r>
-            <w:r>
-              <w:rPr>
-                <w:noProof/>
-                <w:webHidden/>
-              </w:rPr>
-              <w:fldChar w:fldCharType="begin"/>
-            </w:r>
-            <w:r>
-              <w:rPr>
-                <w:noProof/>
-                <w:webHidden/>
-              </w:rPr>
-              <w:instrText xml:space="preserve"> PAGEREF _Toc126885871 \h </w:instrText>
-            </w:r>
-            <w:r>
-              <w:rPr>
-                <w:noProof/>
-                <w:webHidden/>
-              </w:rPr>
-            </w:r>
-            <w:r>
-              <w:rPr>
-                <w:noProof/>
-                <w:webHidden/>
-              </w:rPr>
-              <w:fldChar w:fldCharType="separate"/>
-            </w:r>
-            <w:r>
-              <w:rPr>
-                <w:noProof/>
-                <w:webHidden/>
-              </w:rPr>
-              <w:t>6</w:t>
-            </w:r>
-            <w:r>
-              <w:rPr>
-                <w:noProof/>
-                <w:webHidden/>
-              </w:rPr>
-              <w:fldChar w:fldCharType="end"/>
-            </w:r>
-          </w:hyperlink>
-        </w:p>
-        <w:p>
-          <w:pPr>
-            <w:pStyle w:val="TOC2"/>
-            <w:tabs>
-              <w:tab w:val="right" w:leader="dot" w:pos="9350"/>
-            </w:tabs>
-            <w:rPr>
-              <w:rFonts w:eastAsiaTheme="minorEastAsia"/>
-              <w:noProof/>
-              <w:kern w:val="0"/>
-              <w14:ligatures w14:val="none"/>
-            </w:rPr>
-          </w:pPr>
-          <w:hyperlink w:anchor="_Toc126885872" w:history="1">
-            <w:r>
-              <w:rPr>
-                <w:rStyle w:val="Hyperlink"/>
-                <w:rFonts w:ascii="Times New Roman" w:hAnsi="Times New Roman" w:cs="Times New Roman"/>
-                <w:noProof/>
-                <w:lang w:val="en-GB"/>
-              </w:rPr>
-              <w:t>2.2 Theoretical framework</w:t>
-            </w:r>
-            <w:r>
-              <w:rPr>
-                <w:noProof/>
-                <w:webHidden/>
-              </w:rPr>
-              <w:tab/>
-            </w:r>
-            <w:r>
-              <w:rPr>
-                <w:noProof/>
-                <w:webHidden/>
-              </w:rPr>
-              <w:fldChar w:fldCharType="begin"/>
-            </w:r>
-            <w:r>
-              <w:rPr>
-                <w:noProof/>
-                <w:webHidden/>
-              </w:rPr>
-              <w:instrText xml:space="preserve"> PAGEREF _Toc126885872 \h </w:instrText>
-            </w:r>
-            <w:r>
-              <w:rPr>
-                <w:noProof/>
-                <w:webHidden/>
-              </w:rPr>
-            </w:r>
-            <w:r>
-              <w:rPr>
-                <w:noProof/>
-                <w:webHidden/>
-              </w:rPr>
-              <w:fldChar w:fldCharType="separate"/>
-            </w:r>
-            <w:r>
-              <w:rPr>
-                <w:noProof/>
-                <w:webHidden/>
-              </w:rPr>
-              <w:t>6</w:t>
-            </w:r>
-            <w:r>
-              <w:rPr>
-                <w:noProof/>
-                <w:webHidden/>
-              </w:rPr>
-              <w:fldChar w:fldCharType="end"/>
-            </w:r>
-          </w:hyperlink>
-        </w:p>
-        <w:p>
-          <w:pPr>
-            <w:pStyle w:val="TOC2"/>
-            <w:tabs>
-              <w:tab w:val="right" w:leader="dot" w:pos="9350"/>
-            </w:tabs>
-            <w:rPr>
-              <w:rFonts w:eastAsiaTheme="minorEastAsia"/>
-              <w:noProof/>
-              <w:kern w:val="0"/>
-              <w14:ligatures w14:val="none"/>
-            </w:rPr>
-          </w:pPr>
-          <w:hyperlink w:anchor="_Toc126885873" w:history="1">
-            <w:r>
-              <w:rPr>
-                <w:rStyle w:val="Hyperlink"/>
-                <w:rFonts w:ascii="Times New Roman" w:hAnsi="Times New Roman" w:cs="Times New Roman"/>
-                <w:noProof/>
-                <w:lang w:val="en-GB"/>
-              </w:rPr>
-              <w:t>2.3 Previous studies</w:t>
-            </w:r>
-            <w:r>
-              <w:rPr>
-                <w:noProof/>
-                <w:webHidden/>
-              </w:rPr>
-              <w:tab/>
-            </w:r>
-            <w:r>
-              <w:rPr>
-                <w:noProof/>
-                <w:webHidden/>
-              </w:rPr>
-              <w:fldChar w:fldCharType="begin"/>
-            </w:r>
-            <w:r>
-              <w:rPr>
-                <w:noProof/>
-                <w:webHidden/>
-              </w:rPr>
-              <w:instrText xml:space="preserve"> PAGEREF _Toc126885873 \h </w:instrText>
-            </w:r>
-            <w:r>
-              <w:rPr>
-                <w:noProof/>
-                <w:webHidden/>
-              </w:rPr>
-            </w:r>
-            <w:r>
-              <w:rPr>
-                <w:noProof/>
-                <w:webHidden/>
-              </w:rPr>
-              <w:fldChar w:fldCharType="separate"/>
-            </w:r>
-            <w:r>
-              <w:rPr>
-                <w:noProof/>
-                <w:webHidden/>
-              </w:rPr>
-              <w:t>7</w:t>
-            </w:r>
-            <w:r>
-              <w:rPr>
-                <w:noProof/>
-                <w:webHidden/>
-              </w:rPr>
-              <w:fldChar w:fldCharType="end"/>
-            </w:r>
-          </w:hyperlink>
-        </w:p>
-        <w:p>
-          <w:pPr>
-            <w:pStyle w:val="TOC3"/>
-            <w:tabs>
-              <w:tab w:val="right" w:leader="dot" w:pos="9350"/>
-            </w:tabs>
-            <w:rPr>
-              <w:rFonts w:eastAsiaTheme="minorEastAsia"/>
-              <w:noProof/>
-              <w:kern w:val="0"/>
-              <w14:ligatures w14:val="none"/>
-            </w:rPr>
-          </w:pPr>
-          <w:hyperlink w:anchor="_Toc126885874" w:history="1">
-            <w:r>
-              <w:rPr>
-                <w:rStyle w:val="Hyperlink"/>
-                <w:rFonts w:ascii="Times New Roman" w:hAnsi="Times New Roman" w:cs="Times New Roman"/>
-                <w:noProof/>
-                <w:lang w:val="en-GB"/>
-              </w:rPr>
-              <w:t>2.3.1 FAO promoting health diet</w:t>
-            </w:r>
-            <w:r>
-              <w:rPr>
-                <w:noProof/>
-                <w:webHidden/>
-              </w:rPr>
-              <w:tab/>
-            </w:r>
-            <w:r>
-              <w:rPr>
-                <w:noProof/>
-                <w:webHidden/>
-              </w:rPr>
-              <w:fldChar w:fldCharType="begin"/>
-            </w:r>
-            <w:r>
-              <w:rPr>
-                <w:noProof/>
-                <w:webHidden/>
-              </w:rPr>
-              <w:instrText xml:space="preserve"> PAGEREF _Toc126885874 \h </w:instrText>
-            </w:r>
-            <w:r>
-              <w:rPr>
-                <w:noProof/>
-                <w:webHidden/>
-              </w:rPr>
-            </w:r>
-            <w:r>
-              <w:rPr>
-                <w:noProof/>
-                <w:webHidden/>
-              </w:rPr>
-              <w:fldChar w:fldCharType="separate"/>
-            </w:r>
-            <w:r>
-              <w:rPr>
-                <w:noProof/>
-                <w:webHidden/>
-              </w:rPr>
-              <w:t>7</w:t>
-            </w:r>
-            <w:r>
-              <w:rPr>
-                <w:noProof/>
-                <w:webHidden/>
-              </w:rPr>
-              <w:fldChar w:fldCharType="end"/>
-            </w:r>
-          </w:hyperlink>
-        </w:p>
-        <w:p>
-          <w:pPr>
-            <w:pStyle w:val="TOC3"/>
-            <w:tabs>
-              <w:tab w:val="right" w:leader="dot" w:pos="9350"/>
-            </w:tabs>
-            <w:rPr>
-              <w:rFonts w:eastAsiaTheme="minorEastAsia"/>
-              <w:noProof/>
-              <w:kern w:val="0"/>
-              <w14:ligatures w14:val="none"/>
-            </w:rPr>
-          </w:pPr>
-          <w:hyperlink w:anchor="_Toc126885875" w:history="1">
-            <w:r>
-              <w:rPr>
-                <w:rStyle w:val="Hyperlink"/>
-                <w:rFonts w:ascii="Times New Roman" w:hAnsi="Times New Roman" w:cs="Times New Roman"/>
-                <w:noProof/>
-                <w:lang w:val="en-GB"/>
-              </w:rPr>
-              <w:t>2.3.2 impact of a new web-based app (e-balance) in promoting healthy lifestyle</w:t>
-            </w:r>
-            <w:r>
-              <w:rPr>
-                <w:noProof/>
-                <w:webHidden/>
-              </w:rPr>
-              <w:tab/>
-            </w:r>
-            <w:r>
-              <w:rPr>
-                <w:noProof/>
-                <w:webHidden/>
-              </w:rPr>
-              <w:fldChar w:fldCharType="begin"/>
-            </w:r>
-            <w:r>
-              <w:rPr>
-                <w:noProof/>
-                <w:webHidden/>
-              </w:rPr>
-              <w:instrText xml:space="preserve"> PAGEREF _Toc126885875 \h </w:instrText>
-            </w:r>
-            <w:r>
-              <w:rPr>
-                <w:noProof/>
-                <w:webHidden/>
-              </w:rPr>
-            </w:r>
-            <w:r>
-              <w:rPr>
-                <w:noProof/>
-                <w:webHidden/>
-              </w:rPr>
-              <w:fldChar w:fldCharType="separate"/>
-            </w:r>
-            <w:r>
-              <w:rPr>
-                <w:noProof/>
-                <w:webHidden/>
-              </w:rPr>
-              <w:t>8</w:t>
-            </w:r>
-            <w:r>
-              <w:rPr>
-                <w:noProof/>
-                <w:webHidden/>
-              </w:rPr>
-              <w:fldChar w:fldCharType="end"/>
-            </w:r>
-          </w:hyperlink>
-        </w:p>
-        <w:p>
-          <w:pPr>
-            <w:pStyle w:val="TOC1"/>
-            <w:tabs>
-              <w:tab w:val="right" w:leader="dot" w:pos="9350"/>
-            </w:tabs>
-            <w:rPr>
-              <w:rFonts w:eastAsiaTheme="minorEastAsia"/>
-              <w:noProof/>
-              <w:kern w:val="0"/>
-              <w14:ligatures w14:val="none"/>
-            </w:rPr>
-          </w:pPr>
-          <w:hyperlink w:anchor="_Toc126885876" w:history="1">
-            <w:r>
-              <w:rPr>
-                <w:rStyle w:val="Hyperlink"/>
-                <w:rFonts w:ascii="Times New Roman" w:hAnsi="Times New Roman" w:cs="Times New Roman"/>
-                <w:b/>
-                <w:bCs/>
-                <w:noProof/>
-              </w:rPr>
-              <w:t>REFEENCE</w:t>
-            </w:r>
-            <w:r>
-              <w:rPr>
-                <w:noProof/>
-                <w:webHidden/>
-              </w:rPr>
-              <w:tab/>
-            </w:r>
-            <w:r>
-              <w:rPr>
-                <w:noProof/>
-                <w:webHidden/>
-              </w:rPr>
-              <w:fldChar w:fldCharType="begin"/>
-            </w:r>
-            <w:r>
-              <w:rPr>
-                <w:noProof/>
-                <w:webHidden/>
-              </w:rPr>
-              <w:instrText xml:space="preserve"> PAGEREF _Toc126885876 \h </w:instrText>
-            </w:r>
-            <w:r>
-              <w:rPr>
-                <w:noProof/>
-                <w:webHidden/>
-              </w:rPr>
-            </w:r>
-            <w:r>
-              <w:rPr>
-                <w:noProof/>
-                <w:webHidden/>
-              </w:rPr>
-              <w:fldChar w:fldCharType="separate"/>
-            </w:r>
-            <w:r>
-              <w:rPr>
-                <w:noProof/>
-                <w:webHidden/>
-              </w:rPr>
-              <w:t>8</w:t>
-            </w:r>
-            <w:r>
-              <w:rPr>
-                <w:noProof/>
-                <w:webHidden/>
-              </w:rPr>
-              <w:fldChar w:fldCharType="end"/>
-            </w:r>
-          </w:hyperlink>
-        </w:p>
-        <w:p>
-          <w:pPr>
+            <w:spacing w:line="360" w:lineRule="auto"/>
             <w:rPr>
               <w:rFonts w:ascii="Times New Roman" w:hAnsi="Times New Roman" w:cs="Times New Roman"/>
             </w:rPr>
@@ -1531,62 +1462,71 @@
     </w:sdt>
     <w:p>
       <w:pPr>
-        <w:rPr>
-          <w:rFonts w:ascii="Times New Roman" w:hAnsi="Times New Roman" w:cs="Times New Roman"/>
-        </w:rPr>
-      </w:pPr>
-    </w:p>
-    <w:p>
-      <w:pPr>
-        <w:rPr>
-          <w:rFonts w:ascii="Times New Roman" w:hAnsi="Times New Roman" w:cs="Times New Roman"/>
-        </w:rPr>
-      </w:pPr>
-    </w:p>
-    <w:p>
-      <w:pPr>
-        <w:rPr>
-          <w:rFonts w:ascii="Times New Roman" w:hAnsi="Times New Roman" w:cs="Times New Roman"/>
-        </w:rPr>
-      </w:pPr>
-    </w:p>
-    <w:p>
-      <w:pPr>
-        <w:rPr>
-          <w:rFonts w:ascii="Times New Roman" w:hAnsi="Times New Roman" w:cs="Times New Roman"/>
-        </w:rPr>
-      </w:pPr>
-    </w:p>
-    <w:p>
-      <w:pPr>
-        <w:rPr>
-          <w:rFonts w:ascii="Times New Roman" w:hAnsi="Times New Roman" w:cs="Times New Roman"/>
-        </w:rPr>
-      </w:pPr>
-    </w:p>
-    <w:p>
-      <w:pPr>
-        <w:rPr>
-          <w:rFonts w:ascii="Times New Roman" w:hAnsi="Times New Roman" w:cs="Times New Roman"/>
-        </w:rPr>
-      </w:pPr>
-    </w:p>
-    <w:p>
-      <w:pPr>
-        <w:rPr>
-          <w:rFonts w:ascii="Times New Roman" w:hAnsi="Times New Roman" w:cs="Times New Roman"/>
-        </w:rPr>
-      </w:pPr>
-    </w:p>
-    <w:p>
-      <w:pPr>
-        <w:rPr>
-          <w:rFonts w:ascii="Times New Roman" w:hAnsi="Times New Roman" w:cs="Times New Roman"/>
-        </w:rPr>
-      </w:pPr>
-    </w:p>
-    <w:p>
-      <w:pPr>
+        <w:spacing w:line="360" w:lineRule="auto"/>
+        <w:rPr>
+          <w:rFonts w:ascii="Times New Roman" w:hAnsi="Times New Roman" w:cs="Times New Roman"/>
+        </w:rPr>
+      </w:pPr>
+    </w:p>
+    <w:p>
+      <w:pPr>
+        <w:spacing w:line="360" w:lineRule="auto"/>
+        <w:rPr>
+          <w:rFonts w:ascii="Times New Roman" w:hAnsi="Times New Roman" w:cs="Times New Roman"/>
+        </w:rPr>
+      </w:pPr>
+    </w:p>
+    <w:p>
+      <w:pPr>
+        <w:spacing w:line="360" w:lineRule="auto"/>
+        <w:rPr>
+          <w:rFonts w:ascii="Times New Roman" w:hAnsi="Times New Roman" w:cs="Times New Roman"/>
+        </w:rPr>
+      </w:pPr>
+    </w:p>
+    <w:p>
+      <w:pPr>
+        <w:spacing w:line="360" w:lineRule="auto"/>
+        <w:rPr>
+          <w:rFonts w:ascii="Times New Roman" w:hAnsi="Times New Roman" w:cs="Times New Roman"/>
+        </w:rPr>
+      </w:pPr>
+    </w:p>
+    <w:p>
+      <w:pPr>
+        <w:spacing w:line="360" w:lineRule="auto"/>
+        <w:rPr>
+          <w:rFonts w:ascii="Times New Roman" w:hAnsi="Times New Roman" w:cs="Times New Roman"/>
+        </w:rPr>
+      </w:pPr>
+    </w:p>
+    <w:p>
+      <w:pPr>
+        <w:spacing w:line="360" w:lineRule="auto"/>
+        <w:rPr>
+          <w:rFonts w:ascii="Times New Roman" w:hAnsi="Times New Roman" w:cs="Times New Roman"/>
+        </w:rPr>
+      </w:pPr>
+    </w:p>
+    <w:p>
+      <w:pPr>
+        <w:spacing w:line="360" w:lineRule="auto"/>
+        <w:rPr>
+          <w:rFonts w:ascii="Times New Roman" w:hAnsi="Times New Roman" w:cs="Times New Roman"/>
+        </w:rPr>
+      </w:pPr>
+    </w:p>
+    <w:p>
+      <w:pPr>
+        <w:spacing w:line="360" w:lineRule="auto"/>
+        <w:rPr>
+          <w:rFonts w:ascii="Times New Roman" w:hAnsi="Times New Roman" w:cs="Times New Roman"/>
+        </w:rPr>
+      </w:pPr>
+    </w:p>
+    <w:p>
+      <w:pPr>
+        <w:spacing w:line="360" w:lineRule="auto"/>
         <w:rPr>
           <w:rFonts w:ascii="Times New Roman" w:hAnsi="Times New Roman" w:cs="Times New Roman"/>
         </w:rPr>
@@ -1595,20 +1535,20 @@
     <w:p>
       <w:pPr>
         <w:pStyle w:val="Heading1"/>
+        <w:spacing w:line="360" w:lineRule="auto"/>
         <w:rPr>
           <w:rFonts w:ascii="Times New Roman" w:hAnsi="Times New Roman" w:cs="Times New Roman"/>
           <w:b/>
           <w:bCs/>
         </w:rPr>
       </w:pPr>
-      <w:bookmarkStart w:id="0" w:name="_Toc126885857"/>
+      <w:bookmarkStart w:id="0" w:name="_Toc127234786"/>
       <w:r>
         <w:rPr>
           <w:rFonts w:ascii="Times New Roman" w:hAnsi="Times New Roman" w:cs="Times New Roman"/>
           <w:b/>
           <w:bCs/>
         </w:rPr>
-        <w:lastRenderedPageBreak/>
         <w:t>1.0 CHAPTER ONE: INTRODUCTION</w:t>
       </w:r>
       <w:bookmarkEnd w:id="0"/>
@@ -1616,11 +1556,18 @@
     <w:p>
       <w:pPr>
         <w:pStyle w:val="Heading2"/>
-        <w:rPr>
-          <w:rFonts w:ascii="Times New Roman" w:hAnsi="Times New Roman" w:cs="Times New Roman"/>
-        </w:rPr>
-      </w:pPr>
-      <w:bookmarkStart w:id="1" w:name="_Toc126885858"/>
+        <w:spacing w:line="360" w:lineRule="auto"/>
+        <w:rPr>
+          <w:rFonts w:ascii="Times New Roman" w:hAnsi="Times New Roman" w:cs="Times New Roman"/>
+        </w:rPr>
+      </w:pPr>
+      <w:bookmarkStart w:id="1" w:name="_Toc127234787"/>
+      <w:r>
+        <w:rPr>
+          <w:rFonts w:ascii="Times New Roman" w:hAnsi="Times New Roman" w:cs="Times New Roman"/>
+        </w:rPr>
+        <w:t xml:space="preserve">1.0.0 </w:t>
+      </w:r>
       <w:r>
         <w:rPr>
           <w:rFonts w:ascii="Times New Roman" w:hAnsi="Times New Roman" w:cs="Times New Roman"/>
@@ -1697,11 +1644,12 @@
     <w:p>
       <w:pPr>
         <w:pStyle w:val="Heading2"/>
-        <w:rPr>
-          <w:rFonts w:ascii="Times New Roman" w:hAnsi="Times New Roman" w:cs="Times New Roman"/>
-        </w:rPr>
-      </w:pPr>
-      <w:bookmarkStart w:id="2" w:name="_Toc126885859"/>
+        <w:spacing w:line="360" w:lineRule="auto"/>
+        <w:rPr>
+          <w:rFonts w:ascii="Times New Roman" w:hAnsi="Times New Roman" w:cs="Times New Roman"/>
+        </w:rPr>
+      </w:pPr>
+      <w:bookmarkStart w:id="2" w:name="_Toc127234788"/>
       <w:r>
         <w:rPr>
           <w:rFonts w:ascii="Times New Roman" w:hAnsi="Times New Roman" w:cs="Times New Roman"/>
@@ -1778,7 +1726,16 @@
           <w:sz w:val="24"/>
           <w:szCs w:val="24"/>
         </w:rPr>
-        <w:t>The Multi-Sectoral Nutrition Action Plan (MSNP) focuses on improving nutrition outcomes for pregnant and lactating women, infants, and young children, with a particular emphasis on addressing micronutrient deficiencies and promoting healthy eating habits.</w:t>
+        <w:t xml:space="preserve">The Multi-Sectoral Nutrition Action Plan (MSNP) focuses on improving nutrition outcomes for pregnant and lactating women, infants, and young children, with a </w:t>
+      </w:r>
+      <w:r>
+        <w:rPr>
+          <w:rFonts w:ascii="Times New Roman" w:hAnsi="Times New Roman" w:cs="Times New Roman"/>
+          <w:sz w:val="24"/>
+          <w:szCs w:val="24"/>
+        </w:rPr>
+        <w:lastRenderedPageBreak/>
+        <w:t>particular emphasis on addressing micronutrient deficiencies and promoting healthy eating habits.</w:t>
       </w:r>
     </w:p>
     <w:p>
@@ -1801,7 +1758,6 @@
           <w:sz w:val="24"/>
           <w:szCs w:val="24"/>
         </w:rPr>
-        <w:lastRenderedPageBreak/>
         <w:t>The Scaling Up Nutrition (SUN) Movement is a global effort to improve nutrition outcomes, and Zambia is a member of this movement. Through its membership, Zambia has access to resources and technical assistance to support its nutrition programs and address specific issues such as diabetes and childhood obesity.</w:t>
       </w:r>
     </w:p>
@@ -1854,11 +1810,12 @@
     <w:p>
       <w:pPr>
         <w:pStyle w:val="Heading2"/>
-        <w:rPr>
-          <w:rFonts w:ascii="Times New Roman" w:hAnsi="Times New Roman" w:cs="Times New Roman"/>
-        </w:rPr>
-      </w:pPr>
-      <w:bookmarkStart w:id="3" w:name="_Toc126885860"/>
+        <w:spacing w:line="360" w:lineRule="auto"/>
+        <w:rPr>
+          <w:rFonts w:ascii="Times New Roman" w:hAnsi="Times New Roman" w:cs="Times New Roman"/>
+        </w:rPr>
+      </w:pPr>
+      <w:bookmarkStart w:id="3" w:name="_Toc127234789"/>
       <w:r>
         <w:rPr>
           <w:rFonts w:ascii="Times New Roman" w:hAnsi="Times New Roman" w:cs="Times New Roman"/>
@@ -1895,11 +1852,12 @@
     <w:p>
       <w:pPr>
         <w:pStyle w:val="Heading2"/>
-        <w:rPr>
-          <w:rFonts w:ascii="Times New Roman" w:hAnsi="Times New Roman" w:cs="Times New Roman"/>
-        </w:rPr>
-      </w:pPr>
-      <w:bookmarkStart w:id="4" w:name="_Toc126885861"/>
+        <w:spacing w:line="360" w:lineRule="auto"/>
+        <w:rPr>
+          <w:rFonts w:ascii="Times New Roman" w:hAnsi="Times New Roman" w:cs="Times New Roman"/>
+        </w:rPr>
+      </w:pPr>
+      <w:bookmarkStart w:id="4" w:name="_Toc127234790"/>
       <w:r>
         <w:rPr>
           <w:rFonts w:ascii="Times New Roman" w:hAnsi="Times New Roman" w:cs="Times New Roman"/>
@@ -1930,15 +1888,17 @@
     <w:p>
       <w:pPr>
         <w:pStyle w:val="Heading2"/>
-        <w:rPr>
-          <w:rFonts w:ascii="Times New Roman" w:hAnsi="Times New Roman" w:cs="Times New Roman"/>
-        </w:rPr>
-      </w:pPr>
-      <w:bookmarkStart w:id="5" w:name="_Toc126885862"/>
-      <w:r>
-        <w:rPr>
-          <w:rFonts w:ascii="Times New Roman" w:hAnsi="Times New Roman" w:cs="Times New Roman"/>
-        </w:rPr>
+        <w:spacing w:line="360" w:lineRule="auto"/>
+        <w:rPr>
+          <w:rFonts w:ascii="Times New Roman" w:hAnsi="Times New Roman" w:cs="Times New Roman"/>
+        </w:rPr>
+      </w:pPr>
+      <w:bookmarkStart w:id="5" w:name="_Toc127234791"/>
+      <w:r>
+        <w:rPr>
+          <w:rFonts w:ascii="Times New Roman" w:hAnsi="Times New Roman" w:cs="Times New Roman"/>
+        </w:rPr>
+        <w:lastRenderedPageBreak/>
         <w:t>1.4 Objectives of study</w:t>
       </w:r>
       <w:bookmarkEnd w:id="5"/>
@@ -1952,11 +1912,12 @@
     <w:p>
       <w:pPr>
         <w:pStyle w:val="Heading3"/>
-        <w:rPr>
-          <w:rFonts w:ascii="Times New Roman" w:hAnsi="Times New Roman" w:cs="Times New Roman"/>
-        </w:rPr>
-      </w:pPr>
-      <w:bookmarkStart w:id="6" w:name="_Toc126885863"/>
+        <w:spacing w:line="360" w:lineRule="auto"/>
+        <w:rPr>
+          <w:rFonts w:ascii="Times New Roman" w:hAnsi="Times New Roman" w:cs="Times New Roman"/>
+        </w:rPr>
+      </w:pPr>
+      <w:bookmarkStart w:id="6" w:name="_Toc127234792"/>
       <w:r>
         <w:rPr>
           <w:rFonts w:ascii="Times New Roman" w:hAnsi="Times New Roman" w:cs="Times New Roman"/>
@@ -2041,27 +2002,19 @@
           <w:sz w:val="24"/>
           <w:szCs w:val="24"/>
         </w:rPr>
-        <w:t xml:space="preserve">" that helps users in Zambia generate a balanced diet for a week using a random generation algorithm, in order to address the problem </w:t>
-      </w:r>
-      <w:r>
-        <w:rPr>
-          <w:rFonts w:ascii="Times New Roman" w:hAnsi="Times New Roman" w:cs="Times New Roman"/>
-          <w:sz w:val="24"/>
-          <w:szCs w:val="24"/>
-        </w:rPr>
-        <w:lastRenderedPageBreak/>
-        <w:t>of poor nutrition in the country, particularly among high-risk groups such as diabetics and children.</w:t>
+        <w:t>" that helps users in Zambia generate a balanced diet for a week using a random generation algorithm, in order to address the problem of poor nutrition in the country, particularly among high-risk groups such as diabetics and children.</w:t>
       </w:r>
     </w:p>
     <w:p>
       <w:pPr>
         <w:pStyle w:val="Heading3"/>
+        <w:spacing w:line="360" w:lineRule="auto"/>
         <w:rPr>
           <w:rFonts w:ascii="Times New Roman" w:hAnsi="Times New Roman" w:cs="Times New Roman"/>
           <w:lang w:val="en-GB"/>
         </w:rPr>
       </w:pPr>
-      <w:bookmarkStart w:id="7" w:name="_Toc126885864"/>
+      <w:bookmarkStart w:id="7" w:name="_Toc127234793"/>
       <w:r>
         <w:rPr>
           <w:rFonts w:ascii="Times New Roman" w:hAnsi="Times New Roman" w:cs="Times New Roman"/>
@@ -2195,30 +2148,260 @@
           <w:rFonts w:ascii="Times New Roman" w:hAnsi="Times New Roman" w:cs="Times New Roman"/>
         </w:rPr>
       </w:pPr>
-      <w:bookmarkStart w:id="8" w:name="_Toc126885865"/>
-      <w:r>
-        <w:rPr>
-          <w:rFonts w:ascii="Times New Roman" w:hAnsi="Times New Roman" w:cs="Times New Roman"/>
-        </w:rPr>
-        <w:t>1.5 Research hypothesis / Research Questions</w:t>
+      <w:bookmarkStart w:id="8" w:name="_Toc127234794"/>
+      <w:r>
+        <w:rPr>
+          <w:rFonts w:ascii="Times New Roman" w:hAnsi="Times New Roman" w:cs="Times New Roman"/>
+        </w:rPr>
+        <w:t>1.5 Research Questions</w:t>
       </w:r>
       <w:bookmarkEnd w:id="8"/>
     </w:p>
     <w:p>
       <w:pPr>
-        <w:pStyle w:val="Heading3"/>
+        <w:numPr>
+          <w:ilvl w:val="0"/>
+          <w:numId w:val="5"/>
+        </w:numPr>
+        <w:spacing w:line="360" w:lineRule="auto"/>
+        <w:rPr>
+          <w:rFonts w:ascii="Times New Roman" w:hAnsi="Times New Roman" w:cs="Times New Roman"/>
+          <w:sz w:val="24"/>
+          <w:szCs w:val="24"/>
+        </w:rPr>
+      </w:pPr>
+      <w:r>
+        <w:rPr>
+          <w:rFonts w:ascii="Times New Roman" w:hAnsi="Times New Roman" w:cs="Times New Roman"/>
+          <w:sz w:val="24"/>
+          <w:szCs w:val="24"/>
+        </w:rPr>
+        <w:t>What is the current state of nutrition in Zambia and what challenges do the people face in following a healthy diet?</w:t>
+      </w:r>
+    </w:p>
+    <w:p>
+      <w:pPr>
+        <w:numPr>
+          <w:ilvl w:val="0"/>
+          <w:numId w:val="5"/>
+        </w:numPr>
+        <w:spacing w:line="360" w:lineRule="auto"/>
+        <w:rPr>
+          <w:rFonts w:ascii="Times New Roman" w:hAnsi="Times New Roman" w:cs="Times New Roman"/>
+          <w:sz w:val="24"/>
+          <w:szCs w:val="24"/>
+        </w:rPr>
+      </w:pPr>
+      <w:r>
+        <w:rPr>
+          <w:rFonts w:ascii="Times New Roman" w:hAnsi="Times New Roman" w:cs="Times New Roman"/>
+          <w:sz w:val="24"/>
+          <w:szCs w:val="24"/>
+        </w:rPr>
+        <w:t>What are the existing solutions to improve nutrition in Zambia and what is their effectiveness?</w:t>
+      </w:r>
+    </w:p>
+    <w:p>
+      <w:pPr>
+        <w:numPr>
+          <w:ilvl w:val="0"/>
+          <w:numId w:val="5"/>
+        </w:numPr>
+        <w:spacing w:line="360" w:lineRule="auto"/>
+        <w:rPr>
+          <w:rFonts w:ascii="Times New Roman" w:hAnsi="Times New Roman" w:cs="Times New Roman"/>
+          <w:sz w:val="24"/>
+          <w:szCs w:val="24"/>
+        </w:rPr>
+      </w:pPr>
+      <w:r>
+        <w:rPr>
+          <w:rFonts w:ascii="Times New Roman" w:hAnsi="Times New Roman" w:cs="Times New Roman"/>
+          <w:sz w:val="24"/>
+          <w:szCs w:val="24"/>
+        </w:rPr>
+        <w:t>How can technology be used to improve nutrition in Zambia?</w:t>
+      </w:r>
+    </w:p>
+    <w:p>
+      <w:pPr>
+        <w:numPr>
+          <w:ilvl w:val="0"/>
+          <w:numId w:val="5"/>
+        </w:numPr>
+        <w:spacing w:line="360" w:lineRule="auto"/>
+        <w:rPr>
+          <w:rFonts w:ascii="Times New Roman" w:hAnsi="Times New Roman" w:cs="Times New Roman"/>
+          <w:sz w:val="24"/>
+          <w:szCs w:val="24"/>
+        </w:rPr>
+      </w:pPr>
+      <w:r>
+        <w:rPr>
+          <w:rFonts w:ascii="Times New Roman" w:hAnsi="Times New Roman" w:cs="Times New Roman"/>
+          <w:sz w:val="24"/>
+          <w:szCs w:val="24"/>
+        </w:rPr>
+        <w:t>Is the use of technology an effective solution to promoting healthy eating habits and improving nutrition in Zambia?</w:t>
+      </w:r>
+    </w:p>
+    <w:p>
+      <w:pPr>
+        <w:numPr>
+          <w:ilvl w:val="0"/>
+          <w:numId w:val="5"/>
+        </w:numPr>
+        <w:spacing w:line="360" w:lineRule="auto"/>
+        <w:rPr>
+          <w:rFonts w:ascii="Times New Roman" w:hAnsi="Times New Roman" w:cs="Times New Roman"/>
+          <w:sz w:val="24"/>
+          <w:szCs w:val="24"/>
+        </w:rPr>
+      </w:pPr>
+      <w:r>
+        <w:rPr>
+          <w:rFonts w:ascii="Times New Roman" w:hAnsi="Times New Roman" w:cs="Times New Roman"/>
+          <w:sz w:val="24"/>
+          <w:szCs w:val="24"/>
+        </w:rPr>
+        <w:t>How can a user-friendly web application be designed and developed to promote healthy eating habits and improve nutrition among Zambian people?</w:t>
+      </w:r>
+    </w:p>
+    <w:p>
+      <w:pPr>
+        <w:numPr>
+          <w:ilvl w:val="0"/>
+          <w:numId w:val="5"/>
+        </w:numPr>
+        <w:spacing w:line="360" w:lineRule="auto"/>
+        <w:rPr>
+          <w:rFonts w:ascii="Times New Roman" w:hAnsi="Times New Roman" w:cs="Times New Roman"/>
+          <w:sz w:val="24"/>
+          <w:szCs w:val="24"/>
+        </w:rPr>
+      </w:pPr>
+      <w:r>
+        <w:rPr>
+          <w:rFonts w:ascii="Times New Roman" w:hAnsi="Times New Roman" w:cs="Times New Roman"/>
+          <w:sz w:val="24"/>
+          <w:szCs w:val="24"/>
+        </w:rPr>
+        <w:lastRenderedPageBreak/>
+        <w:t>What are the key features and functionalities of a successful web application for promoting healthy eating habits and improving nutrition in Zambia?</w:t>
+      </w:r>
+    </w:p>
+    <w:p>
+      <w:pPr>
+        <w:numPr>
+          <w:ilvl w:val="0"/>
+          <w:numId w:val="5"/>
+        </w:numPr>
+        <w:spacing w:line="360" w:lineRule="auto"/>
+        <w:rPr>
+          <w:rFonts w:ascii="Times New Roman" w:hAnsi="Times New Roman" w:cs="Times New Roman"/>
+          <w:sz w:val="24"/>
+          <w:szCs w:val="24"/>
+        </w:rPr>
+      </w:pPr>
+      <w:r>
+        <w:rPr>
+          <w:rFonts w:ascii="Times New Roman" w:hAnsi="Times New Roman" w:cs="Times New Roman"/>
+          <w:sz w:val="24"/>
+          <w:szCs w:val="24"/>
+        </w:rPr>
+        <w:t>How effective is the developed web application in promoting healthy eating habits and improving nutrition among users in Zambia?</w:t>
+      </w:r>
+    </w:p>
+    <w:p>
+      <w:pPr>
+        <w:numPr>
+          <w:ilvl w:val="0"/>
+          <w:numId w:val="5"/>
+        </w:numPr>
+        <w:spacing w:line="360" w:lineRule="auto"/>
+        <w:rPr>
+          <w:rFonts w:ascii="Times New Roman" w:hAnsi="Times New Roman" w:cs="Times New Roman"/>
+          <w:sz w:val="24"/>
+          <w:szCs w:val="24"/>
+        </w:rPr>
+      </w:pPr>
+      <w:r>
+        <w:rPr>
+          <w:rFonts w:ascii="Times New Roman" w:hAnsi="Times New Roman" w:cs="Times New Roman"/>
+          <w:sz w:val="24"/>
+          <w:szCs w:val="24"/>
+        </w:rPr>
+        <w:t>What is the user feedback and experience with the web application and what is the impact of the application on their nutrition and health status?</w:t>
+      </w:r>
+    </w:p>
+    <w:p>
+      <w:pPr>
+        <w:numPr>
+          <w:ilvl w:val="0"/>
+          <w:numId w:val="5"/>
+        </w:numPr>
+        <w:spacing w:line="360" w:lineRule="auto"/>
+        <w:rPr>
+          <w:rFonts w:ascii="Times New Roman" w:hAnsi="Times New Roman" w:cs="Times New Roman"/>
+          <w:sz w:val="24"/>
+          <w:szCs w:val="24"/>
+        </w:rPr>
+      </w:pPr>
+      <w:r>
+        <w:rPr>
+          <w:rFonts w:ascii="Times New Roman" w:hAnsi="Times New Roman" w:cs="Times New Roman"/>
+          <w:sz w:val="24"/>
+          <w:szCs w:val="24"/>
+        </w:rPr>
+        <w:t>What are the limitations or areas for improvement in the web application and what changes need to be made to make it more effective in promoting healthy eating habits and improving nutrition among Zambian people?</w:t>
+      </w:r>
+    </w:p>
+    <w:p>
+      <w:pPr>
+        <w:numPr>
+          <w:ilvl w:val="0"/>
+          <w:numId w:val="5"/>
+        </w:numPr>
+        <w:spacing w:line="360" w:lineRule="auto"/>
+        <w:rPr>
+          <w:rFonts w:ascii="Times New Roman" w:hAnsi="Times New Roman" w:cs="Times New Roman"/>
+          <w:sz w:val="24"/>
+          <w:szCs w:val="24"/>
+        </w:rPr>
+      </w:pPr>
+      <w:r>
+        <w:rPr>
+          <w:rFonts w:ascii="Times New Roman" w:hAnsi="Times New Roman" w:cs="Times New Roman"/>
+          <w:sz w:val="24"/>
+          <w:szCs w:val="24"/>
+        </w:rPr>
+        <w:t>What are the best practices and recommendations for future work to improve the web application and enhance its impact on promoting healthy eating habits and improving nutrition in Zambia?</w:t>
+      </w:r>
+    </w:p>
+    <w:p>
+      <w:pPr>
+        <w:pStyle w:val="Heading2"/>
         <w:spacing w:line="360" w:lineRule="auto"/>
         <w:jc w:val="both"/>
         <w:rPr>
           <w:rFonts w:ascii="Times New Roman" w:hAnsi="Times New Roman" w:cs="Times New Roman"/>
-        </w:rPr>
-      </w:pPr>
-      <w:bookmarkStart w:id="9" w:name="_Toc126885866"/>
-      <w:r>
-        <w:rPr>
-          <w:rFonts w:ascii="Times New Roman" w:hAnsi="Times New Roman" w:cs="Times New Roman"/>
-        </w:rPr>
-        <w:t>1.5.1 research hypothesis</w:t>
+          <w:lang w:val="en-GB"/>
+        </w:rPr>
+      </w:pPr>
+      <w:bookmarkStart w:id="9" w:name="_Toc127234795"/>
+      <w:r>
+        <w:rPr>
+          <w:rFonts w:ascii="Times New Roman" w:hAnsi="Times New Roman" w:cs="Times New Roman"/>
+          <w:lang w:val="en-GB"/>
+        </w:rPr>
+        <w:t>1.6 Significance</w:t>
+      </w:r>
+      <w:r>
+        <w:rPr>
+          <w:rFonts w:ascii="Times New Roman" w:hAnsi="Times New Roman" w:cs="Times New Roman"/>
+          <w:lang w:val="en-GB"/>
+        </w:rPr>
+        <w:t xml:space="preserve"> and justification of the study</w:t>
       </w:r>
       <w:bookmarkEnd w:id="9"/>
     </w:p>
@@ -2238,30 +2421,58 @@
           <w:rFonts w:ascii="Times New Roman" w:hAnsi="Times New Roman" w:cs="Times New Roman"/>
           <w:sz w:val="24"/>
           <w:szCs w:val="24"/>
-        </w:rPr>
-        <w:t>The development and implementation of a web-based meal planning application using advanced web technologies will significantly improve the nutritional status of individuals in Zambia, particularly among high-risk groups such as diabetics and children.</w:t>
-      </w:r>
-    </w:p>
-    <w:p>
-      <w:pPr>
-        <w:pStyle w:val="Heading3"/>
+          <w:lang w:val="en-GB"/>
+        </w:rPr>
+        <w:t>The significance of this study lies in the potential impact it can have on improving the nutritional status of individuals in Zambia, particularly among high-risk groups such as diabetics and children. With the increasing prevalence of diet-related health issues and the lack of accessible and user-friendly meal planning resources, there is a pressing need for a web-based meal planning application that utilizes advanced web technologies to make healthy eating more convenient and achievable. By researching and developing such a system, we aim to address this need and contribute to the overall health and well-being of the population. The justification for this study is rooted in the potential benefits it can bring to individuals and the community as a whole, as well as the potential for future research and advancements in the field of web-based health interventions</w:t>
+      </w:r>
+    </w:p>
+    <w:p>
+      <w:pPr>
+        <w:pStyle w:val="Heading2"/>
         <w:spacing w:line="360" w:lineRule="auto"/>
         <w:jc w:val="both"/>
         <w:rPr>
           <w:rFonts w:ascii="Times New Roman" w:hAnsi="Times New Roman" w:cs="Times New Roman"/>
-        </w:rPr>
-      </w:pPr>
-      <w:bookmarkStart w:id="10" w:name="_Toc126885867"/>
-      <w:r>
-        <w:rPr>
-          <w:rFonts w:ascii="Times New Roman" w:hAnsi="Times New Roman" w:cs="Times New Roman"/>
-        </w:rPr>
-        <w:t>1.5.2 Hypothesis as a Question</w:t>
+          <w:lang w:val="en-GB"/>
+        </w:rPr>
+      </w:pPr>
+      <w:bookmarkStart w:id="10" w:name="_Toc127234796"/>
+      <w:r>
+        <w:rPr>
+          <w:rFonts w:ascii="Times New Roman" w:hAnsi="Times New Roman" w:cs="Times New Roman"/>
+          <w:lang w:val="en-GB"/>
+        </w:rPr>
+        <w:t>1.</w:t>
+      </w:r>
+      <w:r>
+        <w:rPr>
+          <w:rFonts w:ascii="Times New Roman" w:hAnsi="Times New Roman" w:cs="Times New Roman"/>
+          <w:lang w:val="en-GB"/>
+        </w:rPr>
+        <w:t>7</w:t>
+      </w:r>
+      <w:r>
+        <w:rPr>
+          <w:rFonts w:ascii="Times New Roman" w:hAnsi="Times New Roman" w:cs="Times New Roman"/>
+          <w:lang w:val="en-GB"/>
+        </w:rPr>
+        <w:t xml:space="preserve"> </w:t>
+      </w:r>
+      <w:r>
+        <w:rPr>
+          <w:rFonts w:ascii="Times New Roman" w:hAnsi="Times New Roman" w:cs="Times New Roman"/>
+          <w:lang w:val="en-GB"/>
+        </w:rPr>
+        <w:t>Limitation of Study</w:t>
       </w:r>
       <w:bookmarkEnd w:id="10"/>
     </w:p>
     <w:p>
       <w:pPr>
+        <w:numPr>
+          <w:ilvl w:val="0"/>
+          <w:numId w:val="6"/>
+        </w:numPr>
         <w:spacing w:line="360" w:lineRule="auto"/>
         <w:jc w:val="both"/>
         <w:rPr>
@@ -2276,87 +2487,157 @@
           <w:sz w:val="24"/>
           <w:szCs w:val="24"/>
         </w:rPr>
-        <w:t>Does the development and implementation of a web-based meal planning application using advanced web technologies significantly improve the nutritional status of individuals in Zambia, particularly among high-risk groups such as diabetics and children?</w:t>
+        <w:t>Data collection limitations: The study may face challenges in accurately collecting data on dietary habits and nutrition status of individuals in Zambia, which can affect the validity of the findings.</w:t>
+      </w:r>
+    </w:p>
+    <w:p>
+      <w:pPr>
+        <w:numPr>
+          <w:ilvl w:val="0"/>
+          <w:numId w:val="6"/>
+        </w:numPr>
+        <w:spacing w:line="360" w:lineRule="auto"/>
+        <w:jc w:val="both"/>
+        <w:rPr>
+          <w:rFonts w:ascii="Times New Roman" w:hAnsi="Times New Roman" w:cs="Times New Roman"/>
+          <w:sz w:val="24"/>
+          <w:szCs w:val="24"/>
+        </w:rPr>
+      </w:pPr>
+      <w:r>
+        <w:rPr>
+          <w:rFonts w:ascii="Times New Roman" w:hAnsi="Times New Roman" w:cs="Times New Roman"/>
+          <w:sz w:val="24"/>
+          <w:szCs w:val="24"/>
+        </w:rPr>
+        <w:lastRenderedPageBreak/>
+        <w:t>Cultural and social factors: The cultural and social norms surrounding food and eating habits in Zambia may impact the effectiveness of the web application in promoting healthy eating.</w:t>
+      </w:r>
+    </w:p>
+    <w:p>
+      <w:pPr>
+        <w:numPr>
+          <w:ilvl w:val="0"/>
+          <w:numId w:val="6"/>
+        </w:numPr>
+        <w:spacing w:line="360" w:lineRule="auto"/>
+        <w:jc w:val="both"/>
+        <w:rPr>
+          <w:rFonts w:ascii="Times New Roman" w:hAnsi="Times New Roman" w:cs="Times New Roman"/>
+          <w:sz w:val="24"/>
+          <w:szCs w:val="24"/>
+        </w:rPr>
+      </w:pPr>
+      <w:r>
+        <w:rPr>
+          <w:rFonts w:ascii="Times New Roman" w:hAnsi="Times New Roman" w:cs="Times New Roman"/>
+          <w:sz w:val="24"/>
+          <w:szCs w:val="24"/>
+        </w:rPr>
+        <w:t>Technology adoption: The study may also face challenges related to technology adoption, as individuals may not be familiar with using web applications or may not have access to the technology needed to use the application.</w:t>
+      </w:r>
+    </w:p>
+    <w:p>
+      <w:pPr>
+        <w:numPr>
+          <w:ilvl w:val="0"/>
+          <w:numId w:val="6"/>
+        </w:numPr>
+        <w:spacing w:line="360" w:lineRule="auto"/>
+        <w:jc w:val="both"/>
+        <w:rPr>
+          <w:rFonts w:ascii="Times New Roman" w:hAnsi="Times New Roman" w:cs="Times New Roman"/>
+          <w:sz w:val="24"/>
+          <w:szCs w:val="24"/>
+        </w:rPr>
+      </w:pPr>
+      <w:r>
+        <w:rPr>
+          <w:rFonts w:ascii="Times New Roman" w:hAnsi="Times New Roman" w:cs="Times New Roman"/>
+          <w:sz w:val="24"/>
+          <w:szCs w:val="24"/>
+        </w:rPr>
+        <w:t>Limited sample size: The study may have a limited sample size, which may affect the generalizability of the results.</w:t>
+      </w:r>
+    </w:p>
+    <w:p>
+      <w:pPr>
+        <w:numPr>
+          <w:ilvl w:val="0"/>
+          <w:numId w:val="6"/>
+        </w:numPr>
+        <w:spacing w:line="360" w:lineRule="auto"/>
+        <w:jc w:val="both"/>
+        <w:rPr>
+          <w:rFonts w:ascii="Times New Roman" w:hAnsi="Times New Roman" w:cs="Times New Roman"/>
+          <w:sz w:val="24"/>
+          <w:szCs w:val="24"/>
+        </w:rPr>
+      </w:pPr>
+      <w:r>
+        <w:rPr>
+          <w:rFonts w:ascii="Times New Roman" w:hAnsi="Times New Roman" w:cs="Times New Roman"/>
+          <w:sz w:val="24"/>
+          <w:szCs w:val="24"/>
+        </w:rPr>
+        <w:t>Data privacy and security: The study must consider data privacy and security concerns, as individuals may not be comfortable sharing personal information such as dietary restrictions and preferences with a web application.</w:t>
+      </w:r>
+    </w:p>
+    <w:p>
+      <w:pPr>
+        <w:numPr>
+          <w:ilvl w:val="0"/>
+          <w:numId w:val="6"/>
+        </w:numPr>
+        <w:spacing w:line="360" w:lineRule="auto"/>
+        <w:jc w:val="both"/>
+        <w:rPr>
+          <w:rFonts w:ascii="Times New Roman" w:hAnsi="Times New Roman" w:cs="Times New Roman"/>
+          <w:sz w:val="24"/>
+          <w:szCs w:val="24"/>
+        </w:rPr>
+      </w:pPr>
+      <w:r>
+        <w:rPr>
+          <w:rFonts w:ascii="Times New Roman" w:hAnsi="Times New Roman" w:cs="Times New Roman"/>
+          <w:sz w:val="24"/>
+          <w:szCs w:val="24"/>
+        </w:rPr>
+        <w:t>Resource constraints: The study may face budget and resource constraints, which could impact the quality and accuracy of the results.</w:t>
       </w:r>
     </w:p>
     <w:p>
       <w:pPr>
         <w:pStyle w:val="Heading2"/>
         <w:spacing w:line="360" w:lineRule="auto"/>
-        <w:jc w:val="both"/>
-        <w:rPr>
-          <w:rFonts w:ascii="Times New Roman" w:eastAsiaTheme="minorHAnsi" w:hAnsi="Times New Roman" w:cs="Times New Roman"/>
-          <w:color w:val="auto"/>
-          <w:sz w:val="22"/>
-          <w:szCs w:val="22"/>
+        <w:rPr>
+          <w:rFonts w:ascii="Times New Roman" w:hAnsi="Times New Roman" w:cs="Times New Roman"/>
           <w:lang w:val="en-GB"/>
         </w:rPr>
       </w:pPr>
-      <w:bookmarkStart w:id="11" w:name="_Toc126885868"/>
+      <w:bookmarkStart w:id="11" w:name="_Toc127234797"/>
       <w:r>
         <w:rPr>
           <w:rFonts w:ascii="Times New Roman" w:hAnsi="Times New Roman" w:cs="Times New Roman"/>
           <w:lang w:val="en-GB"/>
         </w:rPr>
-        <w:t>1.6 Significance</w:t>
+        <w:t>1.</w:t>
       </w:r>
       <w:r>
         <w:rPr>
           <w:rFonts w:ascii="Times New Roman" w:hAnsi="Times New Roman" w:cs="Times New Roman"/>
           <w:lang w:val="en-GB"/>
         </w:rPr>
-        <w:t xml:space="preserve"> and justification of the study</w:t>
+        <w:t>8</w:t>
+      </w:r>
+      <w:r>
+        <w:rPr>
+          <w:rFonts w:ascii="Times New Roman" w:hAnsi="Times New Roman" w:cs="Times New Roman"/>
+          <w:lang w:val="en-GB"/>
+        </w:rPr>
+        <w:t xml:space="preserve"> Methodology</w:t>
       </w:r>
       <w:bookmarkEnd w:id="11"/>
-    </w:p>
-    <w:p>
-      <w:pPr>
-        <w:spacing w:line="360" w:lineRule="auto"/>
-        <w:jc w:val="both"/>
-        <w:rPr>
-          <w:rFonts w:ascii="Times New Roman" w:hAnsi="Times New Roman" w:cs="Times New Roman"/>
-          <w:sz w:val="24"/>
-          <w:szCs w:val="24"/>
-          <w:lang w:val="en-GB"/>
-        </w:rPr>
-      </w:pPr>
-      <w:r>
-        <w:rPr>
-          <w:rFonts w:ascii="Times New Roman" w:hAnsi="Times New Roman" w:cs="Times New Roman"/>
-          <w:sz w:val="24"/>
-          <w:szCs w:val="24"/>
-          <w:lang w:val="en-GB"/>
-        </w:rPr>
-        <w:t xml:space="preserve">The significance of this study lies in the potential impact it can have on improving the nutritional status of individuals in Zambia, particularly among high-risk groups such as diabetics and children. With the increasing prevalence of diet-related health issues and the lack of accessible and user-friendly meal planning resources, there is a pressing need for a web-based meal planning application that utilizes advanced web technologies to make healthy eating more </w:t>
-      </w:r>
-      <w:r>
-        <w:rPr>
-          <w:rFonts w:ascii="Times New Roman" w:hAnsi="Times New Roman" w:cs="Times New Roman"/>
-          <w:sz w:val="24"/>
-          <w:szCs w:val="24"/>
-          <w:lang w:val="en-GB"/>
-        </w:rPr>
-        <w:lastRenderedPageBreak/>
-        <w:t>convenient and achievable. By researching and developing such a system, we aim to address this need and contribute to the overall health and well-being of the population. The justification for this study is rooted in the potential benefits it can bring to individuals and the community as a whole, as well as the potential for future research and advancements in the field of web-based health interventions</w:t>
-      </w:r>
-    </w:p>
-    <w:p>
-      <w:pPr>
-        <w:pStyle w:val="Heading2"/>
-        <w:rPr>
-          <w:rFonts w:ascii="Times New Roman" w:hAnsi="Times New Roman" w:cs="Times New Roman"/>
-          <w:lang w:val="en-GB"/>
-        </w:rPr>
-      </w:pPr>
-      <w:bookmarkStart w:id="12" w:name="_Toc126885869"/>
-      <w:r>
-        <w:rPr>
-          <w:rFonts w:ascii="Times New Roman" w:hAnsi="Times New Roman" w:cs="Times New Roman"/>
-          <w:lang w:val="en-GB"/>
-        </w:rPr>
-        <w:t>1.7 Methodology</w:t>
-      </w:r>
-      <w:bookmarkEnd w:id="12"/>
     </w:p>
     <w:p>
       <w:pPr>
@@ -2485,19 +2766,21 @@
           <w:sz w:val="24"/>
           <w:szCs w:val="24"/>
         </w:rPr>
+        <w:lastRenderedPageBreak/>
         <w:t>The use of a combination of methods and a focus on both the user and healthcare professional perspectives will provide a comprehensive understanding of the problem and the potential impact of the proposed solution within the given time frame.</w:t>
       </w:r>
     </w:p>
     <w:p>
       <w:pPr>
         <w:pStyle w:val="Heading1"/>
+        <w:spacing w:line="360" w:lineRule="auto"/>
         <w:rPr>
           <w:rFonts w:ascii="Times New Roman" w:hAnsi="Times New Roman" w:cs="Times New Roman"/>
           <w:b/>
           <w:bCs/>
         </w:rPr>
       </w:pPr>
-      <w:bookmarkStart w:id="13" w:name="_Toc126885870"/>
+      <w:bookmarkStart w:id="12" w:name="_Toc127234798"/>
       <w:r>
         <w:rPr>
           <w:rFonts w:ascii="Times New Roman" w:hAnsi="Times New Roman" w:cs="Times New Roman"/>
@@ -2506,21 +2789,76 @@
         </w:rPr>
         <w:t>2.0 CHAPTER TWO: LITERATURE REVIEW</w:t>
       </w:r>
+      <w:bookmarkEnd w:id="12"/>
+    </w:p>
+    <w:p>
+      <w:pPr>
+        <w:spacing w:line="360" w:lineRule="auto"/>
+      </w:pPr>
+    </w:p>
+    <w:p>
+      <w:pPr>
+        <w:pStyle w:val="Heading2"/>
+        <w:spacing w:line="360" w:lineRule="auto"/>
+        <w:rPr>
+          <w:rFonts w:ascii="Times New Roman" w:hAnsi="Times New Roman" w:cs="Times New Roman"/>
+        </w:rPr>
+      </w:pPr>
+      <w:bookmarkStart w:id="13" w:name="_Toc127234799"/>
+      <w:r>
+        <w:rPr>
+          <w:rFonts w:ascii="Times New Roman" w:hAnsi="Times New Roman" w:cs="Times New Roman"/>
+        </w:rPr>
+        <w:t>2.1 Introduction</w:t>
+      </w:r>
       <w:bookmarkEnd w:id="13"/>
     </w:p>
     <w:p>
       <w:pPr>
+        <w:spacing w:line="360" w:lineRule="auto"/>
+        <w:jc w:val="both"/>
+        <w:rPr>
+          <w:rFonts w:ascii="Times New Roman" w:hAnsi="Times New Roman" w:cs="Times New Roman"/>
+          <w:sz w:val="24"/>
+          <w:szCs w:val="24"/>
+        </w:rPr>
+      </w:pPr>
+      <w:r>
+        <w:rPr>
+          <w:rFonts w:ascii="Times New Roman" w:hAnsi="Times New Roman" w:cs="Times New Roman"/>
+          <w:sz w:val="24"/>
+          <w:szCs w:val="24"/>
+        </w:rPr>
+        <w:t>The literature review is a critical component of any research project, including this dissertation. It provides an overview of existing research in the field, identifies gaps in current knowledge, and sets the stage for the original research being proposed. The literature review is used to synthesize previous studies, examine the relationships between variables, and determine the need for further research. This section of the dissertation will explore relevant literature, theories, and models related to the topic of the study. The purpose of the literature review is to establish a foundation of knowledge and understanding that will inform the design and implementation of the proposed research.</w:t>
+      </w:r>
+    </w:p>
+    <w:p>
+      <w:pPr>
+        <w:spacing w:line="360" w:lineRule="auto"/>
+        <w:jc w:val="both"/>
+        <w:rPr>
+          <w:rFonts w:ascii="Times New Roman" w:hAnsi="Times New Roman" w:cs="Times New Roman"/>
+          <w:sz w:val="24"/>
+          <w:szCs w:val="24"/>
+        </w:rPr>
+      </w:pPr>
+    </w:p>
+    <w:p>
+      <w:pPr>
         <w:pStyle w:val="Heading2"/>
-        <w:rPr>
-          <w:rFonts w:ascii="Times New Roman" w:hAnsi="Times New Roman" w:cs="Times New Roman"/>
-        </w:rPr>
-      </w:pPr>
-      <w:bookmarkStart w:id="14" w:name="_Toc126885871"/>
-      <w:r>
-        <w:rPr>
-          <w:rFonts w:ascii="Times New Roman" w:hAnsi="Times New Roman" w:cs="Times New Roman"/>
-        </w:rPr>
-        <w:t>2.1 Introduction</w:t>
+        <w:spacing w:line="360" w:lineRule="auto"/>
+        <w:rPr>
+          <w:rFonts w:ascii="Times New Roman" w:hAnsi="Times New Roman" w:cs="Times New Roman"/>
+          <w:lang w:val="en-GB"/>
+        </w:rPr>
+      </w:pPr>
+      <w:bookmarkStart w:id="14" w:name="_Toc127234800"/>
+      <w:r>
+        <w:rPr>
+          <w:rFonts w:ascii="Times New Roman" w:hAnsi="Times New Roman" w:cs="Times New Roman"/>
+          <w:lang w:val="en-GB"/>
+        </w:rPr>
+        <w:t>2.2 Theoretical framework</w:t>
       </w:r>
       <w:bookmarkEnd w:id="14"/>
     </w:p>
@@ -2540,8 +2878,74 @@
           <w:sz w:val="24"/>
           <w:szCs w:val="24"/>
         </w:rPr>
-        <w:t xml:space="preserve">The literature review is a critical component of any research project, including this dissertation. It provides an overview of existing research in the field, identifies gaps in current knowledge, and sets the stage for the original research being proposed. The literature review is used to synthesize previous studies, examine the relationships between variables, and determine the need for further research. This section of the dissertation will explore relevant literature, theories, and models related to the topic of the study. The purpose of the literature review is to establish a </w:t>
-      </w:r>
+        <w:t xml:space="preserve">According to Wakefield, </w:t>
+      </w:r>
+      <w:proofErr w:type="spellStart"/>
+      <w:r>
+        <w:rPr>
+          <w:rFonts w:ascii="Times New Roman" w:hAnsi="Times New Roman" w:cs="Times New Roman"/>
+          <w:sz w:val="24"/>
+          <w:szCs w:val="24"/>
+        </w:rPr>
+        <w:t>Zgibor</w:t>
+      </w:r>
+      <w:proofErr w:type="spellEnd"/>
+      <w:r>
+        <w:rPr>
+          <w:rFonts w:ascii="Times New Roman" w:hAnsi="Times New Roman" w:cs="Times New Roman"/>
+          <w:sz w:val="24"/>
+          <w:szCs w:val="24"/>
+        </w:rPr>
+        <w:t xml:space="preserve">, &amp; </w:t>
+      </w:r>
+      <w:proofErr w:type="spellStart"/>
+      <w:r>
+        <w:rPr>
+          <w:rFonts w:ascii="Times New Roman" w:hAnsi="Times New Roman" w:cs="Times New Roman"/>
+          <w:sz w:val="24"/>
+          <w:szCs w:val="24"/>
+        </w:rPr>
+        <w:t>Kullgren</w:t>
+      </w:r>
+      <w:proofErr w:type="spellEnd"/>
+      <w:r>
+        <w:rPr>
+          <w:rFonts w:ascii="Times New Roman" w:hAnsi="Times New Roman" w:cs="Times New Roman"/>
+          <w:sz w:val="24"/>
+          <w:szCs w:val="24"/>
+        </w:rPr>
+        <w:t xml:space="preserve"> (2016), the Health Information Technology (HIT) Model focuses on the integration of technology in promoting healthy behaviors, such as healthy eating. The model consists of three main components: the individual, the technology, and the environment. The individual component encompasses individual characteristics such as beliefs, attitudes, and motivations towards healthy eating. The technology component includes the features and functions of the technology being used, such as mobile apps or wearable devices. The environment component refers to the context in which the individual and technology interact, such as social support networks or access to healthy food options.</w:t>
+      </w:r>
+    </w:p>
+    <w:p>
+      <w:pPr>
+        <w:spacing w:line="360" w:lineRule="auto"/>
+        <w:jc w:val="both"/>
+        <w:rPr>
+          <w:rFonts w:ascii="Times New Roman" w:hAnsi="Times New Roman" w:cs="Times New Roman"/>
+          <w:sz w:val="24"/>
+          <w:szCs w:val="24"/>
+        </w:rPr>
+      </w:pPr>
+      <w:r>
+        <w:rPr>
+          <w:rFonts w:ascii="Times New Roman" w:hAnsi="Times New Roman" w:cs="Times New Roman"/>
+          <w:sz w:val="24"/>
+          <w:szCs w:val="24"/>
+        </w:rPr>
+        <w:t>The HIT Model provides a holistic perspective on how technology can support healthy eating by considering all three components. For example, an individual's willingness to use technology that tracks food intake will be influenced by the ease of use and meaningful feedback provided by the technology. The environment also plays a role in promoting healthy eating by providing access to healthy food options and social support.</w:t>
+      </w:r>
+    </w:p>
+    <w:p>
+      <w:pPr>
+        <w:spacing w:line="360" w:lineRule="auto"/>
+        <w:jc w:val="both"/>
+        <w:rPr>
+          <w:rFonts w:ascii="Times New Roman" w:hAnsi="Times New Roman" w:cs="Times New Roman"/>
+          <w:sz w:val="24"/>
+          <w:szCs w:val="24"/>
+        </w:rPr>
+      </w:pPr>
       <w:r>
         <w:rPr>
           <w:rFonts w:ascii="Times New Roman" w:hAnsi="Times New Roman" w:cs="Times New Roman"/>
@@ -2549,34 +2953,8 @@
           <w:szCs w:val="24"/>
         </w:rPr>
         <w:lastRenderedPageBreak/>
-        <w:t>foundation of knowledge and understanding that will inform the design and implementation of the proposed research.</w:t>
-      </w:r>
-    </w:p>
-    <w:p>
-      <w:pPr>
-        <w:pStyle w:val="Heading2"/>
-        <w:rPr>
-          <w:rFonts w:ascii="Times New Roman" w:hAnsi="Times New Roman" w:cs="Times New Roman"/>
-          <w:lang w:val="en-GB"/>
-        </w:rPr>
-      </w:pPr>
-      <w:bookmarkStart w:id="15" w:name="_Toc126885872"/>
-      <w:r>
-        <w:rPr>
-          <w:rFonts w:ascii="Times New Roman" w:hAnsi="Times New Roman" w:cs="Times New Roman"/>
-          <w:lang w:val="en-GB"/>
-        </w:rPr>
-        <w:t>2.2 Theoretical framework</w:t>
-      </w:r>
-      <w:bookmarkEnd w:id="15"/>
-    </w:p>
-    <w:p>
-      <w:pPr>
-        <w:rPr>
-          <w:rFonts w:ascii="Times New Roman" w:hAnsi="Times New Roman" w:cs="Times New Roman"/>
-          <w:lang w:val="en-GB"/>
-        </w:rPr>
-      </w:pPr>
+        <w:t>The HIT Model can inform the design and implementation of health technology interventions aimed at promoting healthy eating. It highlights the importance of considering the individual's characteristics, technology features and functions, and environment to create effective and sustainable health technology interventions.</w:t>
+      </w:r>
     </w:p>
     <w:p>
       <w:pPr>
@@ -2591,102 +2969,8 @@
       <w:r>
         <w:rPr>
           <w:rFonts w:ascii="Times New Roman" w:hAnsi="Times New Roman" w:cs="Times New Roman"/>
-          <w:sz w:val="24"/>
-          <w:szCs w:val="24"/>
-        </w:rPr>
-        <w:t xml:space="preserve">According to Wakefield, </w:t>
-      </w:r>
-      <w:proofErr w:type="spellStart"/>
-      <w:r>
-        <w:rPr>
-          <w:rFonts w:ascii="Times New Roman" w:hAnsi="Times New Roman" w:cs="Times New Roman"/>
-          <w:sz w:val="24"/>
-          <w:szCs w:val="24"/>
-        </w:rPr>
-        <w:t>Zgibor</w:t>
-      </w:r>
-      <w:proofErr w:type="spellEnd"/>
-      <w:r>
-        <w:rPr>
-          <w:rFonts w:ascii="Times New Roman" w:hAnsi="Times New Roman" w:cs="Times New Roman"/>
-          <w:sz w:val="24"/>
-          <w:szCs w:val="24"/>
-        </w:rPr>
-        <w:t xml:space="preserve">, &amp; </w:t>
-      </w:r>
-      <w:proofErr w:type="spellStart"/>
-      <w:r>
-        <w:rPr>
-          <w:rFonts w:ascii="Times New Roman" w:hAnsi="Times New Roman" w:cs="Times New Roman"/>
-          <w:sz w:val="24"/>
-          <w:szCs w:val="24"/>
-        </w:rPr>
-        <w:t>Kullgren</w:t>
-      </w:r>
-      <w:proofErr w:type="spellEnd"/>
-      <w:r>
-        <w:rPr>
-          <w:rFonts w:ascii="Times New Roman" w:hAnsi="Times New Roman" w:cs="Times New Roman"/>
-          <w:sz w:val="24"/>
-          <w:szCs w:val="24"/>
-        </w:rPr>
-        <w:t xml:space="preserve"> (2016), the Health Information Technology (HIT) Model focuses on the integration of technology in promoting healthy behaviors, such as healthy eating. The model consists of three main components: the individual, the technology, and the environment. The individual component encompasses individual characteristics such as beliefs, attitudes, and motivations towards healthy eating. The technology component includes the features and functions of the technology being used, such as mobile apps or wearable devices. The environment component refers to the context in which the individual and technology interact, such as social support networks or access to healthy food options.</w:t>
-      </w:r>
-    </w:p>
-    <w:p>
-      <w:pPr>
-        <w:spacing w:line="360" w:lineRule="auto"/>
-        <w:jc w:val="both"/>
-        <w:rPr>
-          <w:rFonts w:ascii="Times New Roman" w:hAnsi="Times New Roman" w:cs="Times New Roman"/>
-          <w:sz w:val="24"/>
-          <w:szCs w:val="24"/>
-        </w:rPr>
-      </w:pPr>
-      <w:r>
-        <w:rPr>
-          <w:rFonts w:ascii="Times New Roman" w:hAnsi="Times New Roman" w:cs="Times New Roman"/>
-          <w:sz w:val="24"/>
-          <w:szCs w:val="24"/>
-        </w:rPr>
-        <w:t>The HIT Model provides a holistic perspective on how technology can support healthy eating by considering all three components. For example, an individual's willingness to use technology that tracks food intake will be influenced by the ease of use and meaningful feedback provided by the technology. The environment also plays a role in promoting healthy eating by providing access to healthy food options and social support.</w:t>
-      </w:r>
-    </w:p>
-    <w:p>
-      <w:pPr>
-        <w:spacing w:line="360" w:lineRule="auto"/>
-        <w:jc w:val="both"/>
-        <w:rPr>
-          <w:rFonts w:ascii="Times New Roman" w:hAnsi="Times New Roman" w:cs="Times New Roman"/>
-          <w:sz w:val="24"/>
-          <w:szCs w:val="24"/>
-        </w:rPr>
-      </w:pPr>
-      <w:r>
-        <w:rPr>
-          <w:rFonts w:ascii="Times New Roman" w:hAnsi="Times New Roman" w:cs="Times New Roman"/>
-          <w:sz w:val="24"/>
-          <w:szCs w:val="24"/>
-        </w:rPr>
-        <w:t>The HIT Model can inform the design and implementation of health technology interventions aimed at promoting healthy eating. It highlights the importance of considering the individual's characteristics, technology features and functions, and environment to create effective and sustainable health technology interventions.</w:t>
-      </w:r>
-    </w:p>
-    <w:p>
-      <w:pPr>
-        <w:spacing w:line="360" w:lineRule="auto"/>
-        <w:jc w:val="both"/>
-        <w:rPr>
-          <w:rFonts w:ascii="Times New Roman" w:hAnsi="Times New Roman" w:cs="Times New Roman"/>
-          <w:sz w:val="24"/>
-          <w:szCs w:val="24"/>
-        </w:rPr>
-      </w:pPr>
-      <w:r>
-        <w:rPr>
-          <w:rFonts w:ascii="Times New Roman" w:hAnsi="Times New Roman" w:cs="Times New Roman"/>
           <w:noProof/>
         </w:rPr>
-        <w:lastRenderedPageBreak/>
         <w:drawing>
           <wp:inline distT="0" distB="0" distL="0" distR="0" wp14:anchorId="38EF6DD3" wp14:editId="08365808">
             <wp:extent cx="5943600" cy="3691890"/>
@@ -2740,12 +3024,13 @@
     <w:p>
       <w:pPr>
         <w:pStyle w:val="Heading2"/>
+        <w:spacing w:line="360" w:lineRule="auto"/>
         <w:rPr>
           <w:rFonts w:ascii="Times New Roman" w:hAnsi="Times New Roman" w:cs="Times New Roman"/>
           <w:lang w:val="en-GB"/>
         </w:rPr>
       </w:pPr>
-      <w:bookmarkStart w:id="16" w:name="_Toc126885873"/>
+      <w:bookmarkStart w:id="15" w:name="_Toc127234801"/>
       <w:r>
         <w:rPr>
           <w:rFonts w:ascii="Times New Roman" w:hAnsi="Times New Roman" w:cs="Times New Roman"/>
@@ -2753,44 +3038,145 @@
         </w:rPr>
         <w:t>2.3 Previous studies</w:t>
       </w:r>
+      <w:bookmarkEnd w:id="15"/>
+    </w:p>
+    <w:p>
+      <w:pPr>
+        <w:pStyle w:val="Heading3"/>
+        <w:spacing w:line="360" w:lineRule="auto"/>
+        <w:rPr>
+          <w:rFonts w:ascii="Times New Roman" w:hAnsi="Times New Roman" w:cs="Times New Roman"/>
+          <w:lang w:val="en-GB"/>
+        </w:rPr>
+      </w:pPr>
+      <w:bookmarkStart w:id="16" w:name="_Toc127234802"/>
+      <w:r>
+        <w:rPr>
+          <w:rFonts w:ascii="Times New Roman" w:hAnsi="Times New Roman" w:cs="Times New Roman"/>
+          <w:lang w:val="en-GB"/>
+        </w:rPr>
+        <w:t>2.3.</w:t>
+      </w:r>
+      <w:r>
+        <w:rPr>
+          <w:rFonts w:ascii="Times New Roman" w:hAnsi="Times New Roman" w:cs="Times New Roman"/>
+          <w:lang w:val="en-GB"/>
+        </w:rPr>
+        <w:t>1</w:t>
+      </w:r>
+      <w:r>
+        <w:rPr>
+          <w:rFonts w:ascii="Times New Roman" w:hAnsi="Times New Roman" w:cs="Times New Roman"/>
+          <w:lang w:val="en-GB"/>
+        </w:rPr>
+        <w:t xml:space="preserve"> FAO promoting health diet</w:t>
+      </w:r>
       <w:bookmarkEnd w:id="16"/>
     </w:p>
     <w:p>
       <w:pPr>
+        <w:spacing w:line="360" w:lineRule="auto"/>
+        <w:rPr>
+          <w:rFonts w:ascii="Times New Roman" w:hAnsi="Times New Roman" w:cs="Times New Roman"/>
+          <w:lang w:val="en-GB"/>
+        </w:rPr>
+      </w:pPr>
+    </w:p>
+    <w:p>
+      <w:pPr>
+        <w:spacing w:line="360" w:lineRule="auto"/>
+        <w:jc w:val="both"/>
+        <w:rPr>
+          <w:rFonts w:ascii="Times New Roman" w:hAnsi="Times New Roman" w:cs="Times New Roman"/>
+          <w:sz w:val="24"/>
+          <w:szCs w:val="24"/>
+        </w:rPr>
+      </w:pPr>
+      <w:r>
+        <w:rPr>
+          <w:rFonts w:ascii="Times New Roman" w:hAnsi="Times New Roman" w:cs="Times New Roman"/>
+          <w:sz w:val="24"/>
+          <w:szCs w:val="24"/>
+        </w:rPr>
+        <w:t>According to the Food and Agriculture Organization of the United Nations (FAO) website (2021), the organization has implemented various solutions to promote good healthy eating in Zambia. The FAO has worked to make dietary guidelines accessible by providing information on healthy eating habits and balanced diets through nutrition education and awareness-raising activities. The organization has also collaborated with the Zambian government to integrate the dietary guidelines into national policies and programs, as well as supporting the development of food-based dietary guidelines and food composition databases.</w:t>
+      </w:r>
+    </w:p>
+    <w:p>
+      <w:pPr>
+        <w:spacing w:line="360" w:lineRule="auto"/>
+        <w:jc w:val="both"/>
+        <w:rPr>
+          <w:rFonts w:ascii="Times New Roman" w:hAnsi="Times New Roman" w:cs="Times New Roman"/>
+          <w:sz w:val="24"/>
+          <w:szCs w:val="24"/>
+        </w:rPr>
+      </w:pPr>
+      <w:r>
+        <w:rPr>
+          <w:rFonts w:ascii="Times New Roman" w:hAnsi="Times New Roman" w:cs="Times New Roman"/>
+          <w:sz w:val="24"/>
+          <w:szCs w:val="24"/>
+        </w:rPr>
+        <w:lastRenderedPageBreak/>
+        <w:t>In addition, the FAO has worked with partners to strengthen the food systems in Zambia, including the promotion of locally produced and diversified foods, as well as improving the availability and affordability of nutritious foods. The organization has also supported the development of food fortification programs to improve the micronutrient content of staple foods, and has provided technical assistance to improve the quality and safety of the food supply.</w:t>
+      </w:r>
+    </w:p>
+    <w:p>
+      <w:pPr>
+        <w:spacing w:line="360" w:lineRule="auto"/>
+        <w:jc w:val="both"/>
+        <w:rPr>
+          <w:rFonts w:ascii="Times New Roman" w:hAnsi="Times New Roman" w:cs="Times New Roman"/>
+          <w:sz w:val="24"/>
+          <w:szCs w:val="24"/>
+        </w:rPr>
+      </w:pPr>
+      <w:r>
+        <w:rPr>
+          <w:rFonts w:ascii="Times New Roman" w:hAnsi="Times New Roman" w:cs="Times New Roman"/>
+          <w:sz w:val="24"/>
+          <w:szCs w:val="24"/>
+        </w:rPr>
+        <w:t>Overall, the FAO's efforts aim to ensure that the people of Zambia have access to safe and nutritious food and are equipped with the knowledge and skills to make healthy food choices.</w:t>
+      </w:r>
+    </w:p>
+    <w:p>
+      <w:pPr>
         <w:pStyle w:val="Heading3"/>
+        <w:spacing w:line="360" w:lineRule="auto"/>
         <w:rPr>
           <w:rFonts w:ascii="Times New Roman" w:hAnsi="Times New Roman" w:cs="Times New Roman"/>
           <w:lang w:val="en-GB"/>
         </w:rPr>
       </w:pPr>
-      <w:bookmarkStart w:id="17" w:name="_Toc126885874"/>
+      <w:bookmarkStart w:id="17" w:name="_Toc127234803"/>
       <w:r>
         <w:rPr>
           <w:rFonts w:ascii="Times New Roman" w:hAnsi="Times New Roman" w:cs="Times New Roman"/>
           <w:lang w:val="en-GB"/>
         </w:rPr>
-        <w:t>2.3.</w:t>
+        <w:t xml:space="preserve">2.3.2 </w:t>
       </w:r>
       <w:r>
         <w:rPr>
           <w:rFonts w:ascii="Times New Roman" w:hAnsi="Times New Roman" w:cs="Times New Roman"/>
           <w:lang w:val="en-GB"/>
         </w:rPr>
-        <w:t>1</w:t>
+        <w:t>I</w:t>
       </w:r>
       <w:r>
         <w:rPr>
           <w:rFonts w:ascii="Times New Roman" w:hAnsi="Times New Roman" w:cs="Times New Roman"/>
           <w:lang w:val="en-GB"/>
         </w:rPr>
-        <w:t xml:space="preserve"> FAO promoting health diet</w:t>
+        <w:t>mpact of a new web-based app (e-balance) in promoting healthy lifestyle</w:t>
       </w:r>
       <w:bookmarkEnd w:id="17"/>
     </w:p>
     <w:p>
       <w:pPr>
-        <w:rPr>
-          <w:rFonts w:ascii="Times New Roman" w:hAnsi="Times New Roman" w:cs="Times New Roman"/>
+        <w:spacing w:line="360" w:lineRule="auto"/>
+        <w:rPr>
           <w:lang w:val="en-GB"/>
         </w:rPr>
       </w:pPr>
@@ -2803,91 +3189,44 @@
           <w:rFonts w:ascii="Times New Roman" w:hAnsi="Times New Roman" w:cs="Times New Roman"/>
           <w:sz w:val="24"/>
           <w:szCs w:val="24"/>
-        </w:rPr>
-      </w:pPr>
-      <w:r>
-        <w:rPr>
-          <w:rFonts w:ascii="Times New Roman" w:hAnsi="Times New Roman" w:cs="Times New Roman"/>
-          <w:sz w:val="24"/>
-          <w:szCs w:val="24"/>
-        </w:rPr>
-        <w:t>According to the Food and Agriculture Organization of the United Nations (FAO) website (2021), the organization has implemented various solutions to promote good healthy eating in Zambia. The FAO has worked to make dietary guidelines accessible by providing information on healthy eating habits and balanced diets through nutrition education and awareness-raising activities. The organization has also collaborated with the Zambian government to integrate the dietary guidelines into national policies and programs, as well as supporting the development of food-based dietary guidelines and food composition databases.</w:t>
-      </w:r>
-    </w:p>
-    <w:p>
-      <w:pPr>
-        <w:spacing w:line="360" w:lineRule="auto"/>
-        <w:jc w:val="both"/>
-        <w:rPr>
-          <w:rFonts w:ascii="Times New Roman" w:hAnsi="Times New Roman" w:cs="Times New Roman"/>
-          <w:sz w:val="24"/>
-          <w:szCs w:val="24"/>
-        </w:rPr>
-      </w:pPr>
-      <w:r>
-        <w:rPr>
-          <w:rFonts w:ascii="Times New Roman" w:hAnsi="Times New Roman" w:cs="Times New Roman"/>
-          <w:sz w:val="24"/>
-          <w:szCs w:val="24"/>
-        </w:rPr>
-        <w:t>In addition, the FAO has worked with partners to strengthen the food systems in Zambia, including the promotion of locally produced and diversified foods, as well as improving the availability and affordability of nutritious foods. The organization has also supported the development of food fortification programs to improve the micronutrient content of staple foods, and has provided technical assistance to improve the quality and safety of the food supply.</w:t>
-      </w:r>
-    </w:p>
-    <w:p>
-      <w:pPr>
-        <w:spacing w:line="360" w:lineRule="auto"/>
-        <w:jc w:val="both"/>
-        <w:rPr>
-          <w:rFonts w:ascii="Times New Roman" w:hAnsi="Times New Roman" w:cs="Times New Roman"/>
-          <w:sz w:val="24"/>
-          <w:szCs w:val="24"/>
-        </w:rPr>
-      </w:pPr>
-      <w:r>
-        <w:rPr>
-          <w:rFonts w:ascii="Times New Roman" w:hAnsi="Times New Roman" w:cs="Times New Roman"/>
-          <w:sz w:val="24"/>
-          <w:szCs w:val="24"/>
-        </w:rPr>
-        <w:lastRenderedPageBreak/>
-        <w:t>Overall, the FAO's efforts aim to ensure that the people of Zambia have access to safe and nutritious food and are equipped with the knowledge and skills to make healthy food choices.</w:t>
-      </w:r>
-    </w:p>
-    <w:p>
-      <w:pPr>
-        <w:pStyle w:val="Heading3"/>
-        <w:rPr>
-          <w:rFonts w:ascii="Times New Roman" w:hAnsi="Times New Roman" w:cs="Times New Roman"/>
           <w:lang w:val="en-GB"/>
         </w:rPr>
       </w:pPr>
-      <w:bookmarkStart w:id="18" w:name="_Toc126885875"/>
-      <w:r>
-        <w:rPr>
-          <w:rFonts w:ascii="Times New Roman" w:hAnsi="Times New Roman" w:cs="Times New Roman"/>
+      <w:r>
+        <w:rPr>
+          <w:rFonts w:ascii="Times New Roman" w:hAnsi="Times New Roman" w:cs="Times New Roman"/>
+          <w:sz w:val="24"/>
+          <w:szCs w:val="24"/>
           <w:lang w:val="en-GB"/>
         </w:rPr>
-        <w:t xml:space="preserve">2.3.2 </w:t>
-      </w:r>
-      <w:r>
-        <w:rPr>
-          <w:rFonts w:ascii="Times New Roman" w:hAnsi="Times New Roman" w:cs="Times New Roman"/>
+        <w:t>The study by Naimark et al. evaluated the impact of a new web-based app (</w:t>
+      </w:r>
+      <w:proofErr w:type="spellStart"/>
+      <w:r>
+        <w:rPr>
+          <w:rFonts w:ascii="Times New Roman" w:hAnsi="Times New Roman" w:cs="Times New Roman"/>
+          <w:sz w:val="24"/>
+          <w:szCs w:val="24"/>
           <w:lang w:val="en-GB"/>
         </w:rPr>
-        <w:t>I</w:t>
-      </w:r>
-      <w:r>
-        <w:rPr>
-          <w:rFonts w:ascii="Times New Roman" w:hAnsi="Times New Roman" w:cs="Times New Roman"/>
+        <w:t>eBalance</w:t>
+      </w:r>
+      <w:proofErr w:type="spellEnd"/>
+      <w:r>
+        <w:rPr>
+          <w:rFonts w:ascii="Times New Roman" w:hAnsi="Times New Roman" w:cs="Times New Roman"/>
+          <w:sz w:val="24"/>
+          <w:szCs w:val="24"/>
           <w:lang w:val="en-GB"/>
         </w:rPr>
-        <w:t>mpact of a new web-based app (e-balance) in promoting healthy lifestyle</w:t>
-      </w:r>
-      <w:bookmarkEnd w:id="18"/>
-    </w:p>
-    <w:p>
-      <w:pPr>
-        <w:rPr>
+        <w:t>) in promoting healthy lifestyles. The study was a randomized controlled trial that recruited participants from the community and compared them to a control group who received only an introductory lecture on healthy lifestyles. The app was developed based on current USDA and Israeli Ministry of Health recommendations and provided tools for monitoring diet and physical activity while encouraging healthy choices. Results showed a positive impact of the app on weight, physical activity, nutritional knowledge, and diet quality compared to the control group. Additionally, the frequency of app use was related to a higher success score in maintaining a healthy lifestyle. The study highlights the potential of the app in promoting healthy lifestyles, but larger and longer duration studies are needed for more definitive conclusions.</w:t>
+      </w:r>
+    </w:p>
+    <w:p>
+      <w:pPr>
+        <w:spacing w:line="360" w:lineRule="auto"/>
+        <w:rPr>
+          <w:rFonts w:ascii="Times New Roman" w:hAnsi="Times New Roman" w:cs="Times New Roman"/>
           <w:lang w:val="en-GB"/>
         </w:rPr>
       </w:pPr>
@@ -2895,46 +3234,42 @@
     <w:p>
       <w:pPr>
         <w:spacing w:line="360" w:lineRule="auto"/>
-        <w:jc w:val="both"/>
-        <w:rPr>
-          <w:rFonts w:ascii="Times New Roman" w:hAnsi="Times New Roman" w:cs="Times New Roman"/>
-          <w:sz w:val="24"/>
-          <w:szCs w:val="24"/>
+        <w:rPr>
+          <w:rFonts w:ascii="Times New Roman" w:hAnsi="Times New Roman" w:cs="Times New Roman"/>
           <w:lang w:val="en-GB"/>
         </w:rPr>
       </w:pPr>
-      <w:r>
-        <w:rPr>
-          <w:rFonts w:ascii="Times New Roman" w:hAnsi="Times New Roman" w:cs="Times New Roman"/>
-          <w:sz w:val="24"/>
-          <w:szCs w:val="24"/>
+    </w:p>
+    <w:p>
+      <w:pPr>
+        <w:spacing w:line="360" w:lineRule="auto"/>
+        <w:rPr>
+          <w:rFonts w:ascii="Times New Roman" w:hAnsi="Times New Roman" w:cs="Times New Roman"/>
           <w:lang w:val="en-GB"/>
         </w:rPr>
-        <w:t>The study by Naimark et al. evaluated the impact of a new web-based app (</w:t>
-      </w:r>
-      <w:proofErr w:type="spellStart"/>
-      <w:r>
-        <w:rPr>
-          <w:rFonts w:ascii="Times New Roman" w:hAnsi="Times New Roman" w:cs="Times New Roman"/>
-          <w:sz w:val="24"/>
-          <w:szCs w:val="24"/>
+      </w:pPr>
+    </w:p>
+    <w:p>
+      <w:pPr>
+        <w:spacing w:line="360" w:lineRule="auto"/>
+        <w:rPr>
+          <w:rFonts w:ascii="Times New Roman" w:hAnsi="Times New Roman" w:cs="Times New Roman"/>
           <w:lang w:val="en-GB"/>
         </w:rPr>
-        <w:t>eBalance</w:t>
-      </w:r>
-      <w:proofErr w:type="spellEnd"/>
-      <w:r>
-        <w:rPr>
-          <w:rFonts w:ascii="Times New Roman" w:hAnsi="Times New Roman" w:cs="Times New Roman"/>
-          <w:sz w:val="24"/>
-          <w:szCs w:val="24"/>
+      </w:pPr>
+    </w:p>
+    <w:p>
+      <w:pPr>
+        <w:spacing w:line="360" w:lineRule="auto"/>
+        <w:rPr>
+          <w:rFonts w:ascii="Times New Roman" w:hAnsi="Times New Roman" w:cs="Times New Roman"/>
           <w:lang w:val="en-GB"/>
         </w:rPr>
-        <w:t>) in promoting healthy lifestyles. The study was a randomized controlled trial that recruited participants from the community and compared them to a control group who received only an introductory lecture on healthy lifestyles. The app was developed based on current USDA and Israeli Ministry of Health recommendations and provided tools for monitoring diet and physical activity while encouraging healthy choices. Results showed a positive impact of the app on weight, physical activity, nutritional knowledge, and diet quality compared to the control group. Additionally, the frequency of app use was related to a higher success score in maintaining a healthy lifestyle. The study highlights the potential of the app in promoting healthy lifestyles, but larger and longer duration studies are needed for more definitive conclusions.</w:t>
-      </w:r>
-    </w:p>
-    <w:p>
-      <w:pPr>
+      </w:pPr>
+    </w:p>
+    <w:p>
+      <w:pPr>
+        <w:spacing w:line="360" w:lineRule="auto"/>
         <w:rPr>
           <w:rFonts w:ascii="Times New Roman" w:hAnsi="Times New Roman" w:cs="Times New Roman"/>
           <w:lang w:val="en-GB"/>
@@ -2943,6 +3278,7 @@
     </w:p>
     <w:p>
       <w:pPr>
+        <w:spacing w:line="360" w:lineRule="auto"/>
         <w:rPr>
           <w:rFonts w:ascii="Times New Roman" w:hAnsi="Times New Roman" w:cs="Times New Roman"/>
           <w:lang w:val="en-GB"/>
@@ -2951,6 +3287,7 @@
     </w:p>
     <w:p>
       <w:pPr>
+        <w:spacing w:line="360" w:lineRule="auto"/>
         <w:rPr>
           <w:rFonts w:ascii="Times New Roman" w:hAnsi="Times New Roman" w:cs="Times New Roman"/>
           <w:lang w:val="en-GB"/>
@@ -2959,6 +3296,7 @@
     </w:p>
     <w:p>
       <w:pPr>
+        <w:spacing w:line="360" w:lineRule="auto"/>
         <w:rPr>
           <w:rFonts w:ascii="Times New Roman" w:hAnsi="Times New Roman" w:cs="Times New Roman"/>
           <w:lang w:val="en-GB"/>
@@ -2967,6 +3305,7 @@
     </w:p>
     <w:p>
       <w:pPr>
+        <w:spacing w:line="360" w:lineRule="auto"/>
         <w:rPr>
           <w:rFonts w:ascii="Times New Roman" w:hAnsi="Times New Roman" w:cs="Times New Roman"/>
           <w:lang w:val="en-GB"/>
@@ -2975,6 +3314,7 @@
     </w:p>
     <w:p>
       <w:pPr>
+        <w:spacing w:line="360" w:lineRule="auto"/>
         <w:rPr>
           <w:rFonts w:ascii="Times New Roman" w:hAnsi="Times New Roman" w:cs="Times New Roman"/>
           <w:lang w:val="en-GB"/>
@@ -2983,54 +3323,7 @@
     </w:p>
     <w:p>
       <w:pPr>
-        <w:rPr>
-          <w:rFonts w:ascii="Times New Roman" w:hAnsi="Times New Roman" w:cs="Times New Roman"/>
-          <w:lang w:val="en-GB"/>
-        </w:rPr>
-      </w:pPr>
-    </w:p>
-    <w:p>
-      <w:pPr>
-        <w:rPr>
-          <w:rFonts w:ascii="Times New Roman" w:hAnsi="Times New Roman" w:cs="Times New Roman"/>
-          <w:lang w:val="en-GB"/>
-        </w:rPr>
-      </w:pPr>
-    </w:p>
-    <w:p>
-      <w:pPr>
-        <w:rPr>
-          <w:rFonts w:ascii="Times New Roman" w:hAnsi="Times New Roman" w:cs="Times New Roman"/>
-          <w:lang w:val="en-GB"/>
-        </w:rPr>
-      </w:pPr>
-    </w:p>
-    <w:p>
-      <w:pPr>
-        <w:rPr>
-          <w:rFonts w:ascii="Times New Roman" w:hAnsi="Times New Roman" w:cs="Times New Roman"/>
-          <w:lang w:val="en-GB"/>
-        </w:rPr>
-      </w:pPr>
-    </w:p>
-    <w:p>
-      <w:pPr>
-        <w:rPr>
-          <w:rFonts w:ascii="Times New Roman" w:hAnsi="Times New Roman" w:cs="Times New Roman"/>
-          <w:lang w:val="en-GB"/>
-        </w:rPr>
-      </w:pPr>
-    </w:p>
-    <w:p>
-      <w:pPr>
-        <w:rPr>
-          <w:rFonts w:ascii="Times New Roman" w:hAnsi="Times New Roman" w:cs="Times New Roman"/>
-          <w:lang w:val="en-GB"/>
-        </w:rPr>
-      </w:pPr>
-    </w:p>
-    <w:p>
-      <w:pPr>
+        <w:spacing w:line="360" w:lineRule="auto"/>
         <w:rPr>
           <w:rFonts w:ascii="Times New Roman" w:hAnsi="Times New Roman" w:cs="Times New Roman"/>
           <w:lang w:val="en-GB"/>
@@ -3048,17 +3341,16 @@
           <w:bCs/>
         </w:rPr>
       </w:pPr>
-      <w:bookmarkStart w:id="19" w:name="_Toc126885876"/>
+      <w:bookmarkStart w:id="18" w:name="_Toc127234804"/>
       <w:r>
         <w:rPr>
           <w:rFonts w:ascii="Times New Roman" w:hAnsi="Times New Roman" w:cs="Times New Roman"/>
           <w:b/>
           <w:bCs/>
         </w:rPr>
-        <w:lastRenderedPageBreak/>
         <w:t>REFEENCE</w:t>
       </w:r>
-      <w:bookmarkEnd w:id="19"/>
+      <w:bookmarkEnd w:id="18"/>
     </w:p>
     <w:p>
       <w:pPr>
@@ -3225,6 +3517,7 @@
     </w:p>
     <w:p>
       <w:pPr>
+        <w:spacing w:line="360" w:lineRule="auto"/>
         <w:rPr>
           <w:rFonts w:ascii="Times New Roman" w:hAnsi="Times New Roman" w:cs="Times New Roman"/>
         </w:rPr>
@@ -3469,6 +3762,232 @@
     </w:lvl>
   </w:abstractNum>
   <w:abstractNum w:abstractNumId="2" w15:restartNumberingAfterBreak="0">
+    <w:nsid w:val="21C00C82"/>
+    <w:multiLevelType w:val="multilevel"/>
+    <w:tmpl w:val="370AF642"/>
+    <w:lvl w:ilvl="0">
+      <w:start w:val="1"/>
+      <w:numFmt w:val="decimal"/>
+      <w:lvlText w:val="%1."/>
+      <w:lvlJc w:val="left"/>
+      <w:pPr>
+        <w:tabs>
+          <w:tab w:val="num" w:pos="720"/>
+        </w:tabs>
+        <w:ind w:left="720" w:hanging="360"/>
+      </w:pPr>
+    </w:lvl>
+    <w:lvl w:ilvl="1" w:tentative="1">
+      <w:start w:val="1"/>
+      <w:numFmt w:val="decimal"/>
+      <w:lvlText w:val="%2."/>
+      <w:lvlJc w:val="left"/>
+      <w:pPr>
+        <w:tabs>
+          <w:tab w:val="num" w:pos="1440"/>
+        </w:tabs>
+        <w:ind w:left="1440" w:hanging="360"/>
+      </w:pPr>
+    </w:lvl>
+    <w:lvl w:ilvl="2" w:tentative="1">
+      <w:start w:val="1"/>
+      <w:numFmt w:val="decimal"/>
+      <w:lvlText w:val="%3."/>
+      <w:lvlJc w:val="left"/>
+      <w:pPr>
+        <w:tabs>
+          <w:tab w:val="num" w:pos="2160"/>
+        </w:tabs>
+        <w:ind w:left="2160" w:hanging="360"/>
+      </w:pPr>
+    </w:lvl>
+    <w:lvl w:ilvl="3" w:tentative="1">
+      <w:start w:val="1"/>
+      <w:numFmt w:val="decimal"/>
+      <w:lvlText w:val="%4."/>
+      <w:lvlJc w:val="left"/>
+      <w:pPr>
+        <w:tabs>
+          <w:tab w:val="num" w:pos="2880"/>
+        </w:tabs>
+        <w:ind w:left="2880" w:hanging="360"/>
+      </w:pPr>
+    </w:lvl>
+    <w:lvl w:ilvl="4" w:tentative="1">
+      <w:start w:val="1"/>
+      <w:numFmt w:val="decimal"/>
+      <w:lvlText w:val="%5."/>
+      <w:lvlJc w:val="left"/>
+      <w:pPr>
+        <w:tabs>
+          <w:tab w:val="num" w:pos="3600"/>
+        </w:tabs>
+        <w:ind w:left="3600" w:hanging="360"/>
+      </w:pPr>
+    </w:lvl>
+    <w:lvl w:ilvl="5" w:tentative="1">
+      <w:start w:val="1"/>
+      <w:numFmt w:val="decimal"/>
+      <w:lvlText w:val="%6."/>
+      <w:lvlJc w:val="left"/>
+      <w:pPr>
+        <w:tabs>
+          <w:tab w:val="num" w:pos="4320"/>
+        </w:tabs>
+        <w:ind w:left="4320" w:hanging="360"/>
+      </w:pPr>
+    </w:lvl>
+    <w:lvl w:ilvl="6" w:tentative="1">
+      <w:start w:val="1"/>
+      <w:numFmt w:val="decimal"/>
+      <w:lvlText w:val="%7."/>
+      <w:lvlJc w:val="left"/>
+      <w:pPr>
+        <w:tabs>
+          <w:tab w:val="num" w:pos="5040"/>
+        </w:tabs>
+        <w:ind w:left="5040" w:hanging="360"/>
+      </w:pPr>
+    </w:lvl>
+    <w:lvl w:ilvl="7" w:tentative="1">
+      <w:start w:val="1"/>
+      <w:numFmt w:val="decimal"/>
+      <w:lvlText w:val="%8."/>
+      <w:lvlJc w:val="left"/>
+      <w:pPr>
+        <w:tabs>
+          <w:tab w:val="num" w:pos="5760"/>
+        </w:tabs>
+        <w:ind w:left="5760" w:hanging="360"/>
+      </w:pPr>
+    </w:lvl>
+    <w:lvl w:ilvl="8" w:tentative="1">
+      <w:start w:val="1"/>
+      <w:numFmt w:val="decimal"/>
+      <w:lvlText w:val="%9."/>
+      <w:lvlJc w:val="left"/>
+      <w:pPr>
+        <w:tabs>
+          <w:tab w:val="num" w:pos="6480"/>
+        </w:tabs>
+        <w:ind w:left="6480" w:hanging="360"/>
+      </w:pPr>
+    </w:lvl>
+  </w:abstractNum>
+  <w:abstractNum w:abstractNumId="3" w15:restartNumberingAfterBreak="0">
+    <w:nsid w:val="338E0C83"/>
+    <w:multiLevelType w:val="multilevel"/>
+    <w:tmpl w:val="3EFEFBCC"/>
+    <w:lvl w:ilvl="0">
+      <w:start w:val="1"/>
+      <w:numFmt w:val="decimal"/>
+      <w:lvlText w:val="%1."/>
+      <w:lvlJc w:val="left"/>
+      <w:pPr>
+        <w:tabs>
+          <w:tab w:val="num" w:pos="720"/>
+        </w:tabs>
+        <w:ind w:left="720" w:hanging="360"/>
+      </w:pPr>
+    </w:lvl>
+    <w:lvl w:ilvl="1" w:tentative="1">
+      <w:start w:val="1"/>
+      <w:numFmt w:val="decimal"/>
+      <w:lvlText w:val="%2."/>
+      <w:lvlJc w:val="left"/>
+      <w:pPr>
+        <w:tabs>
+          <w:tab w:val="num" w:pos="1440"/>
+        </w:tabs>
+        <w:ind w:left="1440" w:hanging="360"/>
+      </w:pPr>
+    </w:lvl>
+    <w:lvl w:ilvl="2" w:tentative="1">
+      <w:start w:val="1"/>
+      <w:numFmt w:val="decimal"/>
+      <w:lvlText w:val="%3."/>
+      <w:lvlJc w:val="left"/>
+      <w:pPr>
+        <w:tabs>
+          <w:tab w:val="num" w:pos="2160"/>
+        </w:tabs>
+        <w:ind w:left="2160" w:hanging="360"/>
+      </w:pPr>
+    </w:lvl>
+    <w:lvl w:ilvl="3" w:tentative="1">
+      <w:start w:val="1"/>
+      <w:numFmt w:val="decimal"/>
+      <w:lvlText w:val="%4."/>
+      <w:lvlJc w:val="left"/>
+      <w:pPr>
+        <w:tabs>
+          <w:tab w:val="num" w:pos="2880"/>
+        </w:tabs>
+        <w:ind w:left="2880" w:hanging="360"/>
+      </w:pPr>
+    </w:lvl>
+    <w:lvl w:ilvl="4" w:tentative="1">
+      <w:start w:val="1"/>
+      <w:numFmt w:val="decimal"/>
+      <w:lvlText w:val="%5."/>
+      <w:lvlJc w:val="left"/>
+      <w:pPr>
+        <w:tabs>
+          <w:tab w:val="num" w:pos="3600"/>
+        </w:tabs>
+        <w:ind w:left="3600" w:hanging="360"/>
+      </w:pPr>
+    </w:lvl>
+    <w:lvl w:ilvl="5" w:tentative="1">
+      <w:start w:val="1"/>
+      <w:numFmt w:val="decimal"/>
+      <w:lvlText w:val="%6."/>
+      <w:lvlJc w:val="left"/>
+      <w:pPr>
+        <w:tabs>
+          <w:tab w:val="num" w:pos="4320"/>
+        </w:tabs>
+        <w:ind w:left="4320" w:hanging="360"/>
+      </w:pPr>
+    </w:lvl>
+    <w:lvl w:ilvl="6" w:tentative="1">
+      <w:start w:val="1"/>
+      <w:numFmt w:val="decimal"/>
+      <w:lvlText w:val="%7."/>
+      <w:lvlJc w:val="left"/>
+      <w:pPr>
+        <w:tabs>
+          <w:tab w:val="num" w:pos="5040"/>
+        </w:tabs>
+        <w:ind w:left="5040" w:hanging="360"/>
+      </w:pPr>
+    </w:lvl>
+    <w:lvl w:ilvl="7" w:tentative="1">
+      <w:start w:val="1"/>
+      <w:numFmt w:val="decimal"/>
+      <w:lvlText w:val="%8."/>
+      <w:lvlJc w:val="left"/>
+      <w:pPr>
+        <w:tabs>
+          <w:tab w:val="num" w:pos="5760"/>
+        </w:tabs>
+        <w:ind w:left="5760" w:hanging="360"/>
+      </w:pPr>
+    </w:lvl>
+    <w:lvl w:ilvl="8" w:tentative="1">
+      <w:start w:val="1"/>
+      <w:numFmt w:val="decimal"/>
+      <w:lvlText w:val="%9."/>
+      <w:lvlJc w:val="left"/>
+      <w:pPr>
+        <w:tabs>
+          <w:tab w:val="num" w:pos="6480"/>
+        </w:tabs>
+        <w:ind w:left="6480" w:hanging="360"/>
+      </w:pPr>
+    </w:lvl>
+  </w:abstractNum>
+  <w:abstractNum w:abstractNumId="4" w15:restartNumberingAfterBreak="0">
     <w:nsid w:val="445D7070"/>
     <w:multiLevelType w:val="multilevel"/>
     <w:tmpl w:val="8D36C112"/>
@@ -3581,7 +4100,7 @@
       </w:pPr>
     </w:lvl>
   </w:abstractNum>
-  <w:abstractNum w:abstractNumId="3" w15:restartNumberingAfterBreak="0">
+  <w:abstractNum w:abstractNumId="5" w15:restartNumberingAfterBreak="0">
     <w:nsid w:val="75DB248B"/>
     <w:multiLevelType w:val="multilevel"/>
     <w:tmpl w:val="362239CA"/>
@@ -3698,13 +4217,19 @@
     <w:abstractNumId w:val="1"/>
   </w:num>
   <w:num w:numId="2" w16cid:durableId="1600289431">
-    <w:abstractNumId w:val="2"/>
+    <w:abstractNumId w:val="4"/>
   </w:num>
   <w:num w:numId="3" w16cid:durableId="104883396">
-    <w:abstractNumId w:val="3"/>
+    <w:abstractNumId w:val="5"/>
   </w:num>
   <w:num w:numId="4" w16cid:durableId="195970065">
     <w:abstractNumId w:val="0"/>
+  </w:num>
+  <w:num w:numId="5" w16cid:durableId="1071657997">
+    <w:abstractNumId w:val="2"/>
+  </w:num>
+  <w:num w:numId="6" w16cid:durableId="944314037">
+    <w:abstractNumId w:val="3"/>
   </w:num>
 </w:numbering>
 </file>
@@ -4178,7 +4703,6 @@
   <w:style w:type="character" w:default="1" w:styleId="DefaultParagraphFont">
     <w:name w:val="Default Paragraph Font"/>
     <w:uiPriority w:val="1"/>
-    <w:semiHidden/>
     <w:unhideWhenUsed/>
   </w:style>
   <w:style w:type="table" w:default="1" w:styleId="TableNormal">

</xml_diff>